<commit_message>
added vote/party/candidate import description
</commit_message>
<xml_diff>
--- a/Pflichtenheft/Produktbeschreibung.docx
+++ b/Pflichtenheft/Produktbeschreibung.docx
@@ -188,8 +188,6 @@
       <w:pPr>
         <w:pStyle w:val="Normal.0"/>
         <w:rPr>
-          <w:b w:val="0"/>
-          <w:bCs w:val="0"/>
           <w:u w:val="none"/>
         </w:rPr>
       </w:pPr>
@@ -208,15 +206,11 @@
       <w:pPr>
         <w:pStyle w:val="Normal.0"/>
         <w:rPr>
-          <w:b w:val="0"/>
-          <w:bCs w:val="0"/>
           <w:u w:val="none"/>
         </w:rPr>
       </w:pPr>
       <w:r>
         <w:rPr>
-          <w:b w:val="0"/>
-          <w:bCs w:val="0"/>
           <w:u w:val="none"/>
           <w:rtl w:val="0"/>
           <w:lang w:val="de-DE"/>
@@ -225,8 +219,6 @@
       </w:r>
       <w:r>
         <w:rPr>
-          <w:b w:val="0"/>
-          <w:bCs w:val="0"/>
           <w:u w:val="none"/>
           <w:rtl w:val="0"/>
           <w:lang w:val="de-DE"/>
@@ -235,13 +227,165 @@
       </w:r>
       <w:r>
         <w:rPr>
-          <w:b w:val="0"/>
-          <w:bCs w:val="0"/>
           <w:u w:val="none"/>
           <w:rtl w:val="0"/>
           <w:lang w:val="de-DE"/>
         </w:rPr>
         <w:t>gbar sein und alle Daten des Hauptserver (vor dem Ausfall) beinhalten.</w:t>
+      </w:r>
+    </w:p>
+    <w:p>
+      <w:pPr>
+        <w:pStyle w:val="Normal.0"/>
+        <w:rPr>
+          <w:u w:val="none"/>
+        </w:rPr>
+      </w:pPr>
+      <w:r>
+        <w:rPr>
+          <w:u w:val="none"/>
+          <w:rtl w:val="0"/>
+          <w:lang w:val="de-DE"/>
+        </w:rPr>
+        <w:t>Umgesetzt wird dies, indem der Hauptserver alle seine neun validen Daten an das Backup-System sendet. Dazu pr</w:t>
+      </w:r>
+      <w:r>
+        <w:rPr>
+          <w:u w:val="none"/>
+          <w:rtl w:val="0"/>
+          <w:lang w:val="de-DE"/>
+        </w:rPr>
+        <w:t>ü</w:t>
+      </w:r>
+      <w:r>
+        <w:rPr>
+          <w:u w:val="none"/>
+          <w:rtl w:val="0"/>
+          <w:lang w:val="de-DE"/>
+        </w:rPr>
+        <w:t>ft das Backup-System den Zustand des Hauptserver, ist dieser nicht mehr erreichbar, schaltet sich das Backup-System mit der URI des Hauptserver ein, dass im besten Fall, der Anwender nicht</w:t>
+      </w:r>
+      <w:r>
+        <w:rPr>
+          <w:u w:val="none"/>
+          <w:rtl w:val="0"/>
+          <w:lang w:val="de-DE"/>
+        </w:rPr>
+        <w:t>s</w:t>
+      </w:r>
+      <w:r>
+        <w:rPr>
+          <w:u w:val="none"/>
+          <w:rtl w:val="0"/>
+          <w:lang w:val="de-DE"/>
+        </w:rPr>
+        <w:t xml:space="preserve"> davon merkt und ohne Probleme seine Stimme abgeben kann.</w:t>
+      </w:r>
+    </w:p>
+    <w:p>
+      <w:pPr>
+        <w:pStyle w:val="Normal.0"/>
+        <w:rPr>
+          <w:u w:val="none"/>
+        </w:rPr>
+      </w:pPr>
+    </w:p>
+    <w:p>
+      <w:pPr>
+        <w:pStyle w:val="Normal.0"/>
+        <w:rPr>
+          <w:b w:val="1"/>
+          <w:bCs w:val="1"/>
+          <w:u w:val="single"/>
+        </w:rPr>
+      </w:pPr>
+      <w:r>
+        <w:rPr>
+          <w:b w:val="1"/>
+          <w:bCs w:val="1"/>
+          <w:u w:val="single"/>
+          <w:rtl w:val="0"/>
+          <w:lang w:val="de-DE"/>
+        </w:rPr>
+        <w:t>Import der Liste mit W</w:t>
+      </w:r>
+      <w:r>
+        <w:rPr>
+          <w:b w:val="1"/>
+          <w:bCs w:val="1"/>
+          <w:u w:val="single"/>
+          <w:rtl w:val="0"/>
+          <w:lang w:val="de-DE"/>
+        </w:rPr>
+        <w:t>ä</w:t>
+      </w:r>
+      <w:r>
+        <w:rPr>
+          <w:b w:val="1"/>
+          <w:bCs w:val="1"/>
+          <w:u w:val="single"/>
+          <w:rtl w:val="0"/>
+          <w:lang w:val="de-DE"/>
+        </w:rPr>
+        <w:t>hlern/Parteien/Kandidaten</w:t>
+      </w:r>
+      <w:r>
+        <w:rPr>
+          <w:b w:val="1"/>
+          <w:bCs w:val="1"/>
+          <w:u w:val="single"/>
+          <w:rtl w:val="0"/>
+          <w:lang w:val="de-DE"/>
+        </w:rPr>
+        <w:t>:</w:t>
+      </w:r>
+    </w:p>
+    <w:p>
+      <w:pPr>
+        <w:pStyle w:val="Normal.0"/>
+        <w:rPr>
+          <w:u w:val="none"/>
+        </w:rPr>
+      </w:pPr>
+      <w:r>
+        <w:rPr>
+          <w:u w:val="none"/>
+          <w:rtl w:val="0"/>
+          <w:lang w:val="de-DE"/>
+        </w:rPr>
+        <w:t>Damit eine Wahl vollst</w:t>
+      </w:r>
+      <w:r>
+        <w:rPr>
+          <w:u w:val="none"/>
+          <w:rtl w:val="0"/>
+          <w:lang w:val="de-DE"/>
+        </w:rPr>
+        <w:t>ä</w:t>
+      </w:r>
+      <w:r>
+        <w:rPr>
+          <w:u w:val="none"/>
+          <w:rtl w:val="0"/>
+          <w:lang w:val="de-DE"/>
+        </w:rPr>
+        <w:t>ndig ist, braucht sie eine Liste mit berechtigten W</w:t>
+      </w:r>
+      <w:r>
+        <w:rPr>
+          <w:u w:val="none"/>
+          <w:rtl w:val="0"/>
+          <w:lang w:val="de-DE"/>
+        </w:rPr>
+        <w:t>ä</w:t>
+      </w:r>
+      <w:r>
+        <w:rPr>
+          <w:u w:val="none"/>
+          <w:rtl w:val="0"/>
+          <w:lang w:val="de-DE"/>
+        </w:rPr>
+        <w:t>hler. Diese Liste wird von den jeweiligen Wahlkreisen erstellt und als Datei zum Verantwortlichen der Wahl gesendet (Ersteller der Online Wahl).</w:t>
       </w:r>
     </w:p>
     <w:p>
@@ -250,53 +394,206 @@
       </w:pPr>
       <w:r>
         <w:rPr>
-          <w:b w:val="0"/>
-          <w:bCs w:val="0"/>
           <w:u w:val="none"/>
           <w:rtl w:val="0"/>
           <w:lang w:val="de-DE"/>
         </w:rPr>
-        <w:t xml:space="preserve">Umgesetzt wird dies, indem der Hauptserver alle seine neun </w:t>
-      </w:r>
-      <w:r>
-        <w:rPr>
-          <w:b w:val="0"/>
-          <w:bCs w:val="0"/>
+        <w:t>Die Datei/Liste muss den Wahlkreis und ihre berechtigten W</w:t>
+      </w:r>
+      <w:r>
+        <w:rPr>
           <w:u w:val="none"/>
           <w:rtl w:val="0"/>
           <w:lang w:val="de-DE"/>
         </w:rPr>
-        <w:t>validen</w:t>
-      </w:r>
-      <w:r>
-        <w:rPr>
-          <w:b w:val="0"/>
-          <w:bCs w:val="0"/>
+        <w:t>ä</w:t>
+      </w:r>
+      <w:r>
+        <w:rPr>
           <w:u w:val="none"/>
           <w:rtl w:val="0"/>
           <w:lang w:val="de-DE"/>
         </w:rPr>
-        <w:t xml:space="preserve"> Daten an das Backup-System sendet. Dazu pr</w:t>
-      </w:r>
-      <w:r>
-        <w:rPr>
-          <w:b w:val="0"/>
-          <w:bCs w:val="0"/>
-          <w:u w:val="none"/>
-          <w:rtl w:val="0"/>
-          <w:lang w:val="de-DE"/>
+        <w:t xml:space="preserve">hler </w:t>
+      </w:r>
+      <w:r>
+        <w:rPr>
+          <w:rtl w:val="0"/>
+        </w:rPr>
+        <w:t>beinhalten.</w:t>
+      </w:r>
+    </w:p>
+    <w:p>
+      <w:pPr>
+        <w:pStyle w:val="Normal.0"/>
+      </w:pPr>
+      <w:r>
+        <w:rPr>
+          <w:rtl w:val="0"/>
+        </w:rPr>
+        <w:t>Bei den jeweiligen W</w:t>
+      </w:r>
+      <w:r>
+        <w:rPr>
+          <w:rtl w:val="0"/>
+        </w:rPr>
+        <w:t>ä</w:t>
+      </w:r>
+      <w:r>
+        <w:rPr>
+          <w:rtl w:val="0"/>
+        </w:rPr>
+        <w:t>hler muss als Information sein Vor-/Nachname sowie der Hash-Wert seines Fingerabdruck angegeben sein (Wahlkreis wird dadurch angeben, dass die ganze Datei/Liste nur W</w:t>
+      </w:r>
+      <w:r>
+        <w:rPr>
+          <w:rtl w:val="0"/>
+        </w:rPr>
+        <w:t>ä</w:t>
+      </w:r>
+      <w:r>
+        <w:rPr>
+          <w:rtl w:val="0"/>
+        </w:rPr>
+        <w:t>hler eines Wahlkreis beinhalten).</w:t>
+      </w:r>
+    </w:p>
+    <w:p>
+      <w:pPr>
+        <w:pStyle w:val="Normal.0"/>
+      </w:pPr>
+    </w:p>
+    <w:p>
+      <w:pPr>
+        <w:pStyle w:val="Normal.0"/>
+      </w:pPr>
+      <w:r>
+        <w:rPr>
+          <w:rtl w:val="0"/>
+        </w:rPr>
+        <w:t>Nach dem gleichem Prinzip werden auch die Listen f</w:t>
+      </w:r>
+      <w:r>
+        <w:rPr>
+          <w:rtl w:val="0"/>
         </w:rPr>
         <w:t>ü</w:t>
       </w:r>
       <w:r>
         <w:rPr>
-          <w:b w:val="0"/>
-          <w:bCs w:val="0"/>
-          <w:u w:val="none"/>
-          <w:rtl w:val="0"/>
-          <w:lang w:val="de-DE"/>
-        </w:rPr>
-        <w:t>ft das Backup-System den Zustand des Hauptserver, ist dieser nicht mehr erreichbar, schaltet sich das Backup-System mit der URI des Hauptserver ein, dass im besten Fall, der Anwender nicht davon merkt und ohne Probleme seine Stimme abgeben kann.</w:t>
+          <w:rtl w:val="0"/>
+        </w:rPr>
+        <w:t>r die Kandidaten/Parteien erstellt.</w:t>
+      </w:r>
+    </w:p>
+    <w:p>
+      <w:pPr>
+        <w:pStyle w:val="Normal.0"/>
+      </w:pPr>
+      <w:r>
+        <w:rPr>
+          <w:rtl w:val="0"/>
+        </w:rPr>
+        <w:t>Auch hier muss der jeweilige Wahlkreis eine Datei/Liste erstellen mit seinen W</w:t>
+      </w:r>
+      <w:r>
+        <w:rPr>
+          <w:rtl w:val="0"/>
+        </w:rPr>
+        <w:t>ä</w:t>
+      </w:r>
+      <w:r>
+        <w:rPr>
+          <w:rtl w:val="0"/>
+        </w:rPr>
+        <w:t>hlbaren Parteien/Kandidaten und diese zum Verantwortlichen der Wahl senden (Ersteller der Online Wahl).</w:t>
+      </w:r>
+    </w:p>
+    <w:p>
+      <w:pPr>
+        <w:pStyle w:val="Normal.0"/>
+      </w:pPr>
+    </w:p>
+    <w:p>
+      <w:pPr>
+        <w:pStyle w:val="Normal.0"/>
+      </w:pPr>
+      <w:r>
+        <w:rPr>
+          <w:rtl w:val="0"/>
+        </w:rPr>
+        <w:t>Ein Import geht immer nur im ganzen und kann auch nur im Ganzen gel</w:t>
+      </w:r>
+      <w:r>
+        <w:rPr>
+          <w:rtl w:val="0"/>
+        </w:rPr>
+        <w:t>ö</w:t>
+      </w:r>
+      <w:r>
+        <w:rPr>
+          <w:rtl w:val="0"/>
+        </w:rPr>
+        <w:t>scht werden.</w:t>
+      </w:r>
+    </w:p>
+    <w:p>
+      <w:pPr>
+        <w:pStyle w:val="Normal.0"/>
+      </w:pPr>
+      <w:r>
+        <w:rPr>
+          <w:rtl w:val="0"/>
+        </w:rPr>
+        <w:t>Das hei</w:t>
+      </w:r>
+      <w:r>
+        <w:rPr>
+          <w:rtl w:val="0"/>
+        </w:rPr>
+        <w:t>ß</w:t>
+      </w:r>
+      <w:r>
+        <w:rPr>
+          <w:rtl w:val="0"/>
+        </w:rPr>
+        <w:t>t, eine Liste wird genau so importiert wie ein Wahlkreis sie erstellt. Einzelne Eintr</w:t>
+      </w:r>
+      <w:r>
+        <w:rPr>
+          <w:rtl w:val="0"/>
+        </w:rPr>
+        <w:t>ä</w:t>
+      </w:r>
+      <w:r>
+        <w:rPr>
+          <w:rtl w:val="0"/>
+        </w:rPr>
+        <w:t>ge sind nicht von der Software ver</w:t>
+      </w:r>
+      <w:r>
+        <w:rPr>
+          <w:rtl w:val="0"/>
+        </w:rPr>
+        <w:t>ä</w:t>
+      </w:r>
+      <w:r>
+        <w:rPr>
+          <w:rtl w:val="0"/>
+        </w:rPr>
+        <w:t>nderbar. Hat man doch einen Fehler gemacht, in dem z.B. ein Eintrag falsch ist oder fehlt, muss die Liste neu importiert werden und die alten Eintr</w:t>
+      </w:r>
+      <w:r>
+        <w:rPr>
+          <w:rtl w:val="0"/>
+        </w:rPr>
+        <w:t>ä</w:t>
+      </w:r>
+      <w:r>
+        <w:rPr>
+          <w:rtl w:val="0"/>
+        </w:rPr>
+        <w:t>ge werden entfernt.</w:t>
       </w:r>
     </w:p>
     <w:sectPr>
@@ -391,7 +688,7 @@
                         </w:p>
                       </w:txbxContent>
                     </wps:txbx>
-                    <wps:bodyPr wrap="square" lIns="45719" tIns="45719" rIns="45719" bIns="45719" numCol="1" anchor="t">
+                    <wps:bodyPr wrap="square" lIns="45718" tIns="45718" rIns="45718" bIns="45718" numCol="1" anchor="t">
                       <a:noAutofit/>
                     </wps:bodyPr>
                   </wps:wsp>
@@ -814,9 +1111,9 @@
         </a:effectStyle>
         <a:effectStyle>
           <a:effectLst>
-            <a:outerShdw sx="100000" sy="100000" kx="0" ky="0" algn="b" rotWithShape="0" blurRad="38100" dist="20000" dir="5400000">
+            <a:outerShdw sx="100000" sy="100000" kx="0" ky="0" algn="b" rotWithShape="0" blurRad="38100" dist="23000" dir="5400000">
               <a:srgbClr val="000000">
-                <a:alpha val="38000"/>
+                <a:alpha val="35000"/>
               </a:srgbClr>
             </a:outerShdw>
           </a:effectLst>
@@ -896,7 +1193,7 @@
         </a:effectLst>
         <a:sp3d/>
       </a:spPr>
-      <a:bodyPr rot="0" spcFirstLastPara="1" vertOverflow="overflow" horzOverflow="overflow" vert="horz" wrap="square" lIns="45719" tIns="45719" rIns="45719" bIns="45719" numCol="1" spcCol="38100" rtlCol="0" anchor="ctr" upright="0">
+      <a:bodyPr rot="0" spcFirstLastPara="1" vertOverflow="overflow" horzOverflow="overflow" vert="horz" wrap="square" lIns="45718" tIns="45718" rIns="45718" bIns="45718" numCol="1" spcCol="38100" rtlCol="0" anchor="ctr" upright="0">
         <a:spAutoFit/>
       </a:bodyPr>
       <a:lstStyle>
@@ -924,10 +1221,10 @@
             </a:solidFill>
             <a:effectLst/>
             <a:uFillTx/>
-            <a:latin typeface="Calibri"/>
-            <a:ea typeface="Calibri"/>
-            <a:cs typeface="Calibri"/>
-            <a:sym typeface="Calibri"/>
+            <a:latin typeface="+mn-lt"/>
+            <a:ea typeface="+mn-ea"/>
+            <a:cs typeface="+mn-cs"/>
+            <a:sym typeface="Helvetica Neue"/>
           </a:defRPr>
         </a:defPPr>
         <a:lvl1pPr marL="0" marR="0" indent="0" algn="l" defTabSz="914400" rtl="0" fontAlgn="auto" latinLnBrk="1" hangingPunct="0">
@@ -1183,9 +1480,9 @@
           <a:round/>
         </a:ln>
         <a:effectLst>
-          <a:outerShdw sx="100000" sy="100000" kx="0" ky="0" algn="b" rotWithShape="0" blurRad="38100" dist="20000" dir="5400000">
+          <a:outerShdw sx="100000" sy="100000" kx="0" ky="0" algn="b" rotWithShape="0" blurRad="38100" dist="23000" dir="5400000">
             <a:srgbClr val="000000">
-              <a:alpha val="38000"/>
+              <a:alpha val="35000"/>
             </a:srgbClr>
           </a:outerShdw>
         </a:effectLst>
@@ -1473,7 +1770,7 @@
         <a:effectLst/>
         <a:sp3d/>
       </a:spPr>
-      <a:bodyPr rot="0" spcFirstLastPara="1" vertOverflow="overflow" horzOverflow="overflow" vert="horz" wrap="square" lIns="45719" tIns="45719" rIns="45719" bIns="45719" numCol="1" spcCol="38100" rtlCol="0" anchor="t" upright="0">
+      <a:bodyPr rot="0" spcFirstLastPara="1" vertOverflow="overflow" horzOverflow="overflow" vert="horz" wrap="square" lIns="45718" tIns="45718" rIns="45718" bIns="45718" numCol="1" spcCol="38100" rtlCol="0" anchor="t" upright="0">
         <a:spAutoFit/>
       </a:bodyPr>
       <a:lstStyle>
@@ -1501,10 +1798,10 @@
             </a:solidFill>
             <a:effectLst/>
             <a:uFillTx/>
-            <a:latin typeface="Calibri"/>
-            <a:ea typeface="Calibri"/>
-            <a:cs typeface="Calibri"/>
-            <a:sym typeface="Calibri"/>
+            <a:latin typeface="+mn-lt"/>
+            <a:ea typeface="+mn-ea"/>
+            <a:cs typeface="+mn-cs"/>
+            <a:sym typeface="Helvetica Neue"/>
           </a:defRPr>
         </a:defPPr>
         <a:lvl1pPr marL="0" marR="0" indent="0" algn="l" defTabSz="914400" rtl="0" fontAlgn="auto" latinLnBrk="1" hangingPunct="0">

</xml_diff>

<commit_message>
updated  documents and uploaded them now
</commit_message>
<xml_diff>
--- a/Pflichtenheft/Produktbeschreibung.docx
+++ b/Pflichtenheft/Produktbeschreibung.docx
@@ -1,635 +1,198 @@
 
 <file path=word/document.xml><?xml version="1.0" encoding="utf-8"?>
-<w:document xmlns:r="http://schemas.openxmlformats.org/officeDocument/2006/relationships" xmlns:wp="http://schemas.openxmlformats.org/drawingml/2006/wordprocessingDrawing" xmlns:w="http://schemas.openxmlformats.org/wordprocessingml/2006/main" xmlns:w10="urn:schemas-microsoft-com:office:word" xmlns:w14="http://schemas.microsoft.com/office/word/2010/wordml" xmlns:wps="http://schemas.microsoft.com/office/word/2010/wordprocessingShape" xmlns:wpg="http://schemas.microsoft.com/office/word/2010/wordprocessingGroup" xmlns:mc="http://schemas.openxmlformats.org/markup-compatibility/2006" xmlns:v="urn:schemas-microsoft-com:vml" xmlns:o="urn:schemas-microsoft-com:office:office" xmlns:m="http://schemas.openxmlformats.org/officeDocument/2006/math" mc:Ignorable="w14">
+<w:document xmlns:wpc="http://schemas.microsoft.com/office/word/2010/wordprocessingCanvas" xmlns:cx="http://schemas.microsoft.com/office/drawing/2014/chartex" xmlns:cx1="http://schemas.microsoft.com/office/drawing/2015/9/8/chartex" xmlns:cx2="http://schemas.microsoft.com/office/drawing/2015/10/21/chartex" xmlns:cx3="http://schemas.microsoft.com/office/drawing/2016/5/9/chartex" xmlns:cx4="http://schemas.microsoft.com/office/drawing/2016/5/10/chartex" xmlns:cx5="http://schemas.microsoft.com/office/drawing/2016/5/11/chartex" xmlns:cx6="http://schemas.microsoft.com/office/drawing/2016/5/12/chartex" xmlns:cx7="http://schemas.microsoft.com/office/drawing/2016/5/13/chartex" xmlns:cx8="http://schemas.microsoft.com/office/drawing/2016/5/14/chartex" xmlns:mc="http://schemas.openxmlformats.org/markup-compatibility/2006" xmlns:aink="http://schemas.microsoft.com/office/drawing/2016/ink" xmlns:am3d="http://schemas.microsoft.com/office/drawing/2017/model3d" xmlns:o="urn:schemas-microsoft-com:office:office" xmlns:r="http://schemas.openxmlformats.org/officeDocument/2006/relationships" xmlns:m="http://schemas.openxmlformats.org/officeDocument/2006/math" xmlns:v="urn:schemas-microsoft-com:vml" xmlns:wp14="http://schemas.microsoft.com/office/word/2010/wordprocessingDrawing" xmlns:wp="http://schemas.openxmlformats.org/drawingml/2006/wordprocessingDrawing" xmlns:w10="urn:schemas-microsoft-com:office:word" xmlns:w="http://schemas.openxmlformats.org/wordprocessingml/2006/main" xmlns:w14="http://schemas.microsoft.com/office/word/2010/wordml" xmlns:w15="http://schemas.microsoft.com/office/word/2012/wordml" xmlns:w16cid="http://schemas.microsoft.com/office/word/2016/wordml/cid" xmlns:w16se="http://schemas.microsoft.com/office/word/2015/wordml/symex" xmlns:wpg="http://schemas.microsoft.com/office/word/2010/wordprocessingGroup" xmlns:wpi="http://schemas.microsoft.com/office/word/2010/wordprocessingInk" xmlns:wne="http://schemas.microsoft.com/office/word/2006/wordml" xmlns:wps="http://schemas.microsoft.com/office/word/2010/wordprocessingShape" mc:Ignorable="w14 w15 w16se w16cid wp14">
   <w:body>
     <w:p>
-      <w:pPr>
-        <w:pStyle w:val="Normal.0"/>
-      </w:pPr>
-      <w:r>
-        <w:rPr>
-          <w:rtl w:val="0"/>
-        </w:rPr>
-        <w:t xml:space="preserve">Wird eventuell nochmal </w:t>
-      </w:r>
-      <w:r>
-        <w:rPr>
-          <w:rtl w:val="0"/>
-        </w:rPr>
-        <w:t>ü</w:t>
-      </w:r>
-      <w:r>
-        <w:rPr>
-          <w:rtl w:val="0"/>
-        </w:rPr>
-        <w:t>berarbeitet :D - Lukas</w:t>
+      <w:bookmarkStart w:id="0" w:name="_GoBack"/>
+      <w:bookmarkEnd w:id="0"/>
+      <w:r>
+        <w:t>Produkt:</w:t>
       </w:r>
     </w:p>
     <w:p>
-      <w:pPr>
-        <w:pStyle w:val="Normal.0"/>
-      </w:pPr>
+      <w:r>
+        <w:t xml:space="preserve">Die Web-App „YourChoice“ ist vergleichbar mit einem Wahllokal nur dass sie sich im Internet befindet. Bestimmte Rollen können Wahlen erstellen, wobei festgelegt wird wer überhaupt an der Wahl </w:t>
+      </w:r>
+      <w:r>
+        <w:t xml:space="preserve">teilnehmen darf und was es für Wahlmöglichkeiten gibt. Berechtigte Wähler können nur dann an einer Wahl über „YourChoice“ teilnehmen, wenn sie von einem Fingerabdrucksensor identifiziert werden. Nachdem die Wahl zu Ende ist, wird dem Wahlleiter angezeigt, </w:t>
+      </w:r>
+      <w:r>
+        <w:t>wie die Wahlergebnisse ausgefallen sind.</w:t>
+      </w:r>
+    </w:p>
+    <w:p/>
+    <w:p>
       <w:r>
         <w:rPr>
-          <w:rtl w:val="0"/>
+          <w:b/>
+          <w:bCs/>
+          <w:u w:val="single"/>
         </w:rPr>
-        <w:t>Produkt:</w:t>
+        <w:t>Backup:</w:t>
       </w:r>
     </w:p>
     <w:p>
-      <w:pPr>
-        <w:pStyle w:val="Normal.0"/>
-      </w:pPr>
-      <w:r>
-        <w:rPr>
-          <w:rtl w:val="0"/>
-        </w:rPr>
-        <w:t xml:space="preserve">Die Web-App </w:t>
-      </w:r>
-      <w:r>
-        <w:rPr>
-          <w:rtl w:val="0"/>
-        </w:rPr>
-        <w:t>„</w:t>
-      </w:r>
-      <w:r>
-        <w:rPr>
-          <w:rtl w:val="0"/>
-        </w:rPr>
-        <w:t>YourChoice</w:t>
-      </w:r>
-      <w:r>
-        <w:rPr>
-          <w:rtl w:val="0"/>
-        </w:rPr>
-        <w:t xml:space="preserve">“ </w:t>
-      </w:r>
-      <w:r>
-        <w:rPr>
-          <w:rtl w:val="0"/>
-        </w:rPr>
-        <w:t>ist vergleichbar mit einem Wahllokal nur dass sie sich im Internet befindet. Bestimmte Rollen k</w:t>
-      </w:r>
-      <w:r>
-        <w:rPr>
-          <w:rtl w:val="0"/>
-        </w:rPr>
-        <w:t>ö</w:t>
-      </w:r>
-      <w:r>
-        <w:rPr>
-          <w:rtl w:val="0"/>
-        </w:rPr>
-        <w:t xml:space="preserve">nnen Wahlen erstellen, wobei festgelegt wird wer </w:t>
-      </w:r>
-      <w:r>
-        <w:rPr>
-          <w:rtl w:val="0"/>
-        </w:rPr>
-        <w:t>ü</w:t>
-      </w:r>
-      <w:r>
-        <w:rPr>
-          <w:rtl w:val="0"/>
-        </w:rPr>
-        <w:t>berhaupt an der Wahl teilnehmen darf und was es f</w:t>
-      </w:r>
-      <w:r>
-        <w:rPr>
-          <w:rtl w:val="0"/>
-        </w:rPr>
-        <w:t>ü</w:t>
-      </w:r>
-      <w:r>
-        <w:rPr>
-          <w:rtl w:val="0"/>
-        </w:rPr>
-        <w:t>r Wahlm</w:t>
-      </w:r>
-      <w:r>
-        <w:rPr>
-          <w:rtl w:val="0"/>
-        </w:rPr>
-        <w:t>ö</w:t>
-      </w:r>
-      <w:r>
-        <w:rPr>
-          <w:rtl w:val="0"/>
-        </w:rPr>
-        <w:t>glichkeiten gibt. Berechtigte W</w:t>
-      </w:r>
-      <w:r>
-        <w:rPr>
-          <w:rtl w:val="0"/>
-        </w:rPr>
-        <w:t>ä</w:t>
-      </w:r>
-      <w:r>
-        <w:rPr>
-          <w:rtl w:val="0"/>
-        </w:rPr>
-        <w:t>hler k</w:t>
-      </w:r>
-      <w:r>
-        <w:rPr>
-          <w:rtl w:val="0"/>
-        </w:rPr>
-        <w:t>ö</w:t>
-      </w:r>
-      <w:r>
-        <w:rPr>
-          <w:rtl w:val="0"/>
-        </w:rPr>
-        <w:t xml:space="preserve">nnen nur dann an einer Wahl </w:t>
-      </w:r>
-      <w:r>
-        <w:rPr>
-          <w:rtl w:val="0"/>
-        </w:rPr>
-        <w:t>ü</w:t>
-      </w:r>
-      <w:r>
-        <w:rPr>
-          <w:rtl w:val="0"/>
-        </w:rPr>
-        <w:t xml:space="preserve">ber </w:t>
-      </w:r>
-      <w:r>
-        <w:rPr>
-          <w:rtl w:val="0"/>
-        </w:rPr>
-        <w:t>„</w:t>
-      </w:r>
-      <w:r>
-        <w:rPr>
-          <w:rtl w:val="0"/>
-        </w:rPr>
-        <w:t>YourChoice</w:t>
-      </w:r>
-      <w:r>
-        <w:rPr>
-          <w:rtl w:val="0"/>
-        </w:rPr>
-        <w:t xml:space="preserve">“ </w:t>
-      </w:r>
-      <w:r>
-        <w:rPr>
-          <w:rtl w:val="0"/>
-        </w:rPr>
-        <w:t>teilnehmen, wenn sie von einem Fingerabdrucksensor identifiziert werden. Nachdem die Wahl zu Ende ist, wird dem Wahlleiter angezeigt, wie die Wahlergebnisse ausgefallen sind.</w:t>
+      <w:r>
+        <w:t>Um das Risiko eines Ausfall (und somit Datenverlust) zu minimieren, soll es ein Backup-System geben. Dieses Backup-System soll innerhalb von 2 Minuten, nach dem Ausfall des Hauptserver verfügbar sein und al</w:t>
+      </w:r>
+      <w:r>
+        <w:t>le Daten des Hauptserver (vor dem Ausfall) beinhalten.</w:t>
       </w:r>
     </w:p>
     <w:p>
-      <w:pPr>
-        <w:pStyle w:val="Normal.0"/>
-      </w:pPr>
+      <w:r>
+        <w:t>Umgesetzt wird dies, indem der Hauptserver alle seine neun validen Daten an das Backup-System sendet. Dazu prüft das Backup-System den Zustand des Hauptserver, ist dieser nicht mehr erreichbar, schalte</w:t>
+      </w:r>
+      <w:r>
+        <w:t>t sich das Backup-System mit der URI des Hauptserver ein, dass im besten Fall, der Anwender nichts davon merkt und ohne Probleme seine Stimme abgeben kann.</w:t>
+      </w:r>
     </w:p>
+    <w:p/>
     <w:p>
       <w:pPr>
-        <w:pStyle w:val="Normal.0"/>
         <w:rPr>
-          <w:u w:val="none"/>
-        </w:rPr>
-      </w:pPr>
-      <w:r>
-        <w:rPr>
-          <w:b w:val="1"/>
-          <w:bCs w:val="1"/>
-          <w:u w:val="single"/>
-          <w:rtl w:val="0"/>
-          <w:lang w:val="de-DE"/>
-        </w:rPr>
-        <w:t>Backup:</w:t>
-      </w:r>
-    </w:p>
-    <w:p>
-      <w:pPr>
-        <w:pStyle w:val="Normal.0"/>
-        <w:rPr>
-          <w:u w:val="none"/>
-        </w:rPr>
-      </w:pPr>
-      <w:r>
-        <w:rPr>
-          <w:u w:val="none"/>
-          <w:rtl w:val="0"/>
-          <w:lang w:val="de-DE"/>
-        </w:rPr>
-        <w:t>Um das Risiko eines Ausfall (und somit Datenverlust) zu minimieren, soll es ein Backup-System geben. Dieses Backup-System soll innerhalb von 2 Minuten, nach dem Ausfall des Hauptserver verf</w:t>
-      </w:r>
-      <w:r>
-        <w:rPr>
-          <w:u w:val="none"/>
-          <w:rtl w:val="0"/>
-          <w:lang w:val="de-DE"/>
-        </w:rPr>
-        <w:t>ü</w:t>
-      </w:r>
-      <w:r>
-        <w:rPr>
-          <w:u w:val="none"/>
-          <w:rtl w:val="0"/>
-          <w:lang w:val="de-DE"/>
-        </w:rPr>
-        <w:t>gbar sein und alle Daten des Hauptserver (vor dem Ausfall) beinhalten.</w:t>
-      </w:r>
-    </w:p>
-    <w:p>
-      <w:pPr>
-        <w:pStyle w:val="Normal.0"/>
-        <w:rPr>
-          <w:u w:val="none"/>
-        </w:rPr>
-      </w:pPr>
-      <w:r>
-        <w:rPr>
-          <w:u w:val="none"/>
-          <w:rtl w:val="0"/>
-          <w:lang w:val="de-DE"/>
-        </w:rPr>
-        <w:t>Umgesetzt wird dies, indem der Hauptserver alle seine neun validen Daten an das Backup-System sendet. Dazu pr</w:t>
-      </w:r>
-      <w:r>
-        <w:rPr>
-          <w:u w:val="none"/>
-          <w:rtl w:val="0"/>
-          <w:lang w:val="de-DE"/>
-        </w:rPr>
-        <w:t>ü</w:t>
-      </w:r>
-      <w:r>
-        <w:rPr>
-          <w:u w:val="none"/>
-          <w:rtl w:val="0"/>
-          <w:lang w:val="de-DE"/>
-        </w:rPr>
-        <w:t>ft das Backup-System den Zustand des Hauptserver, ist dieser nicht mehr erreichbar, schaltet sich das Backup-System mit der URI des Hauptserver ein, dass im besten Fall, der Anwender nicht</w:t>
-      </w:r>
-      <w:r>
-        <w:rPr>
-          <w:u w:val="none"/>
-          <w:rtl w:val="0"/>
-          <w:lang w:val="de-DE"/>
-        </w:rPr>
-        <w:t>s</w:t>
-      </w:r>
-      <w:r>
-        <w:rPr>
-          <w:u w:val="none"/>
-          <w:rtl w:val="0"/>
-          <w:lang w:val="de-DE"/>
-        </w:rPr>
-        <w:t xml:space="preserve"> davon merkt und ohne Probleme seine Stimme abgeben kann.</w:t>
-      </w:r>
-    </w:p>
-    <w:p>
-      <w:pPr>
-        <w:pStyle w:val="Normal.0"/>
-        <w:rPr>
-          <w:u w:val="none"/>
-        </w:rPr>
-      </w:pPr>
-    </w:p>
-    <w:p>
-      <w:pPr>
-        <w:pStyle w:val="Normal.0"/>
-        <w:rPr>
-          <w:b w:val="1"/>
-          <w:bCs w:val="1"/>
+          <w:b/>
+          <w:bCs/>
           <w:u w:val="single"/>
         </w:rPr>
       </w:pPr>
       <w:r>
         <w:rPr>
-          <w:b w:val="1"/>
-          <w:bCs w:val="1"/>
+          <w:b/>
+          <w:bCs/>
           <w:u w:val="single"/>
-          <w:rtl w:val="0"/>
-          <w:lang w:val="de-DE"/>
         </w:rPr>
-        <w:t>Import der Liste mit W</w:t>
-      </w:r>
-      <w:r>
-        <w:rPr>
-          <w:b w:val="1"/>
-          <w:bCs w:val="1"/>
-          <w:u w:val="single"/>
-          <w:rtl w:val="0"/>
-          <w:lang w:val="de-DE"/>
-        </w:rPr>
-        <w:t>ä</w:t>
-      </w:r>
-      <w:r>
-        <w:rPr>
-          <w:b w:val="1"/>
-          <w:bCs w:val="1"/>
-          <w:u w:val="single"/>
-          <w:rtl w:val="0"/>
-          <w:lang w:val="de-DE"/>
-        </w:rPr>
-        <w:t>hlern/Parteien/Kandidaten</w:t>
-      </w:r>
-      <w:r>
-        <w:rPr>
-          <w:b w:val="1"/>
-          <w:bCs w:val="1"/>
-          <w:u w:val="single"/>
-          <w:rtl w:val="0"/>
-          <w:lang w:val="de-DE"/>
-        </w:rPr>
-        <w:t>:</w:t>
+        <w:t>Import der Liste mit Wählern/Parteien/Kandidaten:</w:t>
       </w:r>
     </w:p>
     <w:p>
-      <w:pPr>
-        <w:pStyle w:val="Normal.0"/>
-        <w:rPr>
-          <w:u w:val="none"/>
-        </w:rPr>
-      </w:pPr>
-      <w:r>
-        <w:rPr>
-          <w:u w:val="none"/>
-          <w:rtl w:val="0"/>
-          <w:lang w:val="de-DE"/>
-        </w:rPr>
-        <w:t>Damit eine Wahl vollst</w:t>
-      </w:r>
-      <w:r>
-        <w:rPr>
-          <w:u w:val="none"/>
-          <w:rtl w:val="0"/>
-          <w:lang w:val="de-DE"/>
-        </w:rPr>
-        <w:t>ä</w:t>
-      </w:r>
-      <w:r>
-        <w:rPr>
-          <w:u w:val="none"/>
-          <w:rtl w:val="0"/>
-          <w:lang w:val="de-DE"/>
-        </w:rPr>
-        <w:t>ndig ist, braucht sie eine Liste mit berechtigten W</w:t>
-      </w:r>
-      <w:r>
-        <w:rPr>
-          <w:u w:val="none"/>
-          <w:rtl w:val="0"/>
-          <w:lang w:val="de-DE"/>
-        </w:rPr>
-        <w:t>ä</w:t>
-      </w:r>
-      <w:r>
-        <w:rPr>
-          <w:u w:val="none"/>
-          <w:rtl w:val="0"/>
-          <w:lang w:val="de-DE"/>
-        </w:rPr>
-        <w:t>hler. Diese Liste wird von den jeweiligen Wahlkreisen erstellt und als Datei zum Verantwortlichen der Wahl gesendet (Ersteller der Online Wahl).</w:t>
+      <w:r>
+        <w:t>Damit eine Wahl vollständig ist, braucht sie eine</w:t>
+      </w:r>
+      <w:r>
+        <w:t xml:space="preserve"> Liste mit berechtigten Wähler. Diese Liste wird von den jeweiligen Wahlkreisen erstellt und als Datei zum Verantwortlichen der Wahl gesendet (Ersteller der Online Wahl).</w:t>
       </w:r>
     </w:p>
     <w:p>
-      <w:pPr>
-        <w:pStyle w:val="Normal.0"/>
-      </w:pPr>
-      <w:r>
-        <w:rPr>
-          <w:u w:val="none"/>
-          <w:rtl w:val="0"/>
-          <w:lang w:val="de-DE"/>
-        </w:rPr>
-        <w:t>Die Datei/Liste muss den Wahlkreis und ihre berechtigten W</w:t>
-      </w:r>
-      <w:r>
-        <w:rPr>
-          <w:u w:val="none"/>
-          <w:rtl w:val="0"/>
-          <w:lang w:val="de-DE"/>
-        </w:rPr>
-        <w:t>ä</w:t>
-      </w:r>
-      <w:r>
-        <w:rPr>
-          <w:u w:val="none"/>
-          <w:rtl w:val="0"/>
-          <w:lang w:val="de-DE"/>
-        </w:rPr>
-        <w:t xml:space="preserve">hler </w:t>
-      </w:r>
-      <w:r>
-        <w:rPr>
-          <w:rtl w:val="0"/>
-        </w:rPr>
+      <w:r>
+        <w:t xml:space="preserve">Die Datei/Liste muss den Wahlkreis und ihre berechtigten Wähler </w:t>
+      </w:r>
+      <w:r>
         <w:t>beinhalten.</w:t>
       </w:r>
     </w:p>
     <w:p>
-      <w:pPr>
-        <w:pStyle w:val="Normal.0"/>
-      </w:pPr>
-      <w:r>
-        <w:rPr>
-          <w:rtl w:val="0"/>
-        </w:rPr>
-        <w:t>Bei den jeweiligen W</w:t>
-      </w:r>
-      <w:r>
-        <w:rPr>
-          <w:rtl w:val="0"/>
-        </w:rPr>
-        <w:t>ä</w:t>
-      </w:r>
-      <w:r>
-        <w:rPr>
-          <w:rtl w:val="0"/>
-        </w:rPr>
-        <w:t>hler muss als Information sein Vor-/Nachname sowie der Hash-Wert seines Fingerabdruck angegeben sein (Wahlkreis wird dadurch angeben, dass die ganze Datei/Liste nur W</w:t>
-      </w:r>
-      <w:r>
-        <w:rPr>
-          <w:rtl w:val="0"/>
-        </w:rPr>
-        <w:t>ä</w:t>
-      </w:r>
-      <w:r>
-        <w:rPr>
-          <w:rtl w:val="0"/>
-        </w:rPr>
-        <w:t>hler eines Wahlkreis beinhalten).</w:t>
+      <w:r>
+        <w:t>Bei den j</w:t>
+      </w:r>
+      <w:r>
+        <w:t>eweiligen Wähler muss als Information sein Vor-/Nachname sowie der Hash-Wert seines Fingerabdruck angegeben sein (Wahlkreis wird dadurch angeben, dass die ganze Datei/Liste nur Wähler eines Wahlkreis beinhalten).</w:t>
+      </w:r>
+    </w:p>
+    <w:p/>
+    <w:p>
+      <w:r>
+        <w:t xml:space="preserve">Nach dem gleichem Prinzip werden auch die </w:t>
+      </w:r>
+      <w:r>
+        <w:t>Listen für die Kandidaten/Parteien erstellt.</w:t>
       </w:r>
     </w:p>
     <w:p>
-      <w:pPr>
-        <w:pStyle w:val="Normal.0"/>
-      </w:pPr>
+      <w:r>
+        <w:t>Auch hier muss der jeweilige Wahlkreis eine Datei/Liste erstellen mit seinen Wählbaren Parteien/Kandidaten und diese zum Verantwortlichen der Wahl senden (Ersteller der Online Wahl).</w:t>
+      </w:r>
+    </w:p>
+    <w:p/>
+    <w:p>
+      <w:r>
+        <w:t>Ein Import geht immer nur i</w:t>
+      </w:r>
+      <w:r>
+        <w:t>m ganzen und kann auch nur im Ganzen gelöscht werden.</w:t>
+      </w:r>
     </w:p>
     <w:p>
-      <w:pPr>
-        <w:pStyle w:val="Normal.0"/>
-      </w:pPr>
-      <w:r>
-        <w:rPr>
-          <w:rtl w:val="0"/>
-        </w:rPr>
-        <w:t>Nach dem gleichem Prinzip werden auch die Listen f</w:t>
-      </w:r>
-      <w:r>
-        <w:rPr>
-          <w:rtl w:val="0"/>
-        </w:rPr>
-        <w:t>ü</w:t>
-      </w:r>
-      <w:r>
-        <w:rPr>
-          <w:rtl w:val="0"/>
-        </w:rPr>
-        <w:t>r die Kandidaten/Parteien erstellt.</w:t>
-      </w:r>
-    </w:p>
-    <w:p>
-      <w:pPr>
-        <w:pStyle w:val="Normal.0"/>
-      </w:pPr>
-      <w:r>
-        <w:rPr>
-          <w:rtl w:val="0"/>
-        </w:rPr>
-        <w:t>Auch hier muss der jeweilige Wahlkreis eine Datei/Liste erstellen mit seinen W</w:t>
-      </w:r>
-      <w:r>
-        <w:rPr>
-          <w:rtl w:val="0"/>
-        </w:rPr>
-        <w:t>ä</w:t>
-      </w:r>
-      <w:r>
-        <w:rPr>
-          <w:rtl w:val="0"/>
-        </w:rPr>
-        <w:t>hlbaren Parteien/Kandidaten und diese zum Verantwortlichen der Wahl senden (Ersteller der Online Wahl).</w:t>
-      </w:r>
-    </w:p>
-    <w:p>
-      <w:pPr>
-        <w:pStyle w:val="Normal.0"/>
-      </w:pPr>
-    </w:p>
-    <w:p>
-      <w:pPr>
-        <w:pStyle w:val="Normal.0"/>
-      </w:pPr>
-      <w:r>
-        <w:rPr>
-          <w:rtl w:val="0"/>
-        </w:rPr>
-        <w:t>Ein Import geht immer nur im ganzen und kann auch nur im Ganzen gel</w:t>
-      </w:r>
-      <w:r>
-        <w:rPr>
-          <w:rtl w:val="0"/>
-        </w:rPr>
-        <w:t>ö</w:t>
-      </w:r>
-      <w:r>
-        <w:rPr>
-          <w:rtl w:val="0"/>
-        </w:rPr>
-        <w:t>scht werden.</w:t>
-      </w:r>
-    </w:p>
-    <w:p>
-      <w:pPr>
-        <w:pStyle w:val="Normal.0"/>
-      </w:pPr>
-      <w:r>
-        <w:rPr>
-          <w:rtl w:val="0"/>
-        </w:rPr>
-        <w:t>Das hei</w:t>
-      </w:r>
-      <w:r>
-        <w:rPr>
-          <w:rtl w:val="0"/>
-        </w:rPr>
-        <w:t>ß</w:t>
-      </w:r>
-      <w:r>
-        <w:rPr>
-          <w:rtl w:val="0"/>
-        </w:rPr>
-        <w:t>t, eine Liste wird genau so importiert wie ein Wahlkreis sie erstellt. Einzelne Eintr</w:t>
-      </w:r>
-      <w:r>
-        <w:rPr>
-          <w:rtl w:val="0"/>
-        </w:rPr>
-        <w:t>ä</w:t>
-      </w:r>
-      <w:r>
-        <w:rPr>
-          <w:rtl w:val="0"/>
-        </w:rPr>
-        <w:t>ge sind nicht von der Software ver</w:t>
-      </w:r>
-      <w:r>
-        <w:rPr>
-          <w:rtl w:val="0"/>
-        </w:rPr>
-        <w:t>ä</w:t>
-      </w:r>
-      <w:r>
-        <w:rPr>
-          <w:rtl w:val="0"/>
-        </w:rPr>
-        <w:t>nderbar. Hat man doch einen Fehler gemacht, in dem z.B. ein Eintrag falsch ist oder fehlt, muss die Liste neu importiert werden und die alten Eintr</w:t>
-      </w:r>
-      <w:r>
-        <w:rPr>
-          <w:rtl w:val="0"/>
-        </w:rPr>
-        <w:t>ä</w:t>
-      </w:r>
-      <w:r>
-        <w:rPr>
-          <w:rtl w:val="0"/>
-        </w:rPr>
-        <w:t>ge werden entfernt.</w:t>
+      <w:r>
+        <w:t>Das heißt, eine Liste wird genau so importiert wie ein Wahlkreis sie erstellt. Einzelne Einträge sind nicht von der Software veränderbar. Hat man doch einen Fehler gemacht, in dem z.B. ein Eintrag falsc</w:t>
+      </w:r>
+      <w:r>
+        <w:t>h ist oder fehlt, muss die Liste neu importiert werden und die alten Einträge werden entfernt.</w:t>
       </w:r>
     </w:p>
     <w:sectPr>
-      <w:headerReference w:type="default" r:id="rId4"/>
-      <w:footerReference w:type="default" r:id="rId5"/>
-      <w:pgSz w:w="11900" w:h="16840" w:orient="portrait"/>
-      <w:pgMar w:top="1417" w:right="1417" w:bottom="1134" w:left="1417" w:header="708" w:footer="708"/>
-      <w:bidi w:val="0"/>
+      <w:headerReference w:type="default" r:id="rId6"/>
+      <w:footerReference w:type="default" r:id="rId7"/>
+      <w:pgSz w:w="11900" w:h="16840"/>
+      <w:pgMar w:top="1417" w:right="1417" w:bottom="1134" w:left="1417" w:header="708" w:footer="708" w:gutter="0"/>
+      <w:cols w:space="720"/>
     </w:sectPr>
   </w:body>
 </w:document>
 </file>
 
+<file path=word/endnotes.xml><?xml version="1.0" encoding="utf-8"?>
+<w:endnotes xmlns:wpc="http://schemas.microsoft.com/office/word/2010/wordprocessingCanvas" xmlns:cx="http://schemas.microsoft.com/office/drawing/2014/chartex" xmlns:cx1="http://schemas.microsoft.com/office/drawing/2015/9/8/chartex" xmlns:cx2="http://schemas.microsoft.com/office/drawing/2015/10/21/chartex" xmlns:cx3="http://schemas.microsoft.com/office/drawing/2016/5/9/chartex" xmlns:cx4="http://schemas.microsoft.com/office/drawing/2016/5/10/chartex" xmlns:cx5="http://schemas.microsoft.com/office/drawing/2016/5/11/chartex" xmlns:cx6="http://schemas.microsoft.com/office/drawing/2016/5/12/chartex" xmlns:cx7="http://schemas.microsoft.com/office/drawing/2016/5/13/chartex" xmlns:cx8="http://schemas.microsoft.com/office/drawing/2016/5/14/chartex" xmlns:mc="http://schemas.openxmlformats.org/markup-compatibility/2006" xmlns:aink="http://schemas.microsoft.com/office/drawing/2016/ink" xmlns:am3d="http://schemas.microsoft.com/office/drawing/2017/model3d" xmlns:o="urn:schemas-microsoft-com:office:office" xmlns:r="http://schemas.openxmlformats.org/officeDocument/2006/relationships" xmlns:m="http://schemas.openxmlformats.org/officeDocument/2006/math" xmlns:v="urn:schemas-microsoft-com:vml" xmlns:wp14="http://schemas.microsoft.com/office/word/2010/wordprocessingDrawing" xmlns:wp="http://schemas.openxmlformats.org/drawingml/2006/wordprocessingDrawing" xmlns:w10="urn:schemas-microsoft-com:office:word" xmlns:w="http://schemas.openxmlformats.org/wordprocessingml/2006/main" xmlns:w14="http://schemas.microsoft.com/office/word/2010/wordml" xmlns:w15="http://schemas.microsoft.com/office/word/2012/wordml" xmlns:w16cid="http://schemas.microsoft.com/office/word/2016/wordml/cid" xmlns:w16se="http://schemas.microsoft.com/office/word/2015/wordml/symex" xmlns:wpg="http://schemas.microsoft.com/office/word/2010/wordprocessingGroup" xmlns:wpi="http://schemas.microsoft.com/office/word/2010/wordprocessingInk" xmlns:wne="http://schemas.microsoft.com/office/word/2006/wordml" xmlns:wps="http://schemas.microsoft.com/office/word/2010/wordprocessingShape" mc:Ignorable="w14 w15 w16se w16cid wp14">
+  <w:endnote w:type="separator" w:id="-1">
+    <w:p>
+      <w:r>
+        <w:separator/>
+      </w:r>
+    </w:p>
+  </w:endnote>
+  <w:endnote w:type="continuationSeparator" w:id="0">
+    <w:p>
+      <w:r>
+        <w:continuationSeparator/>
+      </w:r>
+    </w:p>
+  </w:endnote>
+</w:endnotes>
+</file>
+
 <file path=word/footer1.xml><?xml version="1.0" encoding="utf-8"?>
-<w:ftr xmlns:r="http://schemas.openxmlformats.org/officeDocument/2006/relationships" xmlns:wp="http://schemas.openxmlformats.org/drawingml/2006/wordprocessingDrawing" xmlns:w="http://schemas.openxmlformats.org/wordprocessingml/2006/main" xmlns:w10="urn:schemas-microsoft-com:office:word" xmlns:w14="http://schemas.microsoft.com/office/word/2010/wordml" xmlns:wps="http://schemas.microsoft.com/office/word/2010/wordprocessingShape" xmlns:wpg="http://schemas.microsoft.com/office/word/2010/wordprocessingGroup" xmlns:mc="http://schemas.openxmlformats.org/markup-compatibility/2006" xmlns:v="urn:schemas-microsoft-com:vml" xmlns:o="urn:schemas-microsoft-com:office:office" xmlns:m="http://schemas.openxmlformats.org/officeDocument/2006/math" mc:Ignorable="w14">
+<w:ftr xmlns:wpc="http://schemas.microsoft.com/office/word/2010/wordprocessingCanvas" xmlns:cx="http://schemas.microsoft.com/office/drawing/2014/chartex" xmlns:cx1="http://schemas.microsoft.com/office/drawing/2015/9/8/chartex" xmlns:cx2="http://schemas.microsoft.com/office/drawing/2015/10/21/chartex" xmlns:cx3="http://schemas.microsoft.com/office/drawing/2016/5/9/chartex" xmlns:cx4="http://schemas.microsoft.com/office/drawing/2016/5/10/chartex" xmlns:cx5="http://schemas.microsoft.com/office/drawing/2016/5/11/chartex" xmlns:cx6="http://schemas.microsoft.com/office/drawing/2016/5/12/chartex" xmlns:cx7="http://schemas.microsoft.com/office/drawing/2016/5/13/chartex" xmlns:cx8="http://schemas.microsoft.com/office/drawing/2016/5/14/chartex" xmlns:mc="http://schemas.openxmlformats.org/markup-compatibility/2006" xmlns:aink="http://schemas.microsoft.com/office/drawing/2016/ink" xmlns:am3d="http://schemas.microsoft.com/office/drawing/2017/model3d" xmlns:o="urn:schemas-microsoft-com:office:office" xmlns:r="http://schemas.openxmlformats.org/officeDocument/2006/relationships" xmlns:m="http://schemas.openxmlformats.org/officeDocument/2006/math" xmlns:v="urn:schemas-microsoft-com:vml" xmlns:wp14="http://schemas.microsoft.com/office/word/2010/wordprocessingDrawing" xmlns:wp="http://schemas.openxmlformats.org/drawingml/2006/wordprocessingDrawing" xmlns:w10="urn:schemas-microsoft-com:office:word" xmlns:w="http://schemas.openxmlformats.org/wordprocessingml/2006/main" xmlns:w14="http://schemas.microsoft.com/office/word/2010/wordml" xmlns:w15="http://schemas.microsoft.com/office/word/2012/wordml" xmlns:w16cid="http://schemas.microsoft.com/office/word/2016/wordml/cid" xmlns:w16se="http://schemas.microsoft.com/office/word/2015/wordml/symex" xmlns:wpg="http://schemas.microsoft.com/office/word/2010/wordprocessingGroup" xmlns:wpi="http://schemas.microsoft.com/office/word/2010/wordprocessingInk" xmlns:wne="http://schemas.microsoft.com/office/word/2006/wordml" xmlns:wps="http://schemas.microsoft.com/office/word/2010/wordprocessingShape" mc:Ignorable="w14 w15 w16se w16cid wp14">
   <w:p>
     <w:pPr>
-      <w:pStyle w:val="Kopf- und Fußzeilen"/>
-      <w:bidi w:val="0"/>
+      <w:pStyle w:val="Kopf-undFuzeilen"/>
     </w:pPr>
-    <w:r/>
   </w:p>
 </w:ftr>
 </file>
 
+<file path=word/footnotes.xml><?xml version="1.0" encoding="utf-8"?>
+<w:footnotes xmlns:wpc="http://schemas.microsoft.com/office/word/2010/wordprocessingCanvas" xmlns:cx="http://schemas.microsoft.com/office/drawing/2014/chartex" xmlns:cx1="http://schemas.microsoft.com/office/drawing/2015/9/8/chartex" xmlns:cx2="http://schemas.microsoft.com/office/drawing/2015/10/21/chartex" xmlns:cx3="http://schemas.microsoft.com/office/drawing/2016/5/9/chartex" xmlns:cx4="http://schemas.microsoft.com/office/drawing/2016/5/10/chartex" xmlns:cx5="http://schemas.microsoft.com/office/drawing/2016/5/11/chartex" xmlns:cx6="http://schemas.microsoft.com/office/drawing/2016/5/12/chartex" xmlns:cx7="http://schemas.microsoft.com/office/drawing/2016/5/13/chartex" xmlns:cx8="http://schemas.microsoft.com/office/drawing/2016/5/14/chartex" xmlns:mc="http://schemas.openxmlformats.org/markup-compatibility/2006" xmlns:aink="http://schemas.microsoft.com/office/drawing/2016/ink" xmlns:am3d="http://schemas.microsoft.com/office/drawing/2017/model3d" xmlns:o="urn:schemas-microsoft-com:office:office" xmlns:r="http://schemas.openxmlformats.org/officeDocument/2006/relationships" xmlns:m="http://schemas.openxmlformats.org/officeDocument/2006/math" xmlns:v="urn:schemas-microsoft-com:vml" xmlns:wp14="http://schemas.microsoft.com/office/word/2010/wordprocessingDrawing" xmlns:wp="http://schemas.openxmlformats.org/drawingml/2006/wordprocessingDrawing" xmlns:w10="urn:schemas-microsoft-com:office:word" xmlns:w="http://schemas.openxmlformats.org/wordprocessingml/2006/main" xmlns:w14="http://schemas.microsoft.com/office/word/2010/wordml" xmlns:w15="http://schemas.microsoft.com/office/word/2012/wordml" xmlns:w16cid="http://schemas.microsoft.com/office/word/2016/wordml/cid" xmlns:w16se="http://schemas.microsoft.com/office/word/2015/wordml/symex" xmlns:wpg="http://schemas.microsoft.com/office/word/2010/wordprocessingGroup" xmlns:wpi="http://schemas.microsoft.com/office/word/2010/wordprocessingInk" xmlns:wne="http://schemas.microsoft.com/office/word/2006/wordml" xmlns:wps="http://schemas.microsoft.com/office/word/2010/wordprocessingShape" mc:Ignorable="w14 w15 w16se w16cid wp14">
+  <w:footnote w:type="separator" w:id="-1">
+    <w:p>
+      <w:r>
+        <w:separator/>
+      </w:r>
+    </w:p>
+  </w:footnote>
+  <w:footnote w:type="continuationSeparator" w:id="0">
+    <w:p>
+      <w:r>
+        <w:continuationSeparator/>
+      </w:r>
+    </w:p>
+  </w:footnote>
+</w:footnotes>
+</file>
+
 <file path=word/header1.xml><?xml version="1.0" encoding="utf-8"?>
-<w:hdr xmlns:r="http://schemas.openxmlformats.org/officeDocument/2006/relationships" xmlns:wp="http://schemas.openxmlformats.org/drawingml/2006/wordprocessingDrawing" xmlns:w="http://schemas.openxmlformats.org/wordprocessingml/2006/main" xmlns:w10="urn:schemas-microsoft-com:office:word" xmlns:w14="http://schemas.microsoft.com/office/word/2010/wordml" xmlns:wps="http://schemas.microsoft.com/office/word/2010/wordprocessingShape" xmlns:wpg="http://schemas.microsoft.com/office/word/2010/wordprocessingGroup" xmlns:mc="http://schemas.openxmlformats.org/markup-compatibility/2006" xmlns:v="urn:schemas-microsoft-com:vml" xmlns:o="urn:schemas-microsoft-com:office:office" xmlns:m="http://schemas.openxmlformats.org/officeDocument/2006/math" mc:Ignorable="w14">
+<w:hdr xmlns:wpc="http://schemas.microsoft.com/office/word/2010/wordprocessingCanvas" xmlns:cx="http://schemas.microsoft.com/office/drawing/2014/chartex" xmlns:cx1="http://schemas.microsoft.com/office/drawing/2015/9/8/chartex" xmlns:cx2="http://schemas.microsoft.com/office/drawing/2015/10/21/chartex" xmlns:cx3="http://schemas.microsoft.com/office/drawing/2016/5/9/chartex" xmlns:cx4="http://schemas.microsoft.com/office/drawing/2016/5/10/chartex" xmlns:cx5="http://schemas.microsoft.com/office/drawing/2016/5/11/chartex" xmlns:cx6="http://schemas.microsoft.com/office/drawing/2016/5/12/chartex" xmlns:cx7="http://schemas.microsoft.com/office/drawing/2016/5/13/chartex" xmlns:cx8="http://schemas.microsoft.com/office/drawing/2016/5/14/chartex" xmlns:mc="http://schemas.openxmlformats.org/markup-compatibility/2006" xmlns:aink="http://schemas.microsoft.com/office/drawing/2016/ink" xmlns:am3d="http://schemas.microsoft.com/office/drawing/2017/model3d" xmlns:o="urn:schemas-microsoft-com:office:office" xmlns:r="http://schemas.openxmlformats.org/officeDocument/2006/relationships" xmlns:m="http://schemas.openxmlformats.org/officeDocument/2006/math" xmlns:v="urn:schemas-microsoft-com:vml" xmlns:wp14="http://schemas.microsoft.com/office/word/2010/wordprocessingDrawing" xmlns:wp="http://schemas.openxmlformats.org/drawingml/2006/wordprocessingDrawing" xmlns:w10="urn:schemas-microsoft-com:office:word" xmlns:w="http://schemas.openxmlformats.org/wordprocessingml/2006/main" xmlns:w14="http://schemas.microsoft.com/office/word/2010/wordml" xmlns:w15="http://schemas.microsoft.com/office/word/2012/wordml" xmlns:w16cid="http://schemas.microsoft.com/office/word/2016/wordml/cid" xmlns:w16se="http://schemas.microsoft.com/office/word/2015/wordml/symex" xmlns:wpg="http://schemas.microsoft.com/office/word/2010/wordprocessingGroup" xmlns:wpi="http://schemas.microsoft.com/office/word/2010/wordprocessingInk" xmlns:wne="http://schemas.microsoft.com/office/word/2006/wordml" xmlns:wps="http://schemas.microsoft.com/office/word/2010/wordprocessingShape" mc:Ignorable="w14 w15 w16se w16cid wp14">
   <w:p>
     <w:pPr>
-      <w:pStyle w:val="header"/>
+      <w:pStyle w:val="Header"/>
       <w:tabs>
+        <w:tab w:val="clear" w:pos="9072"/>
         <w:tab w:val="right" w:pos="9046"/>
-        <w:tab w:val="clear" w:pos="9072"/>
       </w:tabs>
     </w:pPr>
     <w:r>
+      <w:rPr>
+        <w:noProof/>
+      </w:rPr>
       <mc:AlternateContent>
         <mc:Choice Requires="wps">
           <w:drawing>
@@ -668,20 +231,15 @@
                     <wps:txbx>
                       <w:txbxContent>
                         <w:p>
-                          <w:pPr>
-                            <w:pStyle w:val="Normal.0"/>
-                          </w:pPr>
                           <w:r>
                             <w:rPr>
                               <w:rFonts w:ascii="Arial" w:hAnsi="Arial"/>
-                              <w:b w:val="1"/>
-                              <w:bCs w:val="1"/>
+                              <w:b/>
+                              <w:bCs/>
                               <w:color w:val="666666"/>
                               <w:sz w:val="16"/>
                               <w:szCs w:val="16"/>
                               <w:u w:color="666666"/>
-                              <w:rtl w:val="0"/>
-                              <w:lang w:val="de-DE"/>
                             </w:rPr>
                             <w:t>Internal</w:t>
                           </w:r>
@@ -731,54 +289,22 @@
         </mc:Fallback>
       </mc:AlternateContent>
     </w:r>
-    <w:r/>
   </w:p>
 </w:hdr>
 </file>
 
 <file path=word/styles.xml><?xml version="1.0" encoding="utf-8"?>
-<w:styles xmlns:w="http://schemas.openxmlformats.org/wordprocessingml/2006/main" xmlns:mc="http://schemas.openxmlformats.org/markup-compatibility/2006" xmlns:w14="http://schemas.microsoft.com/office/word/2010/wordml" mc:Ignorable="w14">
+<w:styles xmlns:mc="http://schemas.openxmlformats.org/markup-compatibility/2006" xmlns:r="http://schemas.openxmlformats.org/officeDocument/2006/relationships" xmlns:w="http://schemas.openxmlformats.org/wordprocessingml/2006/main" xmlns:w14="http://schemas.microsoft.com/office/word/2010/wordml" xmlns:w15="http://schemas.microsoft.com/office/word/2012/wordml" xmlns:w16cid="http://schemas.microsoft.com/office/word/2016/wordml/cid" xmlns:w16se="http://schemas.microsoft.com/office/word/2015/wordml/symex" mc:Ignorable="w14 w15 w16se w16cid">
   <w:docDefaults>
     <w:rPrDefault>
       <w:rPr>
-        <w:rFonts w:ascii="Times New Roman" w:cs="Times New Roman" w:hAnsi="Times New Roman" w:eastAsia="Arial Unicode MS"/>
-        <w:b w:val="0"/>
-        <w:bCs w:val="0"/>
-        <w:i w:val="0"/>
-        <w:iCs w:val="0"/>
-        <w:caps w:val="0"/>
-        <w:smallCaps w:val="0"/>
-        <w:strike w:val="0"/>
-        <w:dstrike w:val="0"/>
-        <w:outline w:val="0"/>
-        <w:emboss w:val="0"/>
-        <w:imprint w:val="0"/>
-        <w:vanish w:val="0"/>
-        <w:color w:val="auto"/>
-        <w:spacing w:val="0"/>
-        <w:w w:val="100"/>
-        <w:kern w:val="0"/>
-        <w:position w:val="0"/>
-        <w:sz w:val="20"/>
-        <w:szCs w:val="20"/>
-        <w:u w:val="none" w:color="auto"/>
+        <w:rFonts w:ascii="Times New Roman" w:eastAsia="Arial Unicode MS" w:hAnsi="Times New Roman" w:cs="Times New Roman"/>
         <w:bdr w:val="nil"/>
-        <w:vertAlign w:val="baseline"/>
-        <w:lang/>
+        <w:lang w:val="en-US" w:eastAsia="en-US" w:bidi="ar-SA"/>
       </w:rPr>
     </w:rPrDefault>
     <w:pPrDefault>
       <w:pPr>
-        <w:keepNext w:val="0"/>
-        <w:keepLines w:val="0"/>
-        <w:pageBreakBefore w:val="0"/>
-        <w:framePr w:anchorLock="0" w:w="0" w:h="0" w:vSpace="0" w:hSpace="0" w:xAlign="left" w:y="0" w:hRule="exact" w:vAnchor="margin"/>
-        <w:widowControl w:val="1"/>
-        <w:numPr>
-          <w:ilvl w:val="0"/>
-          <w:numId w:val="0"/>
-        </w:numPr>
-        <w:suppressLineNumbers w:val="0"/>
         <w:pBdr>
           <w:top w:val="nil"/>
           <w:left w:val="nil"/>
@@ -787,28 +313,423 @@
           <w:between w:val="nil"/>
           <w:bar w:val="nil"/>
         </w:pBdr>
-        <w:shd w:val="clear" w:color="auto" w:fill="auto"/>
-        <w:suppressAutoHyphens w:val="0"/>
-        <w:spacing w:before="0" w:beforeAutospacing="0" w:after="0" w:afterAutospacing="0" w:line="240" w:lineRule="auto"/>
-        <w:ind w:left="0" w:right="0" w:firstLine="0"/>
-        <w:jc w:val="left"/>
-        <w:outlineLvl w:val="9"/>
       </w:pPr>
     </w:pPrDefault>
   </w:docDefaults>
+  <w:latentStyles w:defLockedState="0" w:defUIPriority="99" w:defSemiHidden="0" w:defUnhideWhenUsed="0" w:defQFormat="0" w:count="375">
+    <w:lsdException w:name="Normal" w:uiPriority="0" w:qFormat="1"/>
+    <w:lsdException w:name="heading 1" w:uiPriority="9" w:qFormat="1"/>
+    <w:lsdException w:name="heading 2" w:semiHidden="1" w:uiPriority="9" w:unhideWhenUsed="1" w:qFormat="1"/>
+    <w:lsdException w:name="heading 3" w:semiHidden="1" w:uiPriority="9" w:unhideWhenUsed="1" w:qFormat="1"/>
+    <w:lsdException w:name="heading 4" w:semiHidden="1" w:uiPriority="9" w:unhideWhenUsed="1" w:qFormat="1"/>
+    <w:lsdException w:name="heading 5" w:semiHidden="1" w:uiPriority="9" w:unhideWhenUsed="1" w:qFormat="1"/>
+    <w:lsdException w:name="heading 6" w:semiHidden="1" w:uiPriority="9" w:unhideWhenUsed="1" w:qFormat="1"/>
+    <w:lsdException w:name="heading 7" w:semiHidden="1" w:uiPriority="9" w:unhideWhenUsed="1" w:qFormat="1"/>
+    <w:lsdException w:name="heading 8" w:semiHidden="1" w:uiPriority="9" w:unhideWhenUsed="1" w:qFormat="1"/>
+    <w:lsdException w:name="heading 9" w:semiHidden="1" w:uiPriority="9" w:unhideWhenUsed="1" w:qFormat="1"/>
+    <w:lsdException w:name="index 1" w:semiHidden="1" w:unhideWhenUsed="1"/>
+    <w:lsdException w:name="index 2" w:semiHidden="1" w:unhideWhenUsed="1"/>
+    <w:lsdException w:name="index 3" w:semiHidden="1" w:unhideWhenUsed="1"/>
+    <w:lsdException w:name="index 4" w:semiHidden="1" w:unhideWhenUsed="1"/>
+    <w:lsdException w:name="index 5" w:semiHidden="1" w:unhideWhenUsed="1"/>
+    <w:lsdException w:name="index 6" w:semiHidden="1" w:unhideWhenUsed="1"/>
+    <w:lsdException w:name="index 7" w:semiHidden="1" w:unhideWhenUsed="1"/>
+    <w:lsdException w:name="index 8" w:semiHidden="1" w:unhideWhenUsed="1"/>
+    <w:lsdException w:name="index 9" w:semiHidden="1" w:unhideWhenUsed="1"/>
+    <w:lsdException w:name="toc 1" w:semiHidden="1" w:uiPriority="39" w:unhideWhenUsed="1"/>
+    <w:lsdException w:name="toc 2" w:semiHidden="1" w:uiPriority="39" w:unhideWhenUsed="1"/>
+    <w:lsdException w:name="toc 3" w:semiHidden="1" w:uiPriority="39" w:unhideWhenUsed="1"/>
+    <w:lsdException w:name="toc 4" w:semiHidden="1" w:uiPriority="39" w:unhideWhenUsed="1"/>
+    <w:lsdException w:name="toc 5" w:semiHidden="1" w:uiPriority="39" w:unhideWhenUsed="1"/>
+    <w:lsdException w:name="toc 6" w:semiHidden="1" w:uiPriority="39" w:unhideWhenUsed="1"/>
+    <w:lsdException w:name="toc 7" w:semiHidden="1" w:uiPriority="39" w:unhideWhenUsed="1"/>
+    <w:lsdException w:name="toc 8" w:semiHidden="1" w:uiPriority="39" w:unhideWhenUsed="1"/>
+    <w:lsdException w:name="toc 9" w:semiHidden="1" w:uiPriority="39" w:unhideWhenUsed="1"/>
+    <w:lsdException w:name="Normal Indent" w:semiHidden="1" w:unhideWhenUsed="1"/>
+    <w:lsdException w:name="footnote text" w:semiHidden="1" w:unhideWhenUsed="1"/>
+    <w:lsdException w:name="annotation text" w:semiHidden="1" w:unhideWhenUsed="1"/>
+    <w:lsdException w:name="header" w:semiHidden="1" w:unhideWhenUsed="1"/>
+    <w:lsdException w:name="footer" w:semiHidden="1" w:unhideWhenUsed="1"/>
+    <w:lsdException w:name="index heading" w:semiHidden="1" w:unhideWhenUsed="1"/>
+    <w:lsdException w:name="caption" w:semiHidden="1" w:uiPriority="35" w:unhideWhenUsed="1" w:qFormat="1"/>
+    <w:lsdException w:name="table of figures" w:semiHidden="1" w:unhideWhenUsed="1"/>
+    <w:lsdException w:name="envelope address" w:semiHidden="1" w:unhideWhenUsed="1"/>
+    <w:lsdException w:name="envelope return" w:semiHidden="1" w:unhideWhenUsed="1"/>
+    <w:lsdException w:name="footnote reference" w:semiHidden="1" w:unhideWhenUsed="1"/>
+    <w:lsdException w:name="annotation reference" w:semiHidden="1" w:unhideWhenUsed="1"/>
+    <w:lsdException w:name="line number" w:semiHidden="1" w:unhideWhenUsed="1"/>
+    <w:lsdException w:name="page number" w:semiHidden="1" w:unhideWhenUsed="1"/>
+    <w:lsdException w:name="endnote reference" w:semiHidden="1" w:unhideWhenUsed="1"/>
+    <w:lsdException w:name="endnote text" w:semiHidden="1" w:unhideWhenUsed="1"/>
+    <w:lsdException w:name="table of authorities" w:semiHidden="1" w:unhideWhenUsed="1"/>
+    <w:lsdException w:name="macro" w:semiHidden="1" w:unhideWhenUsed="1"/>
+    <w:lsdException w:name="toa heading" w:semiHidden="1" w:unhideWhenUsed="1"/>
+    <w:lsdException w:name="List" w:semiHidden="1" w:unhideWhenUsed="1"/>
+    <w:lsdException w:name="List Bullet" w:semiHidden="1" w:unhideWhenUsed="1"/>
+    <w:lsdException w:name="List Number" w:semiHidden="1" w:unhideWhenUsed="1"/>
+    <w:lsdException w:name="List 2" w:semiHidden="1" w:unhideWhenUsed="1"/>
+    <w:lsdException w:name="List 3" w:semiHidden="1" w:unhideWhenUsed="1"/>
+    <w:lsdException w:name="List 4" w:semiHidden="1" w:unhideWhenUsed="1"/>
+    <w:lsdException w:name="List 5" w:semiHidden="1" w:unhideWhenUsed="1"/>
+    <w:lsdException w:name="List Bullet 2" w:semiHidden="1" w:unhideWhenUsed="1"/>
+    <w:lsdException w:name="List Bullet 3" w:semiHidden="1" w:unhideWhenUsed="1"/>
+    <w:lsdException w:name="List Bullet 4" w:semiHidden="1" w:unhideWhenUsed="1"/>
+    <w:lsdException w:name="List Bullet 5" w:semiHidden="1" w:unhideWhenUsed="1"/>
+    <w:lsdException w:name="List Number 2" w:semiHidden="1" w:unhideWhenUsed="1"/>
+    <w:lsdException w:name="List Number 3" w:semiHidden="1" w:unhideWhenUsed="1"/>
+    <w:lsdException w:name="List Number 4" w:semiHidden="1" w:unhideWhenUsed="1"/>
+    <w:lsdException w:name="List Number 5" w:semiHidden="1" w:unhideWhenUsed="1"/>
+    <w:lsdException w:name="Title" w:uiPriority="10" w:qFormat="1"/>
+    <w:lsdException w:name="Closing" w:semiHidden="1" w:unhideWhenUsed="1"/>
+    <w:lsdException w:name="Signature" w:semiHidden="1" w:unhideWhenUsed="1"/>
+    <w:lsdException w:name="Default Paragraph Font" w:semiHidden="1" w:uiPriority="1" w:unhideWhenUsed="1"/>
+    <w:lsdException w:name="Body Text" w:semiHidden="1" w:unhideWhenUsed="1"/>
+    <w:lsdException w:name="Body Text Indent" w:semiHidden="1" w:unhideWhenUsed="1"/>
+    <w:lsdException w:name="List Continue" w:semiHidden="1" w:unhideWhenUsed="1"/>
+    <w:lsdException w:name="List Continue 2" w:semiHidden="1" w:unhideWhenUsed="1"/>
+    <w:lsdException w:name="List Continue 3" w:semiHidden="1" w:unhideWhenUsed="1"/>
+    <w:lsdException w:name="List Continue 4" w:semiHidden="1" w:unhideWhenUsed="1"/>
+    <w:lsdException w:name="List Continue 5" w:semiHidden="1" w:unhideWhenUsed="1"/>
+    <w:lsdException w:name="Message Header" w:semiHidden="1" w:unhideWhenUsed="1"/>
+    <w:lsdException w:name="Subtitle" w:uiPriority="11" w:qFormat="1"/>
+    <w:lsdException w:name="Salutation" w:semiHidden="1" w:unhideWhenUsed="1"/>
+    <w:lsdException w:name="Date" w:semiHidden="1" w:unhideWhenUsed="1"/>
+    <w:lsdException w:name="Body Text First Indent" w:semiHidden="1" w:unhideWhenUsed="1"/>
+    <w:lsdException w:name="Body Text First Indent 2" w:semiHidden="1" w:unhideWhenUsed="1"/>
+    <w:lsdException w:name="Note Heading" w:semiHidden="1" w:unhideWhenUsed="1"/>
+    <w:lsdException w:name="Body Text 2" w:semiHidden="1" w:unhideWhenUsed="1"/>
+    <w:lsdException w:name="Body Text 3" w:semiHidden="1" w:unhideWhenUsed="1"/>
+    <w:lsdException w:name="Body Text Indent 2" w:semiHidden="1" w:unhideWhenUsed="1"/>
+    <w:lsdException w:name="Body Text Indent 3" w:semiHidden="1" w:unhideWhenUsed="1"/>
+    <w:lsdException w:name="Block Text" w:semiHidden="1" w:unhideWhenUsed="1"/>
+    <w:lsdException w:name="Hyperlink" w:semiHidden="1" w:unhideWhenUsed="1"/>
+    <w:lsdException w:name="FollowedHyperlink" w:semiHidden="1" w:unhideWhenUsed="1"/>
+    <w:lsdException w:name="Strong" w:uiPriority="22" w:qFormat="1"/>
+    <w:lsdException w:name="Emphasis" w:uiPriority="20" w:qFormat="1"/>
+    <w:lsdException w:name="Document Map" w:semiHidden="1" w:unhideWhenUsed="1"/>
+    <w:lsdException w:name="Plain Text" w:semiHidden="1" w:unhideWhenUsed="1"/>
+    <w:lsdException w:name="E-mail Signature" w:semiHidden="1" w:unhideWhenUsed="1"/>
+    <w:lsdException w:name="HTML Top of Form" w:semiHidden="1" w:unhideWhenUsed="1"/>
+    <w:lsdException w:name="HTML Bottom of Form" w:semiHidden="1" w:unhideWhenUsed="1"/>
+    <w:lsdException w:name="Normal (Web)" w:semiHidden="1" w:unhideWhenUsed="1"/>
+    <w:lsdException w:name="HTML Acronym" w:semiHidden="1" w:unhideWhenUsed="1"/>
+    <w:lsdException w:name="HTML Address" w:semiHidden="1" w:unhideWhenUsed="1"/>
+    <w:lsdException w:name="HTML Cite" w:semiHidden="1" w:unhideWhenUsed="1"/>
+    <w:lsdException w:name="HTML Code" w:semiHidden="1" w:unhideWhenUsed="1"/>
+    <w:lsdException w:name="HTML Definition" w:semiHidden="1" w:unhideWhenUsed="1"/>
+    <w:lsdException w:name="HTML Keyboard" w:semiHidden="1" w:unhideWhenUsed="1"/>
+    <w:lsdException w:name="HTML Preformatted" w:semiHidden="1" w:unhideWhenUsed="1"/>
+    <w:lsdException w:name="HTML Sample" w:semiHidden="1" w:unhideWhenUsed="1"/>
+    <w:lsdException w:name="HTML Typewriter" w:semiHidden="1" w:unhideWhenUsed="1"/>
+    <w:lsdException w:name="HTML Variable" w:semiHidden="1" w:unhideWhenUsed="1"/>
+    <w:lsdException w:name="Normal Table" w:semiHidden="1" w:unhideWhenUsed="1"/>
+    <w:lsdException w:name="annotation subject" w:semiHidden="1" w:unhideWhenUsed="1"/>
+    <w:lsdException w:name="No List" w:semiHidden="1" w:unhideWhenUsed="1"/>
+    <w:lsdException w:name="Outline List 1" w:semiHidden="1" w:unhideWhenUsed="1"/>
+    <w:lsdException w:name="Outline List 2" w:semiHidden="1" w:unhideWhenUsed="1"/>
+    <w:lsdException w:name="Outline List 3" w:semiHidden="1" w:unhideWhenUsed="1"/>
+    <w:lsdException w:name="Table Simple 1" w:semiHidden="1" w:unhideWhenUsed="1"/>
+    <w:lsdException w:name="Table Simple 2" w:semiHidden="1" w:unhideWhenUsed="1"/>
+    <w:lsdException w:name="Table Simple 3" w:semiHidden="1" w:unhideWhenUsed="1"/>
+    <w:lsdException w:name="Table Classic 1" w:semiHidden="1" w:unhideWhenUsed="1"/>
+    <w:lsdException w:name="Table Classic 2" w:semiHidden="1" w:unhideWhenUsed="1"/>
+    <w:lsdException w:name="Table Classic 3" w:semiHidden="1" w:unhideWhenUsed="1"/>
+    <w:lsdException w:name="Table Classic 4" w:semiHidden="1" w:unhideWhenUsed="1"/>
+    <w:lsdException w:name="Table Colorful 1" w:semiHidden="1" w:unhideWhenUsed="1"/>
+    <w:lsdException w:name="Table Colorful 2" w:semiHidden="1" w:unhideWhenUsed="1"/>
+    <w:lsdException w:name="Table Colorful 3" w:semiHidden="1" w:unhideWhenUsed="1"/>
+    <w:lsdException w:name="Table Columns 1" w:semiHidden="1" w:unhideWhenUsed="1"/>
+    <w:lsdException w:name="Table Columns 2" w:semiHidden="1" w:unhideWhenUsed="1"/>
+    <w:lsdException w:name="Table Columns 3" w:semiHidden="1" w:unhideWhenUsed="1"/>
+    <w:lsdException w:name="Table Columns 4" w:semiHidden="1" w:unhideWhenUsed="1"/>
+    <w:lsdException w:name="Table Columns 5" w:semiHidden="1" w:unhideWhenUsed="1"/>
+    <w:lsdException w:name="Table Grid 1" w:semiHidden="1" w:unhideWhenUsed="1"/>
+    <w:lsdException w:name="Table Grid 2" w:semiHidden="1" w:unhideWhenUsed="1"/>
+    <w:lsdException w:name="Table Grid 3" w:semiHidden="1" w:unhideWhenUsed="1"/>
+    <w:lsdException w:name="Table Grid 4" w:semiHidden="1" w:unhideWhenUsed="1"/>
+    <w:lsdException w:name="Table Grid 5" w:semiHidden="1" w:unhideWhenUsed="1"/>
+    <w:lsdException w:name="Table Grid 6" w:semiHidden="1" w:unhideWhenUsed="1"/>
+    <w:lsdException w:name="Table Grid 7" w:semiHidden="1" w:unhideWhenUsed="1"/>
+    <w:lsdException w:name="Table Grid 8" w:semiHidden="1" w:unhideWhenUsed="1"/>
+    <w:lsdException w:name="Table List 1" w:semiHidden="1" w:unhideWhenUsed="1"/>
+    <w:lsdException w:name="Table List 2" w:semiHidden="1" w:unhideWhenUsed="1"/>
+    <w:lsdException w:name="Table List 3" w:semiHidden="1" w:unhideWhenUsed="1"/>
+    <w:lsdException w:name="Table List 4" w:semiHidden="1" w:unhideWhenUsed="1"/>
+    <w:lsdException w:name="Table List 5" w:semiHidden="1" w:unhideWhenUsed="1"/>
+    <w:lsdException w:name="Table List 6" w:semiHidden="1" w:unhideWhenUsed="1"/>
+    <w:lsdException w:name="Table List 7" w:semiHidden="1" w:unhideWhenUsed="1"/>
+    <w:lsdException w:name="Table List 8" w:semiHidden="1" w:unhideWhenUsed="1"/>
+    <w:lsdException w:name="Table 3D effects 1" w:semiHidden="1" w:unhideWhenUsed="1"/>
+    <w:lsdException w:name="Table 3D effects 2" w:semiHidden="1" w:unhideWhenUsed="1"/>
+    <w:lsdException w:name="Table 3D effects 3" w:semiHidden="1" w:unhideWhenUsed="1"/>
+    <w:lsdException w:name="Table Contemporary" w:semiHidden="1" w:unhideWhenUsed="1"/>
+    <w:lsdException w:name="Table Elegant" w:semiHidden="1" w:unhideWhenUsed="1"/>
+    <w:lsdException w:name="Table Professional" w:semiHidden="1" w:unhideWhenUsed="1"/>
+    <w:lsdException w:name="Table Subtle 1" w:semiHidden="1" w:unhideWhenUsed="1"/>
+    <w:lsdException w:name="Table Subtle 2" w:semiHidden="1" w:unhideWhenUsed="1"/>
+    <w:lsdException w:name="Table Web 1" w:semiHidden="1" w:unhideWhenUsed="1"/>
+    <w:lsdException w:name="Table Web 2" w:semiHidden="1" w:unhideWhenUsed="1"/>
+    <w:lsdException w:name="Table Web 3" w:semiHidden="1" w:unhideWhenUsed="1"/>
+    <w:lsdException w:name="Balloon Text" w:semiHidden="1" w:unhideWhenUsed="1"/>
+    <w:lsdException w:name="Table Grid" w:uiPriority="39"/>
+    <w:lsdException w:name="Table Theme" w:semiHidden="1" w:unhideWhenUsed="1"/>
+    <w:lsdException w:name="Placeholder Text" w:semiHidden="1"/>
+    <w:lsdException w:name="No Spacing" w:uiPriority="1" w:qFormat="1"/>
+    <w:lsdException w:name="Light Shading" w:uiPriority="60"/>
+    <w:lsdException w:name="Light List" w:uiPriority="61"/>
+    <w:lsdException w:name="Light Grid" w:uiPriority="62"/>
+    <w:lsdException w:name="Medium Shading 1" w:uiPriority="63"/>
+    <w:lsdException w:name="Medium Shading 2" w:uiPriority="64"/>
+    <w:lsdException w:name="Medium List 1" w:uiPriority="65"/>
+    <w:lsdException w:name="Medium List 2" w:uiPriority="66"/>
+    <w:lsdException w:name="Medium Grid 1" w:uiPriority="67"/>
+    <w:lsdException w:name="Medium Grid 2" w:uiPriority="68"/>
+    <w:lsdException w:name="Medium Grid 3" w:uiPriority="69"/>
+    <w:lsdException w:name="Dark List" w:uiPriority="70"/>
+    <w:lsdException w:name="Colorful Shading" w:uiPriority="71"/>
+    <w:lsdException w:name="Colorful List" w:uiPriority="72"/>
+    <w:lsdException w:name="Colorful Grid" w:uiPriority="73"/>
+    <w:lsdException w:name="Light Shading Accent 1" w:uiPriority="60"/>
+    <w:lsdException w:name="Light List Accent 1" w:uiPriority="61"/>
+    <w:lsdException w:name="Light Grid Accent 1" w:uiPriority="62"/>
+    <w:lsdException w:name="Medium Shading 1 Accent 1" w:uiPriority="63"/>
+    <w:lsdException w:name="Medium Shading 2 Accent 1" w:uiPriority="64"/>
+    <w:lsdException w:name="Medium List 1 Accent 1" w:uiPriority="65"/>
+    <w:lsdException w:name="Revision" w:semiHidden="1"/>
+    <w:lsdException w:name="List Paragraph" w:uiPriority="34" w:qFormat="1"/>
+    <w:lsdException w:name="Quote" w:uiPriority="29" w:qFormat="1"/>
+    <w:lsdException w:name="Intense Quote" w:uiPriority="30" w:qFormat="1"/>
+    <w:lsdException w:name="Medium List 2 Accent 1" w:uiPriority="66"/>
+    <w:lsdException w:name="Medium Grid 1 Accent 1" w:uiPriority="67"/>
+    <w:lsdException w:name="Medium Grid 2 Accent 1" w:uiPriority="68"/>
+    <w:lsdException w:name="Medium Grid 3 Accent 1" w:uiPriority="69"/>
+    <w:lsdException w:name="Dark List Accent 1" w:uiPriority="70"/>
+    <w:lsdException w:name="Colorful Shading Accent 1" w:uiPriority="71"/>
+    <w:lsdException w:name="Colorful List Accent 1" w:uiPriority="72"/>
+    <w:lsdException w:name="Colorful Grid Accent 1" w:uiPriority="73"/>
+    <w:lsdException w:name="Light Shading Accent 2" w:uiPriority="60"/>
+    <w:lsdException w:name="Light List Accent 2" w:uiPriority="61"/>
+    <w:lsdException w:name="Light Grid Accent 2" w:uiPriority="62"/>
+    <w:lsdException w:name="Medium Shading 1 Accent 2" w:uiPriority="63"/>
+    <w:lsdException w:name="Medium Shading 2 Accent 2" w:uiPriority="64"/>
+    <w:lsdException w:name="Medium List 1 Accent 2" w:uiPriority="65"/>
+    <w:lsdException w:name="Medium List 2 Accent 2" w:uiPriority="66"/>
+    <w:lsdException w:name="Medium Grid 1 Accent 2" w:uiPriority="67"/>
+    <w:lsdException w:name="Medium Grid 2 Accent 2" w:uiPriority="68"/>
+    <w:lsdException w:name="Medium Grid 3 Accent 2" w:uiPriority="69"/>
+    <w:lsdException w:name="Dark List Accent 2" w:uiPriority="70"/>
+    <w:lsdException w:name="Colorful Shading Accent 2" w:uiPriority="71"/>
+    <w:lsdException w:name="Colorful List Accent 2" w:uiPriority="72"/>
+    <w:lsdException w:name="Colorful Grid Accent 2" w:uiPriority="73"/>
+    <w:lsdException w:name="Light Shading Accent 3" w:uiPriority="60"/>
+    <w:lsdException w:name="Light List Accent 3" w:uiPriority="61"/>
+    <w:lsdException w:name="Light Grid Accent 3" w:uiPriority="62"/>
+    <w:lsdException w:name="Medium Shading 1 Accent 3" w:uiPriority="63"/>
+    <w:lsdException w:name="Medium Shading 2 Accent 3" w:uiPriority="64"/>
+    <w:lsdException w:name="Medium List 1 Accent 3" w:uiPriority="65"/>
+    <w:lsdException w:name="Medium List 2 Accent 3" w:uiPriority="66"/>
+    <w:lsdException w:name="Medium Grid 1 Accent 3" w:uiPriority="67"/>
+    <w:lsdException w:name="Medium Grid 2 Accent 3" w:uiPriority="68"/>
+    <w:lsdException w:name="Medium Grid 3 Accent 3" w:uiPriority="69"/>
+    <w:lsdException w:name="Dark List Accent 3" w:uiPriority="70"/>
+    <w:lsdException w:name="Colorful Shading Accent 3" w:uiPriority="71"/>
+    <w:lsdException w:name="Colorful List Accent 3" w:uiPriority="72"/>
+    <w:lsdException w:name="Colorful Grid Accent 3" w:uiPriority="73"/>
+    <w:lsdException w:name="Light Shading Accent 4" w:uiPriority="60"/>
+    <w:lsdException w:name="Light List Accent 4" w:uiPriority="61"/>
+    <w:lsdException w:name="Light Grid Accent 4" w:uiPriority="62"/>
+    <w:lsdException w:name="Medium Shading 1 Accent 4" w:uiPriority="63"/>
+    <w:lsdException w:name="Medium Shading 2 Accent 4" w:uiPriority="64"/>
+    <w:lsdException w:name="Medium List 1 Accent 4" w:uiPriority="65"/>
+    <w:lsdException w:name="Medium List 2 Accent 4" w:uiPriority="66"/>
+    <w:lsdException w:name="Medium Grid 1 Accent 4" w:uiPriority="67"/>
+    <w:lsdException w:name="Medium Grid 2 Accent 4" w:uiPriority="68"/>
+    <w:lsdException w:name="Medium Grid 3 Accent 4" w:uiPriority="69"/>
+    <w:lsdException w:name="Dark List Accent 4" w:uiPriority="70"/>
+    <w:lsdException w:name="Colorful Shading Accent 4" w:uiPriority="71"/>
+    <w:lsdException w:name="Colorful List Accent 4" w:uiPriority="72"/>
+    <w:lsdException w:name="Colorful Grid Accent 4" w:uiPriority="73"/>
+    <w:lsdException w:name="Light Shading Accent 5" w:uiPriority="60"/>
+    <w:lsdException w:name="Light List Accent 5" w:uiPriority="61"/>
+    <w:lsdException w:name="Light Grid Accent 5" w:uiPriority="62"/>
+    <w:lsdException w:name="Medium Shading 1 Accent 5" w:uiPriority="63"/>
+    <w:lsdException w:name="Medium Shading 2 Accent 5" w:uiPriority="64"/>
+    <w:lsdException w:name="Medium List 1 Accent 5" w:uiPriority="65"/>
+    <w:lsdException w:name="Medium List 2 Accent 5" w:uiPriority="66"/>
+    <w:lsdException w:name="Medium Grid 1 Accent 5" w:uiPriority="67"/>
+    <w:lsdException w:name="Medium Grid 2 Accent 5" w:uiPriority="68"/>
+    <w:lsdException w:name="Medium Grid 3 Accent 5" w:uiPriority="69"/>
+    <w:lsdException w:name="Dark List Accent 5" w:uiPriority="70"/>
+    <w:lsdException w:name="Colorful Shading Accent 5" w:uiPriority="71"/>
+    <w:lsdException w:name="Colorful List Accent 5" w:uiPriority="72"/>
+    <w:lsdException w:name="Colorful Grid Accent 5" w:uiPriority="73"/>
+    <w:lsdException w:name="Light Shading Accent 6" w:uiPriority="60"/>
+    <w:lsdException w:name="Light List Accent 6" w:uiPriority="61"/>
+    <w:lsdException w:name="Light Grid Accent 6" w:uiPriority="62"/>
+    <w:lsdException w:name="Medium Shading 1 Accent 6" w:uiPriority="63"/>
+    <w:lsdException w:name="Medium Shading 2 Accent 6" w:uiPriority="64"/>
+    <w:lsdException w:name="Medium List 1 Accent 6" w:uiPriority="65"/>
+    <w:lsdException w:name="Medium List 2 Accent 6" w:uiPriority="66"/>
+    <w:lsdException w:name="Medium Grid 1 Accent 6" w:uiPriority="67"/>
+    <w:lsdException w:name="Medium Grid 2 Accent 6" w:uiPriority="68"/>
+    <w:lsdException w:name="Medium Grid 3 Accent 6" w:uiPriority="69"/>
+    <w:lsdException w:name="Dark List Accent 6" w:uiPriority="70"/>
+    <w:lsdException w:name="Colorful Shading Accent 6" w:uiPriority="71"/>
+    <w:lsdException w:name="Colorful List Accent 6" w:uiPriority="72"/>
+    <w:lsdException w:name="Colorful Grid Accent 6" w:uiPriority="73"/>
+    <w:lsdException w:name="Subtle Emphasis" w:uiPriority="19" w:qFormat="1"/>
+    <w:lsdException w:name="Intense Emphasis" w:uiPriority="21" w:qFormat="1"/>
+    <w:lsdException w:name="Subtle Reference" w:uiPriority="31" w:qFormat="1"/>
+    <w:lsdException w:name="Intense Reference" w:uiPriority="32" w:qFormat="1"/>
+    <w:lsdException w:name="Book Title" w:uiPriority="33" w:qFormat="1"/>
+    <w:lsdException w:name="Bibliography" w:semiHidden="1" w:uiPriority="37" w:unhideWhenUsed="1"/>
+    <w:lsdException w:name="TOC Heading" w:semiHidden="1" w:uiPriority="39" w:unhideWhenUsed="1" w:qFormat="1"/>
+    <w:lsdException w:name="Plain Table 1" w:uiPriority="41"/>
+    <w:lsdException w:name="Plain Table 2" w:uiPriority="42"/>
+    <w:lsdException w:name="Plain Table 3" w:uiPriority="43"/>
+    <w:lsdException w:name="Plain Table 4" w:uiPriority="44"/>
+    <w:lsdException w:name="Plain Table 5" w:uiPriority="45"/>
+    <w:lsdException w:name="Grid Table Light" w:uiPriority="40"/>
+    <w:lsdException w:name="Grid Table 1 Light" w:uiPriority="46"/>
+    <w:lsdException w:name="Grid Table 2" w:uiPriority="47"/>
+    <w:lsdException w:name="Grid Table 3" w:uiPriority="48"/>
+    <w:lsdException w:name="Grid Table 4" w:uiPriority="49"/>
+    <w:lsdException w:name="Grid Table 5 Dark" w:uiPriority="50"/>
+    <w:lsdException w:name="Grid Table 6 Colorful" w:uiPriority="51"/>
+    <w:lsdException w:name="Grid Table 7 Colorful" w:uiPriority="52"/>
+    <w:lsdException w:name="Grid Table 1 Light Accent 1" w:uiPriority="46"/>
+    <w:lsdException w:name="Grid Table 2 Accent 1" w:uiPriority="47"/>
+    <w:lsdException w:name="Grid Table 3 Accent 1" w:uiPriority="48"/>
+    <w:lsdException w:name="Grid Table 4 Accent 1" w:uiPriority="49"/>
+    <w:lsdException w:name="Grid Table 5 Dark Accent 1" w:uiPriority="50"/>
+    <w:lsdException w:name="Grid Table 6 Colorful Accent 1" w:uiPriority="51"/>
+    <w:lsdException w:name="Grid Table 7 Colorful Accent 1" w:uiPriority="52"/>
+    <w:lsdException w:name="Grid Table 1 Light Accent 2" w:uiPriority="46"/>
+    <w:lsdException w:name="Grid Table 2 Accent 2" w:uiPriority="47"/>
+    <w:lsdException w:name="Grid Table 3 Accent 2" w:uiPriority="48"/>
+    <w:lsdException w:name="Grid Table 4 Accent 2" w:uiPriority="49"/>
+    <w:lsdException w:name="Grid Table 5 Dark Accent 2" w:uiPriority="50"/>
+    <w:lsdException w:name="Grid Table 6 Colorful Accent 2" w:uiPriority="51"/>
+    <w:lsdException w:name="Grid Table 7 Colorful Accent 2" w:uiPriority="52"/>
+    <w:lsdException w:name="Grid Table 1 Light Accent 3" w:uiPriority="46"/>
+    <w:lsdException w:name="Grid Table 2 Accent 3" w:uiPriority="47"/>
+    <w:lsdException w:name="Grid Table 3 Accent 3" w:uiPriority="48"/>
+    <w:lsdException w:name="Grid Table 4 Accent 3" w:uiPriority="49"/>
+    <w:lsdException w:name="Grid Table 5 Dark Accent 3" w:uiPriority="50"/>
+    <w:lsdException w:name="Grid Table 6 Colorful Accent 3" w:uiPriority="51"/>
+    <w:lsdException w:name="Grid Table 7 Colorful Accent 3" w:uiPriority="52"/>
+    <w:lsdException w:name="Grid Table 1 Light Accent 4" w:uiPriority="46"/>
+    <w:lsdException w:name="Grid Table 2 Accent 4" w:uiPriority="47"/>
+    <w:lsdException w:name="Grid Table 3 Accent 4" w:uiPriority="48"/>
+    <w:lsdException w:name="Grid Table 4 Accent 4" w:uiPriority="49"/>
+    <w:lsdException w:name="Grid Table 5 Dark Accent 4" w:uiPriority="50"/>
+    <w:lsdException w:name="Grid Table 6 Colorful Accent 4" w:uiPriority="51"/>
+    <w:lsdException w:name="Grid Table 7 Colorful Accent 4" w:uiPriority="52"/>
+    <w:lsdException w:name="Grid Table 1 Light Accent 5" w:uiPriority="46"/>
+    <w:lsdException w:name="Grid Table 2 Accent 5" w:uiPriority="47"/>
+    <w:lsdException w:name="Grid Table 3 Accent 5" w:uiPriority="48"/>
+    <w:lsdException w:name="Grid Table 4 Accent 5" w:uiPriority="49"/>
+    <w:lsdException w:name="Grid Table 5 Dark Accent 5" w:uiPriority="50"/>
+    <w:lsdException w:name="Grid Table 6 Colorful Accent 5" w:uiPriority="51"/>
+    <w:lsdException w:name="Grid Table 7 Colorful Accent 5" w:uiPriority="52"/>
+    <w:lsdException w:name="Grid Table 1 Light Accent 6" w:uiPriority="46"/>
+    <w:lsdException w:name="Grid Table 2 Accent 6" w:uiPriority="47"/>
+    <w:lsdException w:name="Grid Table 3 Accent 6" w:uiPriority="48"/>
+    <w:lsdException w:name="Grid Table 4 Accent 6" w:uiPriority="49"/>
+    <w:lsdException w:name="Grid Table 5 Dark Accent 6" w:uiPriority="50"/>
+    <w:lsdException w:name="Grid Table 6 Colorful Accent 6" w:uiPriority="51"/>
+    <w:lsdException w:name="Grid Table 7 Colorful Accent 6" w:uiPriority="52"/>
+    <w:lsdException w:name="List Table 1 Light" w:uiPriority="46"/>
+    <w:lsdException w:name="List Table 2" w:uiPriority="47"/>
+    <w:lsdException w:name="List Table 3" w:uiPriority="48"/>
+    <w:lsdException w:name="List Table 4" w:uiPriority="49"/>
+    <w:lsdException w:name="List Table 5 Dark" w:uiPriority="50"/>
+    <w:lsdException w:name="List Table 6 Colorful" w:uiPriority="51"/>
+    <w:lsdException w:name="List Table 7 Colorful" w:uiPriority="52"/>
+    <w:lsdException w:name="List Table 1 Light Accent 1" w:uiPriority="46"/>
+    <w:lsdException w:name="List Table 2 Accent 1" w:uiPriority="47"/>
+    <w:lsdException w:name="List Table 3 Accent 1" w:uiPriority="48"/>
+    <w:lsdException w:name="List Table 4 Accent 1" w:uiPriority="49"/>
+    <w:lsdException w:name="List Table 5 Dark Accent 1" w:uiPriority="50"/>
+    <w:lsdException w:name="List Table 6 Colorful Accent 1" w:uiPriority="51"/>
+    <w:lsdException w:name="List Table 7 Colorful Accent 1" w:uiPriority="52"/>
+    <w:lsdException w:name="List Table 1 Light Accent 2" w:uiPriority="46"/>
+    <w:lsdException w:name="List Table 2 Accent 2" w:uiPriority="47"/>
+    <w:lsdException w:name="List Table 3 Accent 2" w:uiPriority="48"/>
+    <w:lsdException w:name="List Table 4 Accent 2" w:uiPriority="49"/>
+    <w:lsdException w:name="List Table 5 Dark Accent 2" w:uiPriority="50"/>
+    <w:lsdException w:name="List Table 6 Colorful Accent 2" w:uiPriority="51"/>
+    <w:lsdException w:name="List Table 7 Colorful Accent 2" w:uiPriority="52"/>
+    <w:lsdException w:name="List Table 1 Light Accent 3" w:uiPriority="46"/>
+    <w:lsdException w:name="List Table 2 Accent 3" w:uiPriority="47"/>
+    <w:lsdException w:name="List Table 3 Accent 3" w:uiPriority="48"/>
+    <w:lsdException w:name="List Table 4 Accent 3" w:uiPriority="49"/>
+    <w:lsdException w:name="List Table 5 Dark Accent 3" w:uiPriority="50"/>
+    <w:lsdException w:name="List Table 6 Colorful Accent 3" w:uiPriority="51"/>
+    <w:lsdException w:name="List Table 7 Colorful Accent 3" w:uiPriority="52"/>
+    <w:lsdException w:name="List Table 1 Light Accent 4" w:uiPriority="46"/>
+    <w:lsdException w:name="List Table 2 Accent 4" w:uiPriority="47"/>
+    <w:lsdException w:name="List Table 3 Accent 4" w:uiPriority="48"/>
+    <w:lsdException w:name="List Table 4 Accent 4" w:uiPriority="49"/>
+    <w:lsdException w:name="List Table 5 Dark Accent 4" w:uiPriority="50"/>
+    <w:lsdException w:name="List Table 6 Colorful Accent 4" w:uiPriority="51"/>
+    <w:lsdException w:name="List Table 7 Colorful Accent 4" w:uiPriority="52"/>
+    <w:lsdException w:name="List Table 1 Light Accent 5" w:uiPriority="46"/>
+    <w:lsdException w:name="List Table 2 Accent 5" w:uiPriority="47"/>
+    <w:lsdException w:name="List Table 3 Accent 5" w:uiPriority="48"/>
+    <w:lsdException w:name="List Table 4 Accent 5" w:uiPriority="49"/>
+    <w:lsdException w:name="List Table 5 Dark Accent 5" w:uiPriority="50"/>
+    <w:lsdException w:name="List Table 6 Colorful Accent 5" w:uiPriority="51"/>
+    <w:lsdException w:name="List Table 7 Colorful Accent 5" w:uiPriority="52"/>
+    <w:lsdException w:name="List Table 1 Light Accent 6" w:uiPriority="46"/>
+    <w:lsdException w:name="List Table 2 Accent 6" w:uiPriority="47"/>
+    <w:lsdException w:name="List Table 3 Accent 6" w:uiPriority="48"/>
+    <w:lsdException w:name="List Table 4 Accent 6" w:uiPriority="49"/>
+    <w:lsdException w:name="List Table 5 Dark Accent 6" w:uiPriority="50"/>
+    <w:lsdException w:name="List Table 6 Colorful Accent 6" w:uiPriority="51"/>
+    <w:lsdException w:name="List Table 7 Colorful Accent 6" w:uiPriority="52"/>
+    <w:lsdException w:name="Mention" w:semiHidden="1" w:unhideWhenUsed="1"/>
+    <w:lsdException w:name="Smart Hyperlink" w:semiHidden="1" w:unhideWhenUsed="1"/>
+    <w:lsdException w:name="Hashtag" w:semiHidden="1" w:unhideWhenUsed="1"/>
+    <w:lsdException w:name="Unresolved Mention" w:semiHidden="1" w:unhideWhenUsed="1"/>
+  </w:latentStyles>
   <w:style w:type="paragraph" w:default="1" w:styleId="Normal">
     <w:name w:val="Normal"/>
-    <w:next w:val="Normal"/>
-    <w:pPr/>
     <w:rPr>
+      <w:rFonts w:cs="Arial Unicode MS"/>
+      <w:color w:val="000000"/>
       <w:sz w:val="24"/>
       <w:szCs w:val="24"/>
-      <w:lang w:val="en-US" w:eastAsia="en-US" w:bidi="ar-SA"/>
+      <w:u w:color="000000"/>
+      <w:lang w:val="de-DE"/>
     </w:rPr>
   </w:style>
-  <w:style w:type="character" w:default="1" w:styleId="Default Paragraph Font">
+  <w:style w:type="character" w:default="1" w:styleId="DefaultParagraphFont">
     <w:name w:val="Default Paragraph Font"/>
-    <w:next w:val="Default Paragraph Font"/>
+    <w:uiPriority w:val="1"/>
+    <w:semiHidden/>
+    <w:unhideWhenUsed/>
+  </w:style>
+  <w:style w:type="table" w:default="1" w:styleId="TableNormal">
+    <w:name w:val="Normal Table"/>
+    <w:uiPriority w:val="99"/>
+    <w:semiHidden/>
+    <w:unhideWhenUsed/>
+    <w:tblPr>
+      <w:tblInd w:w="0" w:type="dxa"/>
+      <w:tblCellMar>
+        <w:top w:w="0" w:type="dxa"/>
+        <w:left w:w="108" w:type="dxa"/>
+        <w:bottom w:w="0" w:type="dxa"/>
+        <w:right w:w="108" w:type="dxa"/>
+      </w:tblCellMar>
+    </w:tblPr>
+  </w:style>
+  <w:style w:type="numbering" w:default="1" w:styleId="NoList">
+    <w:name w:val="No List"/>
+    <w:uiPriority w:val="99"/>
+    <w:semiHidden/>
+    <w:unhideWhenUsed/>
   </w:style>
   <w:style w:type="character" w:styleId="Hyperlink">
     <w:name w:val="Hyperlink"/>
@@ -816,158 +737,42 @@
       <w:u w:val="single"/>
     </w:rPr>
   </w:style>
-  <w:style w:type="table" w:default="1" w:styleId="Table Normal">
-    <w:name w:val="Table Normal"/>
-    <w:next w:val="Table Normal"/>
-    <w:pPr/>
-    <w:tblPr>
-      <w:tblInd w:w="0" w:type="dxa"/>
-    </w:tblPr>
-    <w:trPr/>
-    <w:tcPr/>
-    <w:tblStylePr w:type="firstRow"/>
-    <w:tblStylePr w:type="lastRow"/>
-    <w:tblStylePr w:type="firstCol"/>
-    <w:tblStylePr w:type="lastCol"/>
-    <w:tblStylePr w:type="band1Vert"/>
-    <w:tblStylePr w:type="band2Vert"/>
-    <w:tblStylePr w:type="band1Horz"/>
-    <w:tblStylePr w:type="band2Horz"/>
-    <w:tblStylePr w:type="neCell"/>
-    <w:tblStylePr w:type="nwCell"/>
-    <w:tblStylePr w:type="seCell"/>
-    <w:tblStylePr w:type="swCell"/>
-  </w:style>
-  <w:style w:type="numbering" w:default="1" w:styleId="No List">
-    <w:name w:val="No List"/>
-    <w:next w:val="No List"/>
-    <w:pPr/>
-  </w:style>
-  <w:style w:type="paragraph" w:styleId="header">
+  <w:style w:type="paragraph" w:styleId="Header">
     <w:name w:val="header"/>
-    <w:next w:val="header"/>
     <w:pPr>
-      <w:keepNext w:val="0"/>
-      <w:keepLines w:val="0"/>
-      <w:pageBreakBefore w:val="0"/>
-      <w:widowControl w:val="1"/>
-      <w:shd w:val="clear" w:color="auto" w:fill="auto"/>
       <w:tabs>
         <w:tab w:val="center" w:pos="4536"/>
         <w:tab w:val="right" w:pos="9072"/>
       </w:tabs>
-      <w:suppressAutoHyphens w:val="0"/>
-      <w:bidi w:val="0"/>
-      <w:spacing w:before="0" w:after="0" w:line="240" w:lineRule="auto"/>
-      <w:ind w:left="0" w:right="0" w:firstLine="0"/>
-      <w:jc w:val="left"/>
-      <w:outlineLvl w:val="9"/>
     </w:pPr>
     <w:rPr>
-      <w:rFonts w:ascii="Times New Roman" w:cs="Arial Unicode MS" w:hAnsi="Times New Roman" w:eastAsia="Arial Unicode MS"/>
-      <w:b w:val="0"/>
-      <w:bCs w:val="0"/>
-      <w:i w:val="0"/>
-      <w:iCs w:val="0"/>
-      <w:caps w:val="0"/>
-      <w:smallCaps w:val="0"/>
-      <w:strike w:val="0"/>
-      <w:dstrike w:val="0"/>
-      <w:outline w:val="0"/>
+      <w:rFonts w:cs="Arial Unicode MS"/>
       <w:color w:val="000000"/>
-      <w:spacing w:val="0"/>
-      <w:kern w:val="0"/>
-      <w:position w:val="0"/>
       <w:sz w:val="24"/>
       <w:szCs w:val="24"/>
-      <w:u w:val="none" w:color="000000"/>
-      <w:vertAlign w:val="baseline"/>
+      <w:u w:color="000000"/>
       <w:lang w:val="de-DE"/>
     </w:rPr>
   </w:style>
-  <w:style w:type="paragraph" w:styleId="Normal.0">
-    <w:name w:val="Normal"/>
-    <w:next w:val="Normal.0"/>
+  <w:style w:type="paragraph" w:customStyle="1" w:styleId="Kopf-undFuzeilen">
+    <w:name w:val="Kopf- und Fußzeilen"/>
     <w:pPr>
-      <w:keepNext w:val="0"/>
-      <w:keepLines w:val="0"/>
-      <w:pageBreakBefore w:val="0"/>
-      <w:widowControl w:val="1"/>
-      <w:shd w:val="clear" w:color="auto" w:fill="auto"/>
-      <w:suppressAutoHyphens w:val="0"/>
-      <w:bidi w:val="0"/>
-      <w:spacing w:before="0" w:after="0" w:line="240" w:lineRule="auto"/>
-      <w:ind w:left="0" w:right="0" w:firstLine="0"/>
-      <w:jc w:val="left"/>
-      <w:outlineLvl w:val="9"/>
-    </w:pPr>
-    <w:rPr>
-      <w:rFonts w:ascii="Times New Roman" w:cs="Arial Unicode MS" w:hAnsi="Times New Roman" w:eastAsia="Arial Unicode MS"/>
-      <w:b w:val="0"/>
-      <w:bCs w:val="0"/>
-      <w:i w:val="0"/>
-      <w:iCs w:val="0"/>
-      <w:caps w:val="0"/>
-      <w:smallCaps w:val="0"/>
-      <w:strike w:val="0"/>
-      <w:dstrike w:val="0"/>
-      <w:outline w:val="0"/>
-      <w:color w:val="000000"/>
-      <w:spacing w:val="0"/>
-      <w:kern w:val="0"/>
-      <w:position w:val="0"/>
-      <w:sz w:val="24"/>
-      <w:szCs w:val="24"/>
-      <w:u w:val="none" w:color="000000"/>
-      <w:vertAlign w:val="baseline"/>
-      <w:lang w:val="de-DE"/>
-    </w:rPr>
-  </w:style>
-  <w:style w:type="paragraph" w:styleId="Kopf- und Fußzeilen">
-    <w:name w:val="Kopf- und Fußzeilen"/>
-    <w:next w:val="Kopf- und Fußzeilen"/>
-    <w:pPr>
-      <w:keepNext w:val="0"/>
-      <w:keepLines w:val="0"/>
-      <w:pageBreakBefore w:val="0"/>
-      <w:widowControl w:val="1"/>
-      <w:shd w:val="clear" w:color="auto" w:fill="auto"/>
       <w:tabs>
         <w:tab w:val="right" w:pos="9020"/>
       </w:tabs>
-      <w:suppressAutoHyphens w:val="0"/>
-      <w:bidi w:val="0"/>
-      <w:spacing w:before="0" w:after="0" w:line="240" w:lineRule="auto"/>
-      <w:ind w:left="0" w:right="0" w:firstLine="0"/>
-      <w:jc w:val="left"/>
-      <w:outlineLvl w:val="9"/>
     </w:pPr>
     <w:rPr>
-      <w:rFonts w:ascii="Helvetica Neue" w:cs="Helvetica Neue" w:hAnsi="Helvetica Neue" w:eastAsia="Helvetica Neue"/>
-      <w:b w:val="0"/>
-      <w:bCs w:val="0"/>
-      <w:i w:val="0"/>
-      <w:iCs w:val="0"/>
-      <w:caps w:val="0"/>
-      <w:smallCaps w:val="0"/>
-      <w:strike w:val="0"/>
-      <w:dstrike w:val="0"/>
-      <w:outline w:val="0"/>
+      <w:rFonts w:ascii="Helvetica Neue" w:eastAsia="Helvetica Neue" w:hAnsi="Helvetica Neue" w:cs="Helvetica Neue"/>
       <w:color w:val="000000"/>
-      <w:spacing w:val="0"/>
-      <w:kern w:val="0"/>
-      <w:position w:val="0"/>
       <w:sz w:val="24"/>
       <w:szCs w:val="24"/>
-      <w:u w:val="none"/>
-      <w:vertAlign w:val="baseline"/>
     </w:rPr>
   </w:style>
 </w:styles>
 </file>
 
 <file path=word/theme/theme1.xml><?xml version="1.0" encoding="utf-8"?>
-<a:theme xmlns:a="http://schemas.openxmlformats.org/drawingml/2006/main" xmlns:r="http://schemas.openxmlformats.org/officeDocument/2006/relationships" name="Larissa">
+<a:theme xmlns:a="http://schemas.openxmlformats.org/drawingml/2006/main" name="Larissa">
   <a:themeElements>
     <a:clrScheme name="Larissa">
       <a:dk1>
@@ -1093,7 +898,7 @@
       <a:effectStyleLst>
         <a:effectStyle>
           <a:effectLst>
-            <a:outerShdw sx="100000" sy="100000" kx="0" ky="0" algn="b" rotWithShape="0" blurRad="38100" dist="23000" dir="5400000">
+            <a:outerShdw blurRad="38100" dist="23000" dir="5400000" rotWithShape="0">
               <a:srgbClr val="000000">
                 <a:alpha val="35000"/>
               </a:srgbClr>
@@ -1102,7 +907,7 @@
         </a:effectStyle>
         <a:effectStyle>
           <a:effectLst>
-            <a:outerShdw sx="100000" sy="100000" kx="0" ky="0" algn="b" rotWithShape="0" blurRad="38100" dist="23000" dir="5400000">
+            <a:outerShdw blurRad="38100" dist="23000" dir="5400000" rotWithShape="0">
               <a:srgbClr val="000000">
                 <a:alpha val="35000"/>
               </a:srgbClr>
@@ -1111,7 +916,7 @@
         </a:effectStyle>
         <a:effectStyle>
           <a:effectLst>
-            <a:outerShdw sx="100000" sy="100000" kx="0" ky="0" algn="b" rotWithShape="0" blurRad="38100" dist="23000" dir="5400000">
+            <a:outerShdw blurRad="38100" dist="23000" dir="5400000" rotWithShape="0">
               <a:srgbClr val="000000">
                 <a:alpha val="35000"/>
               </a:srgbClr>
@@ -1185,7 +990,7 @@
           <a:round/>
         </a:ln>
         <a:effectLst>
-          <a:outerShdw sx="100000" sy="100000" kx="0" ky="0" algn="b" rotWithShape="0" blurRad="38100" dist="23000" dir="5400000">
+          <a:outerShdw blurRad="38100" dist="23000" dir="5400000" rotWithShape="0">
             <a:srgbClr val="000000">
               <a:alpha val="35000"/>
             </a:srgbClr>
@@ -1193,7 +998,7 @@
         </a:effectLst>
         <a:sp3d/>
       </a:spPr>
-      <a:bodyPr rot="0" spcFirstLastPara="1" vertOverflow="overflow" horzOverflow="overflow" vert="horz" wrap="square" lIns="45718" tIns="45718" rIns="45718" bIns="45718" numCol="1" spcCol="38100" rtlCol="0" anchor="ctr" upright="0">
+      <a:bodyPr rot="0" spcFirstLastPara="1" vertOverflow="overflow" horzOverflow="overflow" vert="horz" wrap="square" lIns="45718" tIns="45718" rIns="45718" bIns="45718" numCol="1" spcCol="38100" rtlCol="0" anchor="ctr">
         <a:spAutoFit/>
       </a:bodyPr>
       <a:lstStyle>
@@ -1212,7 +1017,7 @@
           <a:buFontTx/>
           <a:buNone/>
           <a:tabLst/>
-          <a:defRPr b="0" baseline="0" cap="none" i="0" spc="0" strike="noStrike" sz="1800" u="none" kumimoji="0" normalizeH="0">
+          <a:defRPr kumimoji="0" sz="1800" b="0" i="0" u="none" strike="noStrike" cap="none" spc="0" normalizeH="0" baseline="0">
             <a:ln>
               <a:noFill/>
             </a:ln>
@@ -1242,7 +1047,7 @@
           <a:buFontTx/>
           <a:buNone/>
           <a:tabLst/>
-          <a:defRPr b="0" baseline="0" cap="none" i="0" spc="0" strike="noStrike" sz="1800" u="none" kumimoji="0" normalizeH="0">
+          <a:defRPr kumimoji="0" sz="1800" b="0" i="0" u="none" strike="noStrike" cap="none" spc="0" normalizeH="0" baseline="0">
             <a:ln>
               <a:noFill/>
             </a:ln>
@@ -1268,7 +1073,7 @@
           <a:buFontTx/>
           <a:buNone/>
           <a:tabLst/>
-          <a:defRPr b="0" baseline="0" cap="none" i="0" spc="0" strike="noStrike" sz="1800" u="none" kumimoji="0" normalizeH="0">
+          <a:defRPr kumimoji="0" sz="1800" b="0" i="0" u="none" strike="noStrike" cap="none" spc="0" normalizeH="0" baseline="0">
             <a:ln>
               <a:noFill/>
             </a:ln>
@@ -1294,7 +1099,7 @@
           <a:buFontTx/>
           <a:buNone/>
           <a:tabLst/>
-          <a:defRPr b="0" baseline="0" cap="none" i="0" spc="0" strike="noStrike" sz="1800" u="none" kumimoji="0" normalizeH="0">
+          <a:defRPr kumimoji="0" sz="1800" b="0" i="0" u="none" strike="noStrike" cap="none" spc="0" normalizeH="0" baseline="0">
             <a:ln>
               <a:noFill/>
             </a:ln>
@@ -1320,7 +1125,7 @@
           <a:buFontTx/>
           <a:buNone/>
           <a:tabLst/>
-          <a:defRPr b="0" baseline="0" cap="none" i="0" spc="0" strike="noStrike" sz="1800" u="none" kumimoji="0" normalizeH="0">
+          <a:defRPr kumimoji="0" sz="1800" b="0" i="0" u="none" strike="noStrike" cap="none" spc="0" normalizeH="0" baseline="0">
             <a:ln>
               <a:noFill/>
             </a:ln>
@@ -1346,7 +1151,7 @@
           <a:buFontTx/>
           <a:buNone/>
           <a:tabLst/>
-          <a:defRPr b="0" baseline="0" cap="none" i="0" spc="0" strike="noStrike" sz="1800" u="none" kumimoji="0" normalizeH="0">
+          <a:defRPr kumimoji="0" sz="1800" b="0" i="0" u="none" strike="noStrike" cap="none" spc="0" normalizeH="0" baseline="0">
             <a:ln>
               <a:noFill/>
             </a:ln>
@@ -1372,7 +1177,7 @@
           <a:buFontTx/>
           <a:buNone/>
           <a:tabLst/>
-          <a:defRPr b="0" baseline="0" cap="none" i="0" spc="0" strike="noStrike" sz="1800" u="none" kumimoji="0" normalizeH="0">
+          <a:defRPr kumimoji="0" sz="1800" b="0" i="0" u="none" strike="noStrike" cap="none" spc="0" normalizeH="0" baseline="0">
             <a:ln>
               <a:noFill/>
             </a:ln>
@@ -1398,7 +1203,7 @@
           <a:buFontTx/>
           <a:buNone/>
           <a:tabLst/>
-          <a:defRPr b="0" baseline="0" cap="none" i="0" spc="0" strike="noStrike" sz="1800" u="none" kumimoji="0" normalizeH="0">
+          <a:defRPr kumimoji="0" sz="1800" b="0" i="0" u="none" strike="noStrike" cap="none" spc="0" normalizeH="0" baseline="0">
             <a:ln>
               <a:noFill/>
             </a:ln>
@@ -1424,7 +1229,7 @@
           <a:buFontTx/>
           <a:buNone/>
           <a:tabLst/>
-          <a:defRPr b="0" baseline="0" cap="none" i="0" spc="0" strike="noStrike" sz="1800" u="none" kumimoji="0" normalizeH="0">
+          <a:defRPr kumimoji="0" sz="1800" b="0" i="0" u="none" strike="noStrike" cap="none" spc="0" normalizeH="0" baseline="0">
             <a:ln>
               <a:noFill/>
             </a:ln>
@@ -1450,7 +1255,7 @@
           <a:buFontTx/>
           <a:buNone/>
           <a:tabLst/>
-          <a:defRPr b="0" baseline="0" cap="none" i="0" spc="0" strike="noStrike" sz="1800" u="none" kumimoji="0" normalizeH="0">
+          <a:defRPr kumimoji="0" sz="1800" b="0" i="0" u="none" strike="noStrike" cap="none" spc="0" normalizeH="0" baseline="0">
             <a:ln>
               <a:noFill/>
             </a:ln>
@@ -1463,9 +1268,15 @@
         </a:lvl9pPr>
       </a:lstStyle>
       <a:style>
-        <a:lnRef idx="0"/>
-        <a:fillRef idx="0"/>
-        <a:effectRef idx="0"/>
+        <a:lnRef idx="0">
+          <a:scrgbClr r="0" g="0" b="0"/>
+        </a:lnRef>
+        <a:fillRef idx="0">
+          <a:scrgbClr r="0" g="0" b="0"/>
+        </a:fillRef>
+        <a:effectRef idx="0">
+          <a:scrgbClr r="0" g="0" b="0"/>
+        </a:effectRef>
         <a:fontRef idx="none"/>
       </a:style>
     </a:spDef>
@@ -1480,7 +1291,7 @@
           <a:round/>
         </a:ln>
         <a:effectLst>
-          <a:outerShdw sx="100000" sy="100000" kx="0" ky="0" algn="b" rotWithShape="0" blurRad="38100" dist="23000" dir="5400000">
+          <a:outerShdw blurRad="38100" dist="23000" dir="5400000" rotWithShape="0">
             <a:srgbClr val="000000">
               <a:alpha val="35000"/>
             </a:srgbClr>
@@ -1488,7 +1299,7 @@
         </a:effectLst>
         <a:sp3d/>
       </a:spPr>
-      <a:bodyPr rot="0" spcFirstLastPara="1" vertOverflow="overflow" horzOverflow="overflow" vert="horz" wrap="square" lIns="91439" tIns="45719" rIns="91439" bIns="45719" numCol="1" spcCol="38100" rtlCol="0" anchor="t" upright="0">
+      <a:bodyPr rot="0" spcFirstLastPara="1" vertOverflow="overflow" horzOverflow="overflow" vert="horz" wrap="square" lIns="91439" tIns="45719" rIns="91439" bIns="45719" numCol="1" spcCol="38100" rtlCol="0" anchor="t">
         <a:noAutofit/>
       </a:bodyPr>
       <a:lstStyle>
@@ -1507,7 +1318,7 @@
           <a:buFontTx/>
           <a:buNone/>
           <a:tabLst/>
-          <a:defRPr b="0" baseline="0" cap="none" i="0" spc="0" strike="noStrike" sz="1800" u="none" kumimoji="0" normalizeH="0">
+          <a:defRPr kumimoji="0" sz="1800" b="0" i="0" u="none" strike="noStrike" cap="none" spc="0" normalizeH="0" baseline="0">
             <a:ln>
               <a:noFill/>
             </a:ln>
@@ -1533,7 +1344,7 @@
           <a:buFontTx/>
           <a:buNone/>
           <a:tabLst/>
-          <a:defRPr b="0" baseline="0" cap="none" i="0" spc="0" strike="noStrike" sz="1800" u="none" kumimoji="0" normalizeH="0">
+          <a:defRPr kumimoji="0" sz="1800" b="0" i="0" u="none" strike="noStrike" cap="none" spc="0" normalizeH="0" baseline="0">
             <a:ln>
               <a:noFill/>
             </a:ln>
@@ -1559,7 +1370,7 @@
           <a:buFontTx/>
           <a:buNone/>
           <a:tabLst/>
-          <a:defRPr b="0" baseline="0" cap="none" i="0" spc="0" strike="noStrike" sz="1800" u="none" kumimoji="0" normalizeH="0">
+          <a:defRPr kumimoji="0" sz="1800" b="0" i="0" u="none" strike="noStrike" cap="none" spc="0" normalizeH="0" baseline="0">
             <a:ln>
               <a:noFill/>
             </a:ln>
@@ -1585,7 +1396,7 @@
           <a:buFontTx/>
           <a:buNone/>
           <a:tabLst/>
-          <a:defRPr b="0" baseline="0" cap="none" i="0" spc="0" strike="noStrike" sz="1800" u="none" kumimoji="0" normalizeH="0">
+          <a:defRPr kumimoji="0" sz="1800" b="0" i="0" u="none" strike="noStrike" cap="none" spc="0" normalizeH="0" baseline="0">
             <a:ln>
               <a:noFill/>
             </a:ln>
@@ -1611,7 +1422,7 @@
           <a:buFontTx/>
           <a:buNone/>
           <a:tabLst/>
-          <a:defRPr b="0" baseline="0" cap="none" i="0" spc="0" strike="noStrike" sz="1800" u="none" kumimoji="0" normalizeH="0">
+          <a:defRPr kumimoji="0" sz="1800" b="0" i="0" u="none" strike="noStrike" cap="none" spc="0" normalizeH="0" baseline="0">
             <a:ln>
               <a:noFill/>
             </a:ln>
@@ -1637,7 +1448,7 @@
           <a:buFontTx/>
           <a:buNone/>
           <a:tabLst/>
-          <a:defRPr b="0" baseline="0" cap="none" i="0" spc="0" strike="noStrike" sz="1800" u="none" kumimoji="0" normalizeH="0">
+          <a:defRPr kumimoji="0" sz="1800" b="0" i="0" u="none" strike="noStrike" cap="none" spc="0" normalizeH="0" baseline="0">
             <a:ln>
               <a:noFill/>
             </a:ln>
@@ -1663,7 +1474,7 @@
           <a:buFontTx/>
           <a:buNone/>
           <a:tabLst/>
-          <a:defRPr b="0" baseline="0" cap="none" i="0" spc="0" strike="noStrike" sz="1800" u="none" kumimoji="0" normalizeH="0">
+          <a:defRPr kumimoji="0" sz="1800" b="0" i="0" u="none" strike="noStrike" cap="none" spc="0" normalizeH="0" baseline="0">
             <a:ln>
               <a:noFill/>
             </a:ln>
@@ -1689,7 +1500,7 @@
           <a:buFontTx/>
           <a:buNone/>
           <a:tabLst/>
-          <a:defRPr b="0" baseline="0" cap="none" i="0" spc="0" strike="noStrike" sz="1800" u="none" kumimoji="0" normalizeH="0">
+          <a:defRPr kumimoji="0" sz="1800" b="0" i="0" u="none" strike="noStrike" cap="none" spc="0" normalizeH="0" baseline="0">
             <a:ln>
               <a:noFill/>
             </a:ln>
@@ -1715,7 +1526,7 @@
           <a:buFontTx/>
           <a:buNone/>
           <a:tabLst/>
-          <a:defRPr b="0" baseline="0" cap="none" i="0" spc="0" strike="noStrike" sz="1800" u="none" kumimoji="0" normalizeH="0">
+          <a:defRPr kumimoji="0" sz="1800" b="0" i="0" u="none" strike="noStrike" cap="none" spc="0" normalizeH="0" baseline="0">
             <a:ln>
               <a:noFill/>
             </a:ln>
@@ -1741,7 +1552,7 @@
           <a:buFontTx/>
           <a:buNone/>
           <a:tabLst/>
-          <a:defRPr b="0" baseline="0" cap="none" i="0" spc="0" strike="noStrike" sz="1800" u="none" kumimoji="0" normalizeH="0">
+          <a:defRPr kumimoji="0" sz="1800" b="0" i="0" u="none" strike="noStrike" cap="none" spc="0" normalizeH="0" baseline="0">
             <a:ln>
               <a:noFill/>
             </a:ln>
@@ -1754,9 +1565,15 @@
         </a:lvl9pPr>
       </a:lstStyle>
       <a:style>
-        <a:lnRef idx="0"/>
-        <a:fillRef idx="0"/>
-        <a:effectRef idx="0"/>
+        <a:lnRef idx="0">
+          <a:scrgbClr r="0" g="0" b="0"/>
+        </a:lnRef>
+        <a:fillRef idx="0">
+          <a:scrgbClr r="0" g="0" b="0"/>
+        </a:fillRef>
+        <a:effectRef idx="0">
+          <a:scrgbClr r="0" g="0" b="0"/>
+        </a:effectRef>
         <a:fontRef idx="none"/>
       </a:style>
     </a:lnDef>
@@ -1770,7 +1587,7 @@
         <a:effectLst/>
         <a:sp3d/>
       </a:spPr>
-      <a:bodyPr rot="0" spcFirstLastPara="1" vertOverflow="overflow" horzOverflow="overflow" vert="horz" wrap="square" lIns="45718" tIns="45718" rIns="45718" bIns="45718" numCol="1" spcCol="38100" rtlCol="0" anchor="t" upright="0">
+      <a:bodyPr rot="0" spcFirstLastPara="1" vertOverflow="overflow" horzOverflow="overflow" vert="horz" wrap="square" lIns="45718" tIns="45718" rIns="45718" bIns="45718" numCol="1" spcCol="38100" rtlCol="0" anchor="t">
         <a:spAutoFit/>
       </a:bodyPr>
       <a:lstStyle>
@@ -1789,7 +1606,7 @@
           <a:buFontTx/>
           <a:buNone/>
           <a:tabLst/>
-          <a:defRPr b="0" baseline="0" cap="none" i="0" spc="0" strike="noStrike" sz="1800" u="none" kumimoji="0" normalizeH="0">
+          <a:defRPr kumimoji="0" sz="1800" b="0" i="0" u="none" strike="noStrike" cap="none" spc="0" normalizeH="0" baseline="0">
             <a:ln>
               <a:noFill/>
             </a:ln>
@@ -1819,7 +1636,7 @@
           <a:buFontTx/>
           <a:buNone/>
           <a:tabLst/>
-          <a:defRPr b="0" baseline="0" cap="none" i="0" spc="0" strike="noStrike" sz="1800" u="none" kumimoji="0" normalizeH="0">
+          <a:defRPr kumimoji="0" sz="1800" b="0" i="0" u="none" strike="noStrike" cap="none" spc="0" normalizeH="0" baseline="0">
             <a:ln>
               <a:noFill/>
             </a:ln>
@@ -1845,7 +1662,7 @@
           <a:buFontTx/>
           <a:buNone/>
           <a:tabLst/>
-          <a:defRPr b="0" baseline="0" cap="none" i="0" spc="0" strike="noStrike" sz="1800" u="none" kumimoji="0" normalizeH="0">
+          <a:defRPr kumimoji="0" sz="1800" b="0" i="0" u="none" strike="noStrike" cap="none" spc="0" normalizeH="0" baseline="0">
             <a:ln>
               <a:noFill/>
             </a:ln>
@@ -1871,7 +1688,7 @@
           <a:buFontTx/>
           <a:buNone/>
           <a:tabLst/>
-          <a:defRPr b="0" baseline="0" cap="none" i="0" spc="0" strike="noStrike" sz="1800" u="none" kumimoji="0" normalizeH="0">
+          <a:defRPr kumimoji="0" sz="1800" b="0" i="0" u="none" strike="noStrike" cap="none" spc="0" normalizeH="0" baseline="0">
             <a:ln>
               <a:noFill/>
             </a:ln>
@@ -1897,7 +1714,7 @@
           <a:buFontTx/>
           <a:buNone/>
           <a:tabLst/>
-          <a:defRPr b="0" baseline="0" cap="none" i="0" spc="0" strike="noStrike" sz="1800" u="none" kumimoji="0" normalizeH="0">
+          <a:defRPr kumimoji="0" sz="1800" b="0" i="0" u="none" strike="noStrike" cap="none" spc="0" normalizeH="0" baseline="0">
             <a:ln>
               <a:noFill/>
             </a:ln>
@@ -1923,7 +1740,7 @@
           <a:buFontTx/>
           <a:buNone/>
           <a:tabLst/>
-          <a:defRPr b="0" baseline="0" cap="none" i="0" spc="0" strike="noStrike" sz="1800" u="none" kumimoji="0" normalizeH="0">
+          <a:defRPr kumimoji="0" sz="1800" b="0" i="0" u="none" strike="noStrike" cap="none" spc="0" normalizeH="0" baseline="0">
             <a:ln>
               <a:noFill/>
             </a:ln>
@@ -1949,7 +1766,7 @@
           <a:buFontTx/>
           <a:buNone/>
           <a:tabLst/>
-          <a:defRPr b="0" baseline="0" cap="none" i="0" spc="0" strike="noStrike" sz="1800" u="none" kumimoji="0" normalizeH="0">
+          <a:defRPr kumimoji="0" sz="1800" b="0" i="0" u="none" strike="noStrike" cap="none" spc="0" normalizeH="0" baseline="0">
             <a:ln>
               <a:noFill/>
             </a:ln>
@@ -1975,7 +1792,7 @@
           <a:buFontTx/>
           <a:buNone/>
           <a:tabLst/>
-          <a:defRPr b="0" baseline="0" cap="none" i="0" spc="0" strike="noStrike" sz="1800" u="none" kumimoji="0" normalizeH="0">
+          <a:defRPr kumimoji="0" sz="1800" b="0" i="0" u="none" strike="noStrike" cap="none" spc="0" normalizeH="0" baseline="0">
             <a:ln>
               <a:noFill/>
             </a:ln>
@@ -2001,7 +1818,7 @@
           <a:buFontTx/>
           <a:buNone/>
           <a:tabLst/>
-          <a:defRPr b="0" baseline="0" cap="none" i="0" spc="0" strike="noStrike" sz="1800" u="none" kumimoji="0" normalizeH="0">
+          <a:defRPr kumimoji="0" sz="1800" b="0" i="0" u="none" strike="noStrike" cap="none" spc="0" normalizeH="0" baseline="0">
             <a:ln>
               <a:noFill/>
             </a:ln>
@@ -2027,7 +1844,7 @@
           <a:buFontTx/>
           <a:buNone/>
           <a:tabLst/>
-          <a:defRPr b="0" baseline="0" cap="none" i="0" spc="0" strike="noStrike" sz="1800" u="none" kumimoji="0" normalizeH="0">
+          <a:defRPr kumimoji="0" sz="1800" b="0" i="0" u="none" strike="noStrike" cap="none" spc="0" normalizeH="0" baseline="0">
             <a:ln>
               <a:noFill/>
             </a:ln>
@@ -2040,12 +1857,19 @@
         </a:lvl9pPr>
       </a:lstStyle>
       <a:style>
-        <a:lnRef idx="0"/>
-        <a:fillRef idx="0"/>
-        <a:effectRef idx="0"/>
+        <a:lnRef idx="0">
+          <a:scrgbClr r="0" g="0" b="0"/>
+        </a:lnRef>
+        <a:fillRef idx="0">
+          <a:scrgbClr r="0" g="0" b="0"/>
+        </a:fillRef>
+        <a:effectRef idx="0">
+          <a:scrgbClr r="0" g="0" b="0"/>
+        </a:effectRef>
         <a:fontRef idx="none"/>
       </a:style>
     </a:txDef>
   </a:objectDefaults>
+  <a:extraClrSchemeLst/>
 </a:theme>
 </file>
</xml_diff>

<commit_message>
added a decsription for wrong import
</commit_message>
<xml_diff>
--- a/Pflichtenheft/Produktbeschreibung.docx
+++ b/Pflichtenheft/Produktbeschreibung.docx
@@ -1,198 +1,715 @@
 
 <file path=word/document.xml><?xml version="1.0" encoding="utf-8"?>
-<w:document xmlns:wpc="http://schemas.microsoft.com/office/word/2010/wordprocessingCanvas" xmlns:cx="http://schemas.microsoft.com/office/drawing/2014/chartex" xmlns:cx1="http://schemas.microsoft.com/office/drawing/2015/9/8/chartex" xmlns:cx2="http://schemas.microsoft.com/office/drawing/2015/10/21/chartex" xmlns:cx3="http://schemas.microsoft.com/office/drawing/2016/5/9/chartex" xmlns:cx4="http://schemas.microsoft.com/office/drawing/2016/5/10/chartex" xmlns:cx5="http://schemas.microsoft.com/office/drawing/2016/5/11/chartex" xmlns:cx6="http://schemas.microsoft.com/office/drawing/2016/5/12/chartex" xmlns:cx7="http://schemas.microsoft.com/office/drawing/2016/5/13/chartex" xmlns:cx8="http://schemas.microsoft.com/office/drawing/2016/5/14/chartex" xmlns:mc="http://schemas.openxmlformats.org/markup-compatibility/2006" xmlns:aink="http://schemas.microsoft.com/office/drawing/2016/ink" xmlns:am3d="http://schemas.microsoft.com/office/drawing/2017/model3d" xmlns:o="urn:schemas-microsoft-com:office:office" xmlns:r="http://schemas.openxmlformats.org/officeDocument/2006/relationships" xmlns:m="http://schemas.openxmlformats.org/officeDocument/2006/math" xmlns:v="urn:schemas-microsoft-com:vml" xmlns:wp14="http://schemas.microsoft.com/office/word/2010/wordprocessingDrawing" xmlns:wp="http://schemas.openxmlformats.org/drawingml/2006/wordprocessingDrawing" xmlns:w10="urn:schemas-microsoft-com:office:word" xmlns:w="http://schemas.openxmlformats.org/wordprocessingml/2006/main" xmlns:w14="http://schemas.microsoft.com/office/word/2010/wordml" xmlns:w15="http://schemas.microsoft.com/office/word/2012/wordml" xmlns:w16cid="http://schemas.microsoft.com/office/word/2016/wordml/cid" xmlns:w16se="http://schemas.microsoft.com/office/word/2015/wordml/symex" xmlns:wpg="http://schemas.microsoft.com/office/word/2010/wordprocessingGroup" xmlns:wpi="http://schemas.microsoft.com/office/word/2010/wordprocessingInk" xmlns:wne="http://schemas.microsoft.com/office/word/2006/wordml" xmlns:wps="http://schemas.microsoft.com/office/word/2010/wordprocessingShape" mc:Ignorable="w14 w15 w16se w16cid wp14">
+<w:document xmlns:r="http://schemas.openxmlformats.org/officeDocument/2006/relationships" xmlns:wp="http://schemas.openxmlformats.org/drawingml/2006/wordprocessingDrawing" xmlns:w="http://schemas.openxmlformats.org/wordprocessingml/2006/main" xmlns:w10="urn:schemas-microsoft-com:office:word" xmlns:w14="http://schemas.microsoft.com/office/word/2010/wordml" xmlns:wps="http://schemas.microsoft.com/office/word/2010/wordprocessingShape" xmlns:wpg="http://schemas.microsoft.com/office/word/2010/wordprocessingGroup" xmlns:mc="http://schemas.openxmlformats.org/markup-compatibility/2006" xmlns:v="urn:schemas-microsoft-com:vml" xmlns:o="urn:schemas-microsoft-com:office:office" xmlns:m="http://schemas.openxmlformats.org/officeDocument/2006/math" mc:Ignorable="w14">
   <w:body>
     <w:p>
-      <w:bookmarkStart w:id="0" w:name="_GoBack"/>
-      <w:bookmarkEnd w:id="0"/>
-      <w:r>
+      <w:pPr>
+        <w:pStyle w:val="Text"/>
+      </w:pPr>
+      <w:r>
+        <w:rPr>
+          <w:rtl w:val="0"/>
+          <w:lang w:val="de-DE"/>
+        </w:rPr>
         <w:t>Produkt:</w:t>
       </w:r>
     </w:p>
     <w:p>
-      <w:r>
-        <w:t xml:space="preserve">Die Web-App „YourChoice“ ist vergleichbar mit einem Wahllokal nur dass sie sich im Internet befindet. Bestimmte Rollen können Wahlen erstellen, wobei festgelegt wird wer überhaupt an der Wahl </w:t>
-      </w:r>
-      <w:r>
-        <w:t xml:space="preserve">teilnehmen darf und was es für Wahlmöglichkeiten gibt. Berechtigte Wähler können nur dann an einer Wahl über „YourChoice“ teilnehmen, wenn sie von einem Fingerabdrucksensor identifiziert werden. Nachdem die Wahl zu Ende ist, wird dem Wahlleiter angezeigt, </w:t>
-      </w:r>
-      <w:r>
-        <w:t>wie die Wahlergebnisse ausgefallen sind.</w:t>
-      </w:r>
-    </w:p>
-    <w:p/>
-    <w:p>
-      <w:r>
-        <w:rPr>
-          <w:b/>
-          <w:bCs/>
-          <w:u w:val="single"/>
-        </w:rPr>
-        <w:t>Backup:</w:t>
+      <w:pPr>
+        <w:pStyle w:val="Text"/>
+      </w:pPr>
+      <w:r>
+        <w:rPr>
+          <w:rtl w:val="0"/>
+          <w:lang w:val="de-DE"/>
+        </w:rPr>
+        <w:t xml:space="preserve">Die Web-App </w:t>
+      </w:r>
+      <w:r>
+        <w:rPr>
+          <w:rtl w:val="0"/>
+        </w:rPr>
+        <w:t>„</w:t>
+      </w:r>
+      <w:r>
+        <w:rPr>
+          <w:rtl w:val="0"/>
+          <w:lang w:val="en-US"/>
+        </w:rPr>
+        <w:t>YourChoice</w:t>
+      </w:r>
+      <w:r>
+        <w:rPr>
+          <w:rtl w:val="0"/>
+        </w:rPr>
+        <w:t xml:space="preserve">“ </w:t>
+      </w:r>
+      <w:r>
+        <w:rPr>
+          <w:rtl w:val="0"/>
+          <w:lang w:val="de-DE"/>
+        </w:rPr>
+        <w:t>ist vergleichbar mit einem Wahllokal nur dass sie sich im Internet befindet. Bestimmte Rollen k</w:t>
+      </w:r>
+      <w:r>
+        <w:rPr>
+          <w:rtl w:val="0"/>
+          <w:lang w:val="sv-SE"/>
+        </w:rPr>
+        <w:t>ö</w:t>
+      </w:r>
+      <w:r>
+        <w:rPr>
+          <w:rtl w:val="0"/>
+          <w:lang w:val="de-DE"/>
+        </w:rPr>
+        <w:t xml:space="preserve">nnen Wahlen erstellen, wobei festgelegt wird wer </w:t>
+      </w:r>
+      <w:r>
+        <w:rPr>
+          <w:rtl w:val="0"/>
+        </w:rPr>
+        <w:t>ü</w:t>
+      </w:r>
+      <w:r>
+        <w:rPr>
+          <w:rtl w:val="0"/>
+          <w:lang w:val="de-DE"/>
+        </w:rPr>
+        <w:t>berhaupt an der Wahl teilnehmen darf und was es f</w:t>
+      </w:r>
+      <w:r>
+        <w:rPr>
+          <w:rtl w:val="0"/>
+        </w:rPr>
+        <w:t>ü</w:t>
+      </w:r>
+      <w:r>
+        <w:rPr>
+          <w:rtl w:val="0"/>
+          <w:lang w:val="de-DE"/>
+        </w:rPr>
+        <w:t>r Wahlm</w:t>
+      </w:r>
+      <w:r>
+        <w:rPr>
+          <w:rtl w:val="0"/>
+          <w:lang w:val="sv-SE"/>
+        </w:rPr>
+        <w:t>ö</w:t>
+      </w:r>
+      <w:r>
+        <w:rPr>
+          <w:rtl w:val="0"/>
+          <w:lang w:val="de-DE"/>
+        </w:rPr>
+        <w:t>glichkeiten gibt. Berechtigte W</w:t>
+      </w:r>
+      <w:r>
+        <w:rPr>
+          <w:rtl w:val="0"/>
+        </w:rPr>
+        <w:t>ä</w:t>
+      </w:r>
+      <w:r>
+        <w:rPr>
+          <w:rtl w:val="0"/>
+          <w:lang w:val="de-DE"/>
+        </w:rPr>
+        <w:t>hler k</w:t>
+      </w:r>
+      <w:r>
+        <w:rPr>
+          <w:rtl w:val="0"/>
+          <w:lang w:val="sv-SE"/>
+        </w:rPr>
+        <w:t>ö</w:t>
+      </w:r>
+      <w:r>
+        <w:rPr>
+          <w:rtl w:val="0"/>
+          <w:lang w:val="de-DE"/>
+        </w:rPr>
+        <w:t xml:space="preserve">nnen nur dann an einer Wahl </w:t>
+      </w:r>
+      <w:r>
+        <w:rPr>
+          <w:rtl w:val="0"/>
+        </w:rPr>
+        <w:t>ü</w:t>
+      </w:r>
+      <w:r>
+        <w:rPr>
+          <w:rtl w:val="0"/>
+        </w:rPr>
+        <w:t xml:space="preserve">ber </w:t>
+      </w:r>
+      <w:r>
+        <w:rPr>
+          <w:rtl w:val="0"/>
+        </w:rPr>
+        <w:t>„</w:t>
+      </w:r>
+      <w:r>
+        <w:rPr>
+          <w:rtl w:val="0"/>
+          <w:lang w:val="en-US"/>
+        </w:rPr>
+        <w:t>YourChoice</w:t>
+      </w:r>
+      <w:r>
+        <w:rPr>
+          <w:rtl w:val="0"/>
+        </w:rPr>
+        <w:t xml:space="preserve">“ </w:t>
+      </w:r>
+      <w:r>
+        <w:rPr>
+          <w:rtl w:val="0"/>
+          <w:lang w:val="de-DE"/>
+        </w:rPr>
+        <w:t>teilnehmen, wenn sie von einem Fingerabdrucksensor identifiziert werden. Nachdem die Wahl zu Ende ist, wird dem Wahlleiter angezeigt, wie die Wahlergebnisse ausgefallen sind.</w:t>
       </w:r>
     </w:p>
     <w:p>
-      <w:r>
-        <w:t>Um das Risiko eines Ausfall (und somit Datenverlust) zu minimieren, soll es ein Backup-System geben. Dieses Backup-System soll innerhalb von 2 Minuten, nach dem Ausfall des Hauptserver verfügbar sein und al</w:t>
-      </w:r>
-      <w:r>
-        <w:t>le Daten des Hauptserver (vor dem Ausfall) beinhalten.</w:t>
-      </w:r>
+      <w:pPr>
+        <w:pStyle w:val="Text"/>
+      </w:pPr>
     </w:p>
     <w:p>
-      <w:r>
-        <w:t>Umgesetzt wird dies, indem der Hauptserver alle seine neun validen Daten an das Backup-System sendet. Dazu prüft das Backup-System den Zustand des Hauptserver, ist dieser nicht mehr erreichbar, schalte</w:t>
-      </w:r>
-      <w:r>
-        <w:t>t sich das Backup-System mit der URI des Hauptserver ein, dass im besten Fall, der Anwender nichts davon merkt und ohne Probleme seine Stimme abgeben kann.</w:t>
+      <w:pPr>
+        <w:pStyle w:val="Text"/>
+      </w:pPr>
+      <w:r>
+        <w:rPr>
+          <w:b w:val="1"/>
+          <w:bCs w:val="1"/>
+          <w:u w:val="single"/>
+          <w:rtl w:val="0"/>
+          <w:lang w:val="en-US"/>
+        </w:rPr>
+        <w:t>Backup:</w:t>
       </w:r>
     </w:p>
-    <w:p/>
     <w:p>
       <w:pPr>
-        <w:rPr>
-          <w:b/>
-          <w:bCs/>
-          <w:u w:val="single"/>
-        </w:rPr>
+        <w:pStyle w:val="Text"/>
       </w:pPr>
       <w:r>
         <w:rPr>
-          <w:b/>
-          <w:bCs/>
-          <w:u w:val="single"/>
-        </w:rPr>
-        <w:t>Import der Liste mit Wählern/Parteien/Kandidaten:</w:t>
+          <w:rtl w:val="0"/>
+          <w:lang w:val="de-DE"/>
+        </w:rPr>
+        <w:t>Um das Risiko eines Ausfall (und somit Datenverlust) zu minimieren, soll es ein Backup-System geben. Dieses Backup-System soll innerhalb von 2 Minuten, nach dem Ausfall des Hauptserver verf</w:t>
+      </w:r>
+      <w:r>
+        <w:rPr>
+          <w:rtl w:val="0"/>
+        </w:rPr>
+        <w:t>ü</w:t>
+      </w:r>
+      <w:r>
+        <w:rPr>
+          <w:rtl w:val="0"/>
+          <w:lang w:val="de-DE"/>
+        </w:rPr>
+        <w:t>gbar sein und alle Daten des Hauptserver (vor dem Ausfall) beinhalten.</w:t>
       </w:r>
     </w:p>
     <w:p>
-      <w:r>
-        <w:t>Damit eine Wahl vollständig ist, braucht sie eine</w:t>
-      </w:r>
-      <w:r>
-        <w:t xml:space="preserve"> Liste mit berechtigten Wähler. Diese Liste wird von den jeweiligen Wahlkreisen erstellt und als Datei zum Verantwortlichen der Wahl gesendet (Ersteller der Online Wahl).</w:t>
+      <w:pPr>
+        <w:pStyle w:val="Text"/>
+      </w:pPr>
+      <w:r>
+        <w:rPr>
+          <w:rtl w:val="0"/>
+          <w:lang w:val="de-DE"/>
+        </w:rPr>
+        <w:t>Umgesetzt wird dies, indem der Hauptserver alle seine neun validen Daten an das Backup-System sendet. Dazu pr</w:t>
+      </w:r>
+      <w:r>
+        <w:rPr>
+          <w:rtl w:val="0"/>
+        </w:rPr>
+        <w:t>ü</w:t>
+      </w:r>
+      <w:r>
+        <w:rPr>
+          <w:rtl w:val="0"/>
+          <w:lang w:val="de-DE"/>
+        </w:rPr>
+        <w:t>ft das Backup-System den Zustand des Hauptserver, ist dieser nicht mehr erreichbar, schaltet sich das Backup-System mit der URI des Hauptserver ein, dass im besten Fall, der Anwender nichts davon merkt und ohne Probleme seine Stimme abgeben kann.</w:t>
       </w:r>
     </w:p>
     <w:p>
-      <w:r>
-        <w:t xml:space="preserve">Die Datei/Liste muss den Wahlkreis und ihre berechtigten Wähler </w:t>
-      </w:r>
-      <w:r>
-        <w:t>beinhalten.</w:t>
-      </w:r>
+      <w:pPr>
+        <w:pStyle w:val="Text"/>
+      </w:pPr>
     </w:p>
     <w:p>
-      <w:r>
-        <w:t>Bei den j</w:t>
-      </w:r>
-      <w:r>
-        <w:t>eweiligen Wähler muss als Information sein Vor-/Nachname sowie der Hash-Wert seines Fingerabdruck angegeben sein (Wahlkreis wird dadurch angeben, dass die ganze Datei/Liste nur Wähler eines Wahlkreis beinhalten).</w:t>
-      </w:r>
-    </w:p>
-    <w:p/>
-    <w:p>
-      <w:r>
-        <w:t xml:space="preserve">Nach dem gleichem Prinzip werden auch die </w:t>
-      </w:r>
-      <w:r>
-        <w:t>Listen für die Kandidaten/Parteien erstellt.</w:t>
+      <w:pPr>
+        <w:pStyle w:val="Text"/>
+        <w:rPr>
+          <w:b w:val="1"/>
+          <w:bCs w:val="1"/>
+          <w:u w:val="single"/>
+        </w:rPr>
+      </w:pPr>
+      <w:r>
+        <w:rPr>
+          <w:b w:val="1"/>
+          <w:bCs w:val="1"/>
+          <w:u w:val="single"/>
+          <w:rtl w:val="0"/>
+          <w:lang w:val="de-DE"/>
+        </w:rPr>
+        <w:t>Import der Liste mit W</w:t>
+      </w:r>
+      <w:r>
+        <w:rPr>
+          <w:b w:val="1"/>
+          <w:bCs w:val="1"/>
+          <w:u w:val="single"/>
+          <w:rtl w:val="0"/>
+        </w:rPr>
+        <w:t>ä</w:t>
+      </w:r>
+      <w:r>
+        <w:rPr>
+          <w:b w:val="1"/>
+          <w:bCs w:val="1"/>
+          <w:u w:val="single"/>
+          <w:rtl w:val="0"/>
+          <w:lang w:val="de-DE"/>
+        </w:rPr>
+        <w:t>hlern/Parteien/Kandidaten:</w:t>
       </w:r>
     </w:p>
     <w:p>
-      <w:r>
-        <w:t>Auch hier muss der jeweilige Wahlkreis eine Datei/Liste erstellen mit seinen Wählbaren Parteien/Kandidaten und diese zum Verantwortlichen der Wahl senden (Ersteller der Online Wahl).</w:t>
-      </w:r>
-    </w:p>
-    <w:p/>
-    <w:p>
-      <w:r>
-        <w:t>Ein Import geht immer nur i</w:t>
-      </w:r>
-      <w:r>
-        <w:t>m ganzen und kann auch nur im Ganzen gelöscht werden.</w:t>
+      <w:pPr>
+        <w:pStyle w:val="Text"/>
+      </w:pPr>
+      <w:r>
+        <w:rPr>
+          <w:rtl w:val="0"/>
+          <w:lang w:val="de-DE"/>
+        </w:rPr>
+        <w:t>Damit eine Wahl vollst</w:t>
+      </w:r>
+      <w:r>
+        <w:rPr>
+          <w:rtl w:val="0"/>
+        </w:rPr>
+        <w:t>ä</w:t>
+      </w:r>
+      <w:r>
+        <w:rPr>
+          <w:rtl w:val="0"/>
+          <w:lang w:val="de-DE"/>
+        </w:rPr>
+        <w:t>ndig ist, braucht sie eine Liste mit berechtigten W</w:t>
+      </w:r>
+      <w:r>
+        <w:rPr>
+          <w:rtl w:val="0"/>
+        </w:rPr>
+        <w:t>ä</w:t>
+      </w:r>
+      <w:r>
+        <w:rPr>
+          <w:rtl w:val="0"/>
+          <w:lang w:val="de-DE"/>
+        </w:rPr>
+        <w:t>hler. Diese Liste wird von den jeweiligen Wahlkreisen erstellt und als Datei zum Verantwortlichen der Wahl gesendet (Ersteller der Online Wahl).</w:t>
       </w:r>
     </w:p>
     <w:p>
-      <w:r>
-        <w:t>Das heißt, eine Liste wird genau so importiert wie ein Wahlkreis sie erstellt. Einzelne Einträge sind nicht von der Software veränderbar. Hat man doch einen Fehler gemacht, in dem z.B. ein Eintrag falsc</w:t>
-      </w:r>
-      <w:r>
-        <w:t>h ist oder fehlt, muss die Liste neu importiert werden und die alten Einträge werden entfernt.</w:t>
+      <w:pPr>
+        <w:pStyle w:val="Text"/>
+      </w:pPr>
+      <w:r>
+        <w:rPr>
+          <w:rtl w:val="0"/>
+          <w:lang w:val="de-DE"/>
+        </w:rPr>
+        <w:t>Die Datei/Liste muss den Wahlkreis und ihre berechtigten W</w:t>
+      </w:r>
+      <w:r>
+        <w:rPr>
+          <w:rtl w:val="0"/>
+        </w:rPr>
+        <w:t>ä</w:t>
+      </w:r>
+      <w:r>
+        <w:rPr>
+          <w:rtl w:val="0"/>
+          <w:lang w:val="de-DE"/>
+        </w:rPr>
+        <w:t>hler beinhalten.</w:t>
+      </w:r>
+    </w:p>
+    <w:p>
+      <w:pPr>
+        <w:pStyle w:val="Text"/>
+      </w:pPr>
+      <w:r>
+        <w:rPr>
+          <w:rtl w:val="0"/>
+          <w:lang w:val="de-DE"/>
+        </w:rPr>
+        <w:t>Bei den jeweiligen W</w:t>
+      </w:r>
+      <w:r>
+        <w:rPr>
+          <w:rtl w:val="0"/>
+        </w:rPr>
+        <w:t>ä</w:t>
+      </w:r>
+      <w:r>
+        <w:rPr>
+          <w:rtl w:val="0"/>
+          <w:lang w:val="de-DE"/>
+        </w:rPr>
+        <w:t>hler muss als Information sein Vor-/Nachname sowie der Hash-Wert seines Fingerabdruck angegeben sein (Wahlkreis wird dadurch angeben, dass die ganze Datei/Liste nur W</w:t>
+      </w:r>
+      <w:r>
+        <w:rPr>
+          <w:rtl w:val="0"/>
+        </w:rPr>
+        <w:t>ä</w:t>
+      </w:r>
+      <w:r>
+        <w:rPr>
+          <w:rtl w:val="0"/>
+          <w:lang w:val="de-DE"/>
+        </w:rPr>
+        <w:t>hler eines Wahlkreis beinhalten).</w:t>
+      </w:r>
+    </w:p>
+    <w:p>
+      <w:pPr>
+        <w:pStyle w:val="Text"/>
+      </w:pPr>
+    </w:p>
+    <w:p>
+      <w:pPr>
+        <w:pStyle w:val="Text"/>
+      </w:pPr>
+      <w:r>
+        <w:rPr>
+          <w:rtl w:val="0"/>
+          <w:lang w:val="de-DE"/>
+        </w:rPr>
+        <w:t>Nach dem gleichem Prinzip werden auch die Listen f</w:t>
+      </w:r>
+      <w:r>
+        <w:rPr>
+          <w:rtl w:val="0"/>
+        </w:rPr>
+        <w:t>ü</w:t>
+      </w:r>
+      <w:r>
+        <w:rPr>
+          <w:rtl w:val="0"/>
+          <w:lang w:val="de-DE"/>
+        </w:rPr>
+        <w:t>r die Kandidaten/Parteien erstellt.</w:t>
+      </w:r>
+    </w:p>
+    <w:p>
+      <w:pPr>
+        <w:pStyle w:val="Text"/>
+      </w:pPr>
+      <w:r>
+        <w:rPr>
+          <w:rtl w:val="0"/>
+          <w:lang w:val="de-DE"/>
+        </w:rPr>
+        <w:t>Auch hier muss der jeweilige Wahlkreis eine Datei/Liste erstellen mit seinen W</w:t>
+      </w:r>
+      <w:r>
+        <w:rPr>
+          <w:rtl w:val="0"/>
+        </w:rPr>
+        <w:t>ä</w:t>
+      </w:r>
+      <w:r>
+        <w:rPr>
+          <w:rtl w:val="0"/>
+          <w:lang w:val="de-DE"/>
+        </w:rPr>
+        <w:t>hlbaren Parteien/Kandidaten und diese zum Verantwortlichen der Wahl senden (Ersteller der Online Wahl).</w:t>
+      </w:r>
+    </w:p>
+    <w:p>
+      <w:pPr>
+        <w:pStyle w:val="Text"/>
+      </w:pPr>
+    </w:p>
+    <w:p>
+      <w:pPr>
+        <w:pStyle w:val="Text"/>
+      </w:pPr>
+      <w:r>
+        <w:rPr>
+          <w:rtl w:val="0"/>
+          <w:lang w:val="de-DE"/>
+        </w:rPr>
+        <w:t>Ein Import geht immer nur im ganzen und kann auch nur im Ganzen gel</w:t>
+      </w:r>
+      <w:r>
+        <w:rPr>
+          <w:rtl w:val="0"/>
+          <w:lang w:val="sv-SE"/>
+        </w:rPr>
+        <w:t>ö</w:t>
+      </w:r>
+      <w:r>
+        <w:rPr>
+          <w:rtl w:val="0"/>
+          <w:lang w:val="de-DE"/>
+        </w:rPr>
+        <w:t>scht werden.</w:t>
+      </w:r>
+    </w:p>
+    <w:p>
+      <w:pPr>
+        <w:pStyle w:val="Text"/>
+      </w:pPr>
+      <w:r>
+        <w:rPr>
+          <w:rtl w:val="0"/>
+          <w:lang w:val="de-DE"/>
+        </w:rPr>
+        <w:t>Das hei</w:t>
+      </w:r>
+      <w:r>
+        <w:rPr>
+          <w:rtl w:val="0"/>
+          <w:lang w:val="de-DE"/>
+        </w:rPr>
+        <w:t>ß</w:t>
+      </w:r>
+      <w:r>
+        <w:rPr>
+          <w:rtl w:val="0"/>
+          <w:lang w:val="de-DE"/>
+        </w:rPr>
+        <w:t>t, eine Liste wird genau so importiert wie ein Wahlkreis sie erstellt. Einzelne Eintr</w:t>
+      </w:r>
+      <w:r>
+        <w:rPr>
+          <w:rtl w:val="0"/>
+        </w:rPr>
+        <w:t>ä</w:t>
+      </w:r>
+      <w:r>
+        <w:rPr>
+          <w:rtl w:val="0"/>
+          <w:lang w:val="de-DE"/>
+        </w:rPr>
+        <w:t>ge sind nicht von der Software ver</w:t>
+      </w:r>
+      <w:r>
+        <w:rPr>
+          <w:rtl w:val="0"/>
+        </w:rPr>
+        <w:t>ä</w:t>
+      </w:r>
+      <w:r>
+        <w:rPr>
+          <w:rtl w:val="0"/>
+          <w:lang w:val="de-DE"/>
+        </w:rPr>
+        <w:t>nderbar. Hat man doch einen Fehler gemacht, in dem z.B. ein Eintrag falsch ist oder fehlt, muss die Liste neu importiert werden und die alten Eintr</w:t>
+      </w:r>
+      <w:r>
+        <w:rPr>
+          <w:rtl w:val="0"/>
+        </w:rPr>
+        <w:t>ä</w:t>
+      </w:r>
+      <w:r>
+        <w:rPr>
+          <w:rtl w:val="0"/>
+          <w:lang w:val="de-DE"/>
+        </w:rPr>
+        <w:t>ge werden entfernt.</w:t>
+      </w:r>
+    </w:p>
+    <w:p>
+      <w:pPr>
+        <w:pStyle w:val="Text"/>
+      </w:pPr>
+    </w:p>
+    <w:p>
+      <w:pPr>
+        <w:pStyle w:val="Text"/>
+      </w:pPr>
+      <w:r>
+        <w:rPr>
+          <w:rtl w:val="0"/>
+          <w:lang w:val="de-DE"/>
+        </w:rPr>
+        <w:t>Um die Korruption dieser Listen/Dateien zu vermeiden, werden diese Dateien verschl</w:t>
+      </w:r>
+      <w:r>
+        <w:rPr>
+          <w:rtl w:val="0"/>
+          <w:lang w:val="de-DE"/>
+        </w:rPr>
+        <w:t>ü</w:t>
+      </w:r>
+      <w:r>
+        <w:rPr>
+          <w:rtl w:val="0"/>
+          <w:lang w:val="de-DE"/>
+        </w:rPr>
+        <w:t>sselt (wenn die Anforderung besteht mit einem Passwort versehen) und die Checksum berechnet.</w:t>
+      </w:r>
+    </w:p>
+    <w:p>
+      <w:pPr>
+        <w:pStyle w:val="Text"/>
+      </w:pPr>
+      <w:r>
+        <w:rPr>
+          <w:rtl w:val="0"/>
+          <w:lang w:val="de-DE"/>
+        </w:rPr>
+        <w:t>Checksum (sowie Passwort) m</w:t>
+      </w:r>
+      <w:r>
+        <w:rPr>
+          <w:rtl w:val="0"/>
+          <w:lang w:val="de-DE"/>
+        </w:rPr>
+        <w:t>ü</w:t>
+      </w:r>
+      <w:r>
+        <w:rPr>
+          <w:rtl w:val="0"/>
+          <w:lang w:val="de-DE"/>
+        </w:rPr>
+        <w:t>ssen separat versendet werden.</w:t>
+      </w:r>
+    </w:p>
+    <w:p>
+      <w:pPr>
+        <w:pStyle w:val="Text"/>
+      </w:pPr>
+      <w:r>
+        <w:rPr>
+          <w:rtl w:val="0"/>
+          <w:lang w:val="de-DE"/>
+        </w:rPr>
+        <w:t>Bevor die Datei/Liste importiert werden kann, muss diese mit dem Passwort entschl</w:t>
+      </w:r>
+      <w:r>
+        <w:rPr>
+          <w:rtl w:val="0"/>
+          <w:lang w:val="de-DE"/>
+        </w:rPr>
+        <w:t>ü</w:t>
+      </w:r>
+      <w:r>
+        <w:rPr>
+          <w:rtl w:val="0"/>
+          <w:lang w:val="de-DE"/>
+        </w:rPr>
+        <w:t>sselt werden. Empfohlen wird, manuell von der angekommenen Datei eine Checksum zu berechnen und diese mit der gesendeten Checksum zu vergleichen. Erst wenn alle diese Schritte gegl</w:t>
+      </w:r>
+      <w:r>
+        <w:rPr>
+          <w:rtl w:val="0"/>
+          <w:lang w:val="de-DE"/>
+        </w:rPr>
+        <w:t>ü</w:t>
+      </w:r>
+      <w:r>
+        <w:rPr>
+          <w:rtl w:val="0"/>
+          <w:lang w:val="de-DE"/>
+        </w:rPr>
+        <w:t>ckt sind, sollte man die Datei hochladen, da die Software zwischen eine Falscher oder richtigen W</w:t>
+      </w:r>
+      <w:r>
+        <w:rPr>
+          <w:rtl w:val="0"/>
+          <w:lang w:val="de-DE"/>
+        </w:rPr>
+        <w:t>ä</w:t>
+      </w:r>
+      <w:r>
+        <w:rPr>
+          <w:rtl w:val="0"/>
+          <w:lang w:val="de-DE"/>
+        </w:rPr>
+        <w:t>hlerliste nicht unterscheiden kann, solange das Format eingehalten wurde. Ein falsches Format w</w:t>
+      </w:r>
+      <w:r>
+        <w:rPr>
+          <w:rtl w:val="0"/>
+          <w:lang w:val="de-DE"/>
+        </w:rPr>
+        <w:t>ü</w:t>
+      </w:r>
+      <w:r>
+        <w:rPr>
+          <w:rtl w:val="0"/>
+          <w:lang w:val="de-DE"/>
+        </w:rPr>
+        <w:t>rde beim importieren als Meldung bem</w:t>
+      </w:r>
+      <w:r>
+        <w:rPr>
+          <w:rtl w:val="0"/>
+          <w:lang w:val="de-DE"/>
+        </w:rPr>
+        <w:t>ä</w:t>
+      </w:r>
+      <w:r>
+        <w:rPr>
+          <w:rtl w:val="0"/>
+          <w:lang w:val="de-DE"/>
+        </w:rPr>
+        <w:t>ngelt werden.</w:t>
       </w:r>
     </w:p>
     <w:sectPr>
-      <w:headerReference w:type="default" r:id="rId6"/>
-      <w:footerReference w:type="default" r:id="rId7"/>
-      <w:pgSz w:w="11900" w:h="16840"/>
-      <w:pgMar w:top="1417" w:right="1417" w:bottom="1134" w:left="1417" w:header="708" w:footer="708" w:gutter="0"/>
-      <w:cols w:space="720"/>
+      <w:headerReference w:type="default" r:id="rId4"/>
+      <w:footerReference w:type="default" r:id="rId5"/>
+      <w:pgSz w:w="11900" w:h="16840" w:orient="portrait"/>
+      <w:pgMar w:top="1417" w:right="1417" w:bottom="1134" w:left="1417" w:header="708" w:footer="708"/>
+      <w:bidi w:val="0"/>
     </w:sectPr>
   </w:body>
 </w:document>
 </file>
 
-<file path=word/endnotes.xml><?xml version="1.0" encoding="utf-8"?>
-<w:endnotes xmlns:wpc="http://schemas.microsoft.com/office/word/2010/wordprocessingCanvas" xmlns:cx="http://schemas.microsoft.com/office/drawing/2014/chartex" xmlns:cx1="http://schemas.microsoft.com/office/drawing/2015/9/8/chartex" xmlns:cx2="http://schemas.microsoft.com/office/drawing/2015/10/21/chartex" xmlns:cx3="http://schemas.microsoft.com/office/drawing/2016/5/9/chartex" xmlns:cx4="http://schemas.microsoft.com/office/drawing/2016/5/10/chartex" xmlns:cx5="http://schemas.microsoft.com/office/drawing/2016/5/11/chartex" xmlns:cx6="http://schemas.microsoft.com/office/drawing/2016/5/12/chartex" xmlns:cx7="http://schemas.microsoft.com/office/drawing/2016/5/13/chartex" xmlns:cx8="http://schemas.microsoft.com/office/drawing/2016/5/14/chartex" xmlns:mc="http://schemas.openxmlformats.org/markup-compatibility/2006" xmlns:aink="http://schemas.microsoft.com/office/drawing/2016/ink" xmlns:am3d="http://schemas.microsoft.com/office/drawing/2017/model3d" xmlns:o="urn:schemas-microsoft-com:office:office" xmlns:r="http://schemas.openxmlformats.org/officeDocument/2006/relationships" xmlns:m="http://schemas.openxmlformats.org/officeDocument/2006/math" xmlns:v="urn:schemas-microsoft-com:vml" xmlns:wp14="http://schemas.microsoft.com/office/word/2010/wordprocessingDrawing" xmlns:wp="http://schemas.openxmlformats.org/drawingml/2006/wordprocessingDrawing" xmlns:w10="urn:schemas-microsoft-com:office:word" xmlns:w="http://schemas.openxmlformats.org/wordprocessingml/2006/main" xmlns:w14="http://schemas.microsoft.com/office/word/2010/wordml" xmlns:w15="http://schemas.microsoft.com/office/word/2012/wordml" xmlns:w16cid="http://schemas.microsoft.com/office/word/2016/wordml/cid" xmlns:w16se="http://schemas.microsoft.com/office/word/2015/wordml/symex" xmlns:wpg="http://schemas.microsoft.com/office/word/2010/wordprocessingGroup" xmlns:wpi="http://schemas.microsoft.com/office/word/2010/wordprocessingInk" xmlns:wne="http://schemas.microsoft.com/office/word/2006/wordml" xmlns:wps="http://schemas.microsoft.com/office/word/2010/wordprocessingShape" mc:Ignorable="w14 w15 w16se w16cid wp14">
-  <w:endnote w:type="separator" w:id="-1">
-    <w:p>
-      <w:r>
-        <w:separator/>
-      </w:r>
-    </w:p>
-  </w:endnote>
-  <w:endnote w:type="continuationSeparator" w:id="0">
-    <w:p>
-      <w:r>
-        <w:continuationSeparator/>
-      </w:r>
-    </w:p>
-  </w:endnote>
-</w:endnotes>
-</file>
-
 <file path=word/footer1.xml><?xml version="1.0" encoding="utf-8"?>
-<w:ftr xmlns:wpc="http://schemas.microsoft.com/office/word/2010/wordprocessingCanvas" xmlns:cx="http://schemas.microsoft.com/office/drawing/2014/chartex" xmlns:cx1="http://schemas.microsoft.com/office/drawing/2015/9/8/chartex" xmlns:cx2="http://schemas.microsoft.com/office/drawing/2015/10/21/chartex" xmlns:cx3="http://schemas.microsoft.com/office/drawing/2016/5/9/chartex" xmlns:cx4="http://schemas.microsoft.com/office/drawing/2016/5/10/chartex" xmlns:cx5="http://schemas.microsoft.com/office/drawing/2016/5/11/chartex" xmlns:cx6="http://schemas.microsoft.com/office/drawing/2016/5/12/chartex" xmlns:cx7="http://schemas.microsoft.com/office/drawing/2016/5/13/chartex" xmlns:cx8="http://schemas.microsoft.com/office/drawing/2016/5/14/chartex" xmlns:mc="http://schemas.openxmlformats.org/markup-compatibility/2006" xmlns:aink="http://schemas.microsoft.com/office/drawing/2016/ink" xmlns:am3d="http://schemas.microsoft.com/office/drawing/2017/model3d" xmlns:o="urn:schemas-microsoft-com:office:office" xmlns:r="http://schemas.openxmlformats.org/officeDocument/2006/relationships" xmlns:m="http://schemas.openxmlformats.org/officeDocument/2006/math" xmlns:v="urn:schemas-microsoft-com:vml" xmlns:wp14="http://schemas.microsoft.com/office/word/2010/wordprocessingDrawing" xmlns:wp="http://schemas.openxmlformats.org/drawingml/2006/wordprocessingDrawing" xmlns:w10="urn:schemas-microsoft-com:office:word" xmlns:w="http://schemas.openxmlformats.org/wordprocessingml/2006/main" xmlns:w14="http://schemas.microsoft.com/office/word/2010/wordml" xmlns:w15="http://schemas.microsoft.com/office/word/2012/wordml" xmlns:w16cid="http://schemas.microsoft.com/office/word/2016/wordml/cid" xmlns:w16se="http://schemas.microsoft.com/office/word/2015/wordml/symex" xmlns:wpg="http://schemas.microsoft.com/office/word/2010/wordprocessingGroup" xmlns:wpi="http://schemas.microsoft.com/office/word/2010/wordprocessingInk" xmlns:wne="http://schemas.microsoft.com/office/word/2006/wordml" xmlns:wps="http://schemas.microsoft.com/office/word/2010/wordprocessingShape" mc:Ignorable="w14 w15 w16se w16cid wp14">
+<w:ftr xmlns:r="http://schemas.openxmlformats.org/officeDocument/2006/relationships" xmlns:wp="http://schemas.openxmlformats.org/drawingml/2006/wordprocessingDrawing" xmlns:w="http://schemas.openxmlformats.org/wordprocessingml/2006/main" xmlns:w10="urn:schemas-microsoft-com:office:word" xmlns:w14="http://schemas.microsoft.com/office/word/2010/wordml" xmlns:wps="http://schemas.microsoft.com/office/word/2010/wordprocessingShape" xmlns:wpg="http://schemas.microsoft.com/office/word/2010/wordprocessingGroup" xmlns:mc="http://schemas.openxmlformats.org/markup-compatibility/2006" xmlns:v="urn:schemas-microsoft-com:vml" xmlns:o="urn:schemas-microsoft-com:office:office" xmlns:m="http://schemas.openxmlformats.org/officeDocument/2006/math" mc:Ignorable="w14">
   <w:p>
     <w:pPr>
-      <w:pStyle w:val="Kopf-undFuzeilen"/>
+      <w:pStyle w:val="Kopf- und Fußzeilen"/>
+      <w:bidi w:val="0"/>
     </w:pPr>
+    <w:r/>
   </w:p>
 </w:ftr>
 </file>
 
-<file path=word/footnotes.xml><?xml version="1.0" encoding="utf-8"?>
-<w:footnotes xmlns:wpc="http://schemas.microsoft.com/office/word/2010/wordprocessingCanvas" xmlns:cx="http://schemas.microsoft.com/office/drawing/2014/chartex" xmlns:cx1="http://schemas.microsoft.com/office/drawing/2015/9/8/chartex" xmlns:cx2="http://schemas.microsoft.com/office/drawing/2015/10/21/chartex" xmlns:cx3="http://schemas.microsoft.com/office/drawing/2016/5/9/chartex" xmlns:cx4="http://schemas.microsoft.com/office/drawing/2016/5/10/chartex" xmlns:cx5="http://schemas.microsoft.com/office/drawing/2016/5/11/chartex" xmlns:cx6="http://schemas.microsoft.com/office/drawing/2016/5/12/chartex" xmlns:cx7="http://schemas.microsoft.com/office/drawing/2016/5/13/chartex" xmlns:cx8="http://schemas.microsoft.com/office/drawing/2016/5/14/chartex" xmlns:mc="http://schemas.openxmlformats.org/markup-compatibility/2006" xmlns:aink="http://schemas.microsoft.com/office/drawing/2016/ink" xmlns:am3d="http://schemas.microsoft.com/office/drawing/2017/model3d" xmlns:o="urn:schemas-microsoft-com:office:office" xmlns:r="http://schemas.openxmlformats.org/officeDocument/2006/relationships" xmlns:m="http://schemas.openxmlformats.org/officeDocument/2006/math" xmlns:v="urn:schemas-microsoft-com:vml" xmlns:wp14="http://schemas.microsoft.com/office/word/2010/wordprocessingDrawing" xmlns:wp="http://schemas.openxmlformats.org/drawingml/2006/wordprocessingDrawing" xmlns:w10="urn:schemas-microsoft-com:office:word" xmlns:w="http://schemas.openxmlformats.org/wordprocessingml/2006/main" xmlns:w14="http://schemas.microsoft.com/office/word/2010/wordml" xmlns:w15="http://schemas.microsoft.com/office/word/2012/wordml" xmlns:w16cid="http://schemas.microsoft.com/office/word/2016/wordml/cid" xmlns:w16se="http://schemas.microsoft.com/office/word/2015/wordml/symex" xmlns:wpg="http://schemas.microsoft.com/office/word/2010/wordprocessingGroup" xmlns:wpi="http://schemas.microsoft.com/office/word/2010/wordprocessingInk" xmlns:wne="http://schemas.microsoft.com/office/word/2006/wordml" xmlns:wps="http://schemas.microsoft.com/office/word/2010/wordprocessingShape" mc:Ignorable="w14 w15 w16se w16cid wp14">
-  <w:footnote w:type="separator" w:id="-1">
-    <w:p>
-      <w:r>
-        <w:separator/>
-      </w:r>
-    </w:p>
-  </w:footnote>
-  <w:footnote w:type="continuationSeparator" w:id="0">
-    <w:p>
-      <w:r>
-        <w:continuationSeparator/>
-      </w:r>
-    </w:p>
-  </w:footnote>
-</w:footnotes>
-</file>
-
 <file path=word/header1.xml><?xml version="1.0" encoding="utf-8"?>
-<w:hdr xmlns:wpc="http://schemas.microsoft.com/office/word/2010/wordprocessingCanvas" xmlns:cx="http://schemas.microsoft.com/office/drawing/2014/chartex" xmlns:cx1="http://schemas.microsoft.com/office/drawing/2015/9/8/chartex" xmlns:cx2="http://schemas.microsoft.com/office/drawing/2015/10/21/chartex" xmlns:cx3="http://schemas.microsoft.com/office/drawing/2016/5/9/chartex" xmlns:cx4="http://schemas.microsoft.com/office/drawing/2016/5/10/chartex" xmlns:cx5="http://schemas.microsoft.com/office/drawing/2016/5/11/chartex" xmlns:cx6="http://schemas.microsoft.com/office/drawing/2016/5/12/chartex" xmlns:cx7="http://schemas.microsoft.com/office/drawing/2016/5/13/chartex" xmlns:cx8="http://schemas.microsoft.com/office/drawing/2016/5/14/chartex" xmlns:mc="http://schemas.openxmlformats.org/markup-compatibility/2006" xmlns:aink="http://schemas.microsoft.com/office/drawing/2016/ink" xmlns:am3d="http://schemas.microsoft.com/office/drawing/2017/model3d" xmlns:o="urn:schemas-microsoft-com:office:office" xmlns:r="http://schemas.openxmlformats.org/officeDocument/2006/relationships" xmlns:m="http://schemas.openxmlformats.org/officeDocument/2006/math" xmlns:v="urn:schemas-microsoft-com:vml" xmlns:wp14="http://schemas.microsoft.com/office/word/2010/wordprocessingDrawing" xmlns:wp="http://schemas.openxmlformats.org/drawingml/2006/wordprocessingDrawing" xmlns:w10="urn:schemas-microsoft-com:office:word" xmlns:w="http://schemas.openxmlformats.org/wordprocessingml/2006/main" xmlns:w14="http://schemas.microsoft.com/office/word/2010/wordml" xmlns:w15="http://schemas.microsoft.com/office/word/2012/wordml" xmlns:w16cid="http://schemas.microsoft.com/office/word/2016/wordml/cid" xmlns:w16se="http://schemas.microsoft.com/office/word/2015/wordml/symex" xmlns:wpg="http://schemas.microsoft.com/office/word/2010/wordprocessingGroup" xmlns:wpi="http://schemas.microsoft.com/office/word/2010/wordprocessingInk" xmlns:wne="http://schemas.microsoft.com/office/word/2006/wordml" xmlns:wps="http://schemas.microsoft.com/office/word/2010/wordprocessingShape" mc:Ignorable="w14 w15 w16se w16cid wp14">
+<w:hdr xmlns:r="http://schemas.openxmlformats.org/officeDocument/2006/relationships" xmlns:wp="http://schemas.openxmlformats.org/drawingml/2006/wordprocessingDrawing" xmlns:w="http://schemas.openxmlformats.org/wordprocessingml/2006/main" xmlns:w10="urn:schemas-microsoft-com:office:word" xmlns:w14="http://schemas.microsoft.com/office/word/2010/wordml" xmlns:wps="http://schemas.microsoft.com/office/word/2010/wordprocessingShape" xmlns:wpg="http://schemas.microsoft.com/office/word/2010/wordprocessingGroup" xmlns:mc="http://schemas.openxmlformats.org/markup-compatibility/2006" xmlns:v="urn:schemas-microsoft-com:vml" xmlns:o="urn:schemas-microsoft-com:office:office" xmlns:m="http://schemas.openxmlformats.org/officeDocument/2006/math" mc:Ignorable="w14">
   <w:p>
     <w:pPr>
-      <w:pStyle w:val="Header"/>
+      <w:pStyle w:val="header"/>
       <w:tabs>
+        <w:tab w:val="right" w:pos="9046"/>
         <w:tab w:val="clear" w:pos="9072"/>
-        <w:tab w:val="right" w:pos="9046"/>
       </w:tabs>
     </w:pPr>
     <w:r>
-      <w:rPr>
-        <w:noProof/>
-      </w:rPr>
       <mc:AlternateContent>
         <mc:Choice Requires="wps">
           <w:drawing>
@@ -231,15 +748,20 @@
                     <wps:txbx>
                       <w:txbxContent>
                         <w:p>
+                          <w:pPr>
+                            <w:pStyle w:val="Text"/>
+                          </w:pPr>
                           <w:r>
                             <w:rPr>
                               <w:rFonts w:ascii="Arial" w:hAnsi="Arial"/>
-                              <w:b/>
-                              <w:bCs/>
+                              <w:b w:val="1"/>
+                              <w:bCs w:val="1"/>
                               <w:color w:val="666666"/>
                               <w:sz w:val="16"/>
                               <w:szCs w:val="16"/>
                               <w:u w:color="666666"/>
+                              <w:rtl w:val="0"/>
+                              <w:lang w:val="pt-PT"/>
                             </w:rPr>
                             <w:t>Internal</w:t>
                           </w:r>
@@ -264,7 +786,7 @@
                 <w:txbxContent>
                   <w:p>
                     <w:pPr>
-                      <w:pStyle w:val="Normal.0"/>
+                      <w:pStyle w:val="Text"/>
                     </w:pPr>
                     <w:r>
                       <w:rPr>
@@ -276,7 +798,7 @@
                         <w:szCs w:val="16"/>
                         <w:u w:color="666666"/>
                         <w:rtl w:val="0"/>
-                        <w:lang w:val="de-DE"/>
+                        <w:lang w:val="pt-PT"/>
                       </w:rPr>
                       <w:t>Internal</w:t>
                     </w:r>
@@ -289,22 +811,54 @@
         </mc:Fallback>
       </mc:AlternateContent>
     </w:r>
+    <w:r/>
   </w:p>
 </w:hdr>
 </file>
 
 <file path=word/styles.xml><?xml version="1.0" encoding="utf-8"?>
-<w:styles xmlns:mc="http://schemas.openxmlformats.org/markup-compatibility/2006" xmlns:r="http://schemas.openxmlformats.org/officeDocument/2006/relationships" xmlns:w="http://schemas.openxmlformats.org/wordprocessingml/2006/main" xmlns:w14="http://schemas.microsoft.com/office/word/2010/wordml" xmlns:w15="http://schemas.microsoft.com/office/word/2012/wordml" xmlns:w16cid="http://schemas.microsoft.com/office/word/2016/wordml/cid" xmlns:w16se="http://schemas.microsoft.com/office/word/2015/wordml/symex" mc:Ignorable="w14 w15 w16se w16cid">
+<w:styles xmlns:w="http://schemas.openxmlformats.org/wordprocessingml/2006/main" xmlns:mc="http://schemas.openxmlformats.org/markup-compatibility/2006" xmlns:w14="http://schemas.microsoft.com/office/word/2010/wordml" mc:Ignorable="w14">
   <w:docDefaults>
     <w:rPrDefault>
       <w:rPr>
-        <w:rFonts w:ascii="Times New Roman" w:eastAsia="Arial Unicode MS" w:hAnsi="Times New Roman" w:cs="Times New Roman"/>
+        <w:rFonts w:ascii="Times New Roman" w:cs="Times New Roman" w:hAnsi="Times New Roman" w:eastAsia="Arial Unicode MS"/>
+        <w:b w:val="0"/>
+        <w:bCs w:val="0"/>
+        <w:i w:val="0"/>
+        <w:iCs w:val="0"/>
+        <w:caps w:val="0"/>
+        <w:smallCaps w:val="0"/>
+        <w:strike w:val="0"/>
+        <w:dstrike w:val="0"/>
+        <w:outline w:val="0"/>
+        <w:emboss w:val="0"/>
+        <w:imprint w:val="0"/>
+        <w:vanish w:val="0"/>
+        <w:color w:val="auto"/>
+        <w:spacing w:val="0"/>
+        <w:w w:val="100"/>
+        <w:kern w:val="0"/>
+        <w:position w:val="0"/>
+        <w:sz w:val="20"/>
+        <w:szCs w:val="20"/>
+        <w:u w:val="none" w:color="auto"/>
         <w:bdr w:val="nil"/>
-        <w:lang w:val="en-US" w:eastAsia="en-US" w:bidi="ar-SA"/>
+        <w:vertAlign w:val="baseline"/>
+        <w:lang/>
       </w:rPr>
     </w:rPrDefault>
     <w:pPrDefault>
       <w:pPr>
+        <w:keepNext w:val="0"/>
+        <w:keepLines w:val="0"/>
+        <w:pageBreakBefore w:val="0"/>
+        <w:framePr w:anchorLock="0" w:w="0" w:h="0" w:vSpace="0" w:hSpace="0" w:xAlign="left" w:y="0" w:hRule="exact" w:vAnchor="margin"/>
+        <w:widowControl w:val="1"/>
+        <w:numPr>
+          <w:ilvl w:val="0"/>
+          <w:numId w:val="0"/>
+        </w:numPr>
+        <w:suppressLineNumbers w:val="0"/>
         <w:pBdr>
           <w:top w:val="nil"/>
           <w:left w:val="nil"/>
@@ -313,423 +867,28 @@
           <w:between w:val="nil"/>
           <w:bar w:val="nil"/>
         </w:pBdr>
+        <w:shd w:val="clear" w:color="auto" w:fill="auto"/>
+        <w:suppressAutoHyphens w:val="0"/>
+        <w:spacing w:before="0" w:beforeAutospacing="0" w:after="0" w:afterAutospacing="0" w:line="240" w:lineRule="auto"/>
+        <w:ind w:left="0" w:right="0" w:firstLine="0"/>
+        <w:jc w:val="left"/>
+        <w:outlineLvl w:val="9"/>
       </w:pPr>
     </w:pPrDefault>
   </w:docDefaults>
-  <w:latentStyles w:defLockedState="0" w:defUIPriority="99" w:defSemiHidden="0" w:defUnhideWhenUsed="0" w:defQFormat="0" w:count="375">
-    <w:lsdException w:name="Normal" w:uiPriority="0" w:qFormat="1"/>
-    <w:lsdException w:name="heading 1" w:uiPriority="9" w:qFormat="1"/>
-    <w:lsdException w:name="heading 2" w:semiHidden="1" w:uiPriority="9" w:unhideWhenUsed="1" w:qFormat="1"/>
-    <w:lsdException w:name="heading 3" w:semiHidden="1" w:uiPriority="9" w:unhideWhenUsed="1" w:qFormat="1"/>
-    <w:lsdException w:name="heading 4" w:semiHidden="1" w:uiPriority="9" w:unhideWhenUsed="1" w:qFormat="1"/>
-    <w:lsdException w:name="heading 5" w:semiHidden="1" w:uiPriority="9" w:unhideWhenUsed="1" w:qFormat="1"/>
-    <w:lsdException w:name="heading 6" w:semiHidden="1" w:uiPriority="9" w:unhideWhenUsed="1" w:qFormat="1"/>
-    <w:lsdException w:name="heading 7" w:semiHidden="1" w:uiPriority="9" w:unhideWhenUsed="1" w:qFormat="1"/>
-    <w:lsdException w:name="heading 8" w:semiHidden="1" w:uiPriority="9" w:unhideWhenUsed="1" w:qFormat="1"/>
-    <w:lsdException w:name="heading 9" w:semiHidden="1" w:uiPriority="9" w:unhideWhenUsed="1" w:qFormat="1"/>
-    <w:lsdException w:name="index 1" w:semiHidden="1" w:unhideWhenUsed="1"/>
-    <w:lsdException w:name="index 2" w:semiHidden="1" w:unhideWhenUsed="1"/>
-    <w:lsdException w:name="index 3" w:semiHidden="1" w:unhideWhenUsed="1"/>
-    <w:lsdException w:name="index 4" w:semiHidden="1" w:unhideWhenUsed="1"/>
-    <w:lsdException w:name="index 5" w:semiHidden="1" w:unhideWhenUsed="1"/>
-    <w:lsdException w:name="index 6" w:semiHidden="1" w:unhideWhenUsed="1"/>
-    <w:lsdException w:name="index 7" w:semiHidden="1" w:unhideWhenUsed="1"/>
-    <w:lsdException w:name="index 8" w:semiHidden="1" w:unhideWhenUsed="1"/>
-    <w:lsdException w:name="index 9" w:semiHidden="1" w:unhideWhenUsed="1"/>
-    <w:lsdException w:name="toc 1" w:semiHidden="1" w:uiPriority="39" w:unhideWhenUsed="1"/>
-    <w:lsdException w:name="toc 2" w:semiHidden="1" w:uiPriority="39" w:unhideWhenUsed="1"/>
-    <w:lsdException w:name="toc 3" w:semiHidden="1" w:uiPriority="39" w:unhideWhenUsed="1"/>
-    <w:lsdException w:name="toc 4" w:semiHidden="1" w:uiPriority="39" w:unhideWhenUsed="1"/>
-    <w:lsdException w:name="toc 5" w:semiHidden="1" w:uiPriority="39" w:unhideWhenUsed="1"/>
-    <w:lsdException w:name="toc 6" w:semiHidden="1" w:uiPriority="39" w:unhideWhenUsed="1"/>
-    <w:lsdException w:name="toc 7" w:semiHidden="1" w:uiPriority="39" w:unhideWhenUsed="1"/>
-    <w:lsdException w:name="toc 8" w:semiHidden="1" w:uiPriority="39" w:unhideWhenUsed="1"/>
-    <w:lsdException w:name="toc 9" w:semiHidden="1" w:uiPriority="39" w:unhideWhenUsed="1"/>
-    <w:lsdException w:name="Normal Indent" w:semiHidden="1" w:unhideWhenUsed="1"/>
-    <w:lsdException w:name="footnote text" w:semiHidden="1" w:unhideWhenUsed="1"/>
-    <w:lsdException w:name="annotation text" w:semiHidden="1" w:unhideWhenUsed="1"/>
-    <w:lsdException w:name="header" w:semiHidden="1" w:unhideWhenUsed="1"/>
-    <w:lsdException w:name="footer" w:semiHidden="1" w:unhideWhenUsed="1"/>
-    <w:lsdException w:name="index heading" w:semiHidden="1" w:unhideWhenUsed="1"/>
-    <w:lsdException w:name="caption" w:semiHidden="1" w:uiPriority="35" w:unhideWhenUsed="1" w:qFormat="1"/>
-    <w:lsdException w:name="table of figures" w:semiHidden="1" w:unhideWhenUsed="1"/>
-    <w:lsdException w:name="envelope address" w:semiHidden="1" w:unhideWhenUsed="1"/>
-    <w:lsdException w:name="envelope return" w:semiHidden="1" w:unhideWhenUsed="1"/>
-    <w:lsdException w:name="footnote reference" w:semiHidden="1" w:unhideWhenUsed="1"/>
-    <w:lsdException w:name="annotation reference" w:semiHidden="1" w:unhideWhenUsed="1"/>
-    <w:lsdException w:name="line number" w:semiHidden="1" w:unhideWhenUsed="1"/>
-    <w:lsdException w:name="page number" w:semiHidden="1" w:unhideWhenUsed="1"/>
-    <w:lsdException w:name="endnote reference" w:semiHidden="1" w:unhideWhenUsed="1"/>
-    <w:lsdException w:name="endnote text" w:semiHidden="1" w:unhideWhenUsed="1"/>
-    <w:lsdException w:name="table of authorities" w:semiHidden="1" w:unhideWhenUsed="1"/>
-    <w:lsdException w:name="macro" w:semiHidden="1" w:unhideWhenUsed="1"/>
-    <w:lsdException w:name="toa heading" w:semiHidden="1" w:unhideWhenUsed="1"/>
-    <w:lsdException w:name="List" w:semiHidden="1" w:unhideWhenUsed="1"/>
-    <w:lsdException w:name="List Bullet" w:semiHidden="1" w:unhideWhenUsed="1"/>
-    <w:lsdException w:name="List Number" w:semiHidden="1" w:unhideWhenUsed="1"/>
-    <w:lsdException w:name="List 2" w:semiHidden="1" w:unhideWhenUsed="1"/>
-    <w:lsdException w:name="List 3" w:semiHidden="1" w:unhideWhenUsed="1"/>
-    <w:lsdException w:name="List 4" w:semiHidden="1" w:unhideWhenUsed="1"/>
-    <w:lsdException w:name="List 5" w:semiHidden="1" w:unhideWhenUsed="1"/>
-    <w:lsdException w:name="List Bullet 2" w:semiHidden="1" w:unhideWhenUsed="1"/>
-    <w:lsdException w:name="List Bullet 3" w:semiHidden="1" w:unhideWhenUsed="1"/>
-    <w:lsdException w:name="List Bullet 4" w:semiHidden="1" w:unhideWhenUsed="1"/>
-    <w:lsdException w:name="List Bullet 5" w:semiHidden="1" w:unhideWhenUsed="1"/>
-    <w:lsdException w:name="List Number 2" w:semiHidden="1" w:unhideWhenUsed="1"/>
-    <w:lsdException w:name="List Number 3" w:semiHidden="1" w:unhideWhenUsed="1"/>
-    <w:lsdException w:name="List Number 4" w:semiHidden="1" w:unhideWhenUsed="1"/>
-    <w:lsdException w:name="List Number 5" w:semiHidden="1" w:unhideWhenUsed="1"/>
-    <w:lsdException w:name="Title" w:uiPriority="10" w:qFormat="1"/>
-    <w:lsdException w:name="Closing" w:semiHidden="1" w:unhideWhenUsed="1"/>
-    <w:lsdException w:name="Signature" w:semiHidden="1" w:unhideWhenUsed="1"/>
-    <w:lsdException w:name="Default Paragraph Font" w:semiHidden="1" w:uiPriority="1" w:unhideWhenUsed="1"/>
-    <w:lsdException w:name="Body Text" w:semiHidden="1" w:unhideWhenUsed="1"/>
-    <w:lsdException w:name="Body Text Indent" w:semiHidden="1" w:unhideWhenUsed="1"/>
-    <w:lsdException w:name="List Continue" w:semiHidden="1" w:unhideWhenUsed="1"/>
-    <w:lsdException w:name="List Continue 2" w:semiHidden="1" w:unhideWhenUsed="1"/>
-    <w:lsdException w:name="List Continue 3" w:semiHidden="1" w:unhideWhenUsed="1"/>
-    <w:lsdException w:name="List Continue 4" w:semiHidden="1" w:unhideWhenUsed="1"/>
-    <w:lsdException w:name="List Continue 5" w:semiHidden="1" w:unhideWhenUsed="1"/>
-    <w:lsdException w:name="Message Header" w:semiHidden="1" w:unhideWhenUsed="1"/>
-    <w:lsdException w:name="Subtitle" w:uiPriority="11" w:qFormat="1"/>
-    <w:lsdException w:name="Salutation" w:semiHidden="1" w:unhideWhenUsed="1"/>
-    <w:lsdException w:name="Date" w:semiHidden="1" w:unhideWhenUsed="1"/>
-    <w:lsdException w:name="Body Text First Indent" w:semiHidden="1" w:unhideWhenUsed="1"/>
-    <w:lsdException w:name="Body Text First Indent 2" w:semiHidden="1" w:unhideWhenUsed="1"/>
-    <w:lsdException w:name="Note Heading" w:semiHidden="1" w:unhideWhenUsed="1"/>
-    <w:lsdException w:name="Body Text 2" w:semiHidden="1" w:unhideWhenUsed="1"/>
-    <w:lsdException w:name="Body Text 3" w:semiHidden="1" w:unhideWhenUsed="1"/>
-    <w:lsdException w:name="Body Text Indent 2" w:semiHidden="1" w:unhideWhenUsed="1"/>
-    <w:lsdException w:name="Body Text Indent 3" w:semiHidden="1" w:unhideWhenUsed="1"/>
-    <w:lsdException w:name="Block Text" w:semiHidden="1" w:unhideWhenUsed="1"/>
-    <w:lsdException w:name="Hyperlink" w:semiHidden="1" w:unhideWhenUsed="1"/>
-    <w:lsdException w:name="FollowedHyperlink" w:semiHidden="1" w:unhideWhenUsed="1"/>
-    <w:lsdException w:name="Strong" w:uiPriority="22" w:qFormat="1"/>
-    <w:lsdException w:name="Emphasis" w:uiPriority="20" w:qFormat="1"/>
-    <w:lsdException w:name="Document Map" w:semiHidden="1" w:unhideWhenUsed="1"/>
-    <w:lsdException w:name="Plain Text" w:semiHidden="1" w:unhideWhenUsed="1"/>
-    <w:lsdException w:name="E-mail Signature" w:semiHidden="1" w:unhideWhenUsed="1"/>
-    <w:lsdException w:name="HTML Top of Form" w:semiHidden="1" w:unhideWhenUsed="1"/>
-    <w:lsdException w:name="HTML Bottom of Form" w:semiHidden="1" w:unhideWhenUsed="1"/>
-    <w:lsdException w:name="Normal (Web)" w:semiHidden="1" w:unhideWhenUsed="1"/>
-    <w:lsdException w:name="HTML Acronym" w:semiHidden="1" w:unhideWhenUsed="1"/>
-    <w:lsdException w:name="HTML Address" w:semiHidden="1" w:unhideWhenUsed="1"/>
-    <w:lsdException w:name="HTML Cite" w:semiHidden="1" w:unhideWhenUsed="1"/>
-    <w:lsdException w:name="HTML Code" w:semiHidden="1" w:unhideWhenUsed="1"/>
-    <w:lsdException w:name="HTML Definition" w:semiHidden="1" w:unhideWhenUsed="1"/>
-    <w:lsdException w:name="HTML Keyboard" w:semiHidden="1" w:unhideWhenUsed="1"/>
-    <w:lsdException w:name="HTML Preformatted" w:semiHidden="1" w:unhideWhenUsed="1"/>
-    <w:lsdException w:name="HTML Sample" w:semiHidden="1" w:unhideWhenUsed="1"/>
-    <w:lsdException w:name="HTML Typewriter" w:semiHidden="1" w:unhideWhenUsed="1"/>
-    <w:lsdException w:name="HTML Variable" w:semiHidden="1" w:unhideWhenUsed="1"/>
-    <w:lsdException w:name="Normal Table" w:semiHidden="1" w:unhideWhenUsed="1"/>
-    <w:lsdException w:name="annotation subject" w:semiHidden="1" w:unhideWhenUsed="1"/>
-    <w:lsdException w:name="No List" w:semiHidden="1" w:unhideWhenUsed="1"/>
-    <w:lsdException w:name="Outline List 1" w:semiHidden="1" w:unhideWhenUsed="1"/>
-    <w:lsdException w:name="Outline List 2" w:semiHidden="1" w:unhideWhenUsed="1"/>
-    <w:lsdException w:name="Outline List 3" w:semiHidden="1" w:unhideWhenUsed="1"/>
-    <w:lsdException w:name="Table Simple 1" w:semiHidden="1" w:unhideWhenUsed="1"/>
-    <w:lsdException w:name="Table Simple 2" w:semiHidden="1" w:unhideWhenUsed="1"/>
-    <w:lsdException w:name="Table Simple 3" w:semiHidden="1" w:unhideWhenUsed="1"/>
-    <w:lsdException w:name="Table Classic 1" w:semiHidden="1" w:unhideWhenUsed="1"/>
-    <w:lsdException w:name="Table Classic 2" w:semiHidden="1" w:unhideWhenUsed="1"/>
-    <w:lsdException w:name="Table Classic 3" w:semiHidden="1" w:unhideWhenUsed="1"/>
-    <w:lsdException w:name="Table Classic 4" w:semiHidden="1" w:unhideWhenUsed="1"/>
-    <w:lsdException w:name="Table Colorful 1" w:semiHidden="1" w:unhideWhenUsed="1"/>
-    <w:lsdException w:name="Table Colorful 2" w:semiHidden="1" w:unhideWhenUsed="1"/>
-    <w:lsdException w:name="Table Colorful 3" w:semiHidden="1" w:unhideWhenUsed="1"/>
-    <w:lsdException w:name="Table Columns 1" w:semiHidden="1" w:unhideWhenUsed="1"/>
-    <w:lsdException w:name="Table Columns 2" w:semiHidden="1" w:unhideWhenUsed="1"/>
-    <w:lsdException w:name="Table Columns 3" w:semiHidden="1" w:unhideWhenUsed="1"/>
-    <w:lsdException w:name="Table Columns 4" w:semiHidden="1" w:unhideWhenUsed="1"/>
-    <w:lsdException w:name="Table Columns 5" w:semiHidden="1" w:unhideWhenUsed="1"/>
-    <w:lsdException w:name="Table Grid 1" w:semiHidden="1" w:unhideWhenUsed="1"/>
-    <w:lsdException w:name="Table Grid 2" w:semiHidden="1" w:unhideWhenUsed="1"/>
-    <w:lsdException w:name="Table Grid 3" w:semiHidden="1" w:unhideWhenUsed="1"/>
-    <w:lsdException w:name="Table Grid 4" w:semiHidden="1" w:unhideWhenUsed="1"/>
-    <w:lsdException w:name="Table Grid 5" w:semiHidden="1" w:unhideWhenUsed="1"/>
-    <w:lsdException w:name="Table Grid 6" w:semiHidden="1" w:unhideWhenUsed="1"/>
-    <w:lsdException w:name="Table Grid 7" w:semiHidden="1" w:unhideWhenUsed="1"/>
-    <w:lsdException w:name="Table Grid 8" w:semiHidden="1" w:unhideWhenUsed="1"/>
-    <w:lsdException w:name="Table List 1" w:semiHidden="1" w:unhideWhenUsed="1"/>
-    <w:lsdException w:name="Table List 2" w:semiHidden="1" w:unhideWhenUsed="1"/>
-    <w:lsdException w:name="Table List 3" w:semiHidden="1" w:unhideWhenUsed="1"/>
-    <w:lsdException w:name="Table List 4" w:semiHidden="1" w:unhideWhenUsed="1"/>
-    <w:lsdException w:name="Table List 5" w:semiHidden="1" w:unhideWhenUsed="1"/>
-    <w:lsdException w:name="Table List 6" w:semiHidden="1" w:unhideWhenUsed="1"/>
-    <w:lsdException w:name="Table List 7" w:semiHidden="1" w:unhideWhenUsed="1"/>
-    <w:lsdException w:name="Table List 8" w:semiHidden="1" w:unhideWhenUsed="1"/>
-    <w:lsdException w:name="Table 3D effects 1" w:semiHidden="1" w:unhideWhenUsed="1"/>
-    <w:lsdException w:name="Table 3D effects 2" w:semiHidden="1" w:unhideWhenUsed="1"/>
-    <w:lsdException w:name="Table 3D effects 3" w:semiHidden="1" w:unhideWhenUsed="1"/>
-    <w:lsdException w:name="Table Contemporary" w:semiHidden="1" w:unhideWhenUsed="1"/>
-    <w:lsdException w:name="Table Elegant" w:semiHidden="1" w:unhideWhenUsed="1"/>
-    <w:lsdException w:name="Table Professional" w:semiHidden="1" w:unhideWhenUsed="1"/>
-    <w:lsdException w:name="Table Subtle 1" w:semiHidden="1" w:unhideWhenUsed="1"/>
-    <w:lsdException w:name="Table Subtle 2" w:semiHidden="1" w:unhideWhenUsed="1"/>
-    <w:lsdException w:name="Table Web 1" w:semiHidden="1" w:unhideWhenUsed="1"/>
-    <w:lsdException w:name="Table Web 2" w:semiHidden="1" w:unhideWhenUsed="1"/>
-    <w:lsdException w:name="Table Web 3" w:semiHidden="1" w:unhideWhenUsed="1"/>
-    <w:lsdException w:name="Balloon Text" w:semiHidden="1" w:unhideWhenUsed="1"/>
-    <w:lsdException w:name="Table Grid" w:uiPriority="39"/>
-    <w:lsdException w:name="Table Theme" w:semiHidden="1" w:unhideWhenUsed="1"/>
-    <w:lsdException w:name="Placeholder Text" w:semiHidden="1"/>
-    <w:lsdException w:name="No Spacing" w:uiPriority="1" w:qFormat="1"/>
-    <w:lsdException w:name="Light Shading" w:uiPriority="60"/>
-    <w:lsdException w:name="Light List" w:uiPriority="61"/>
-    <w:lsdException w:name="Light Grid" w:uiPriority="62"/>
-    <w:lsdException w:name="Medium Shading 1" w:uiPriority="63"/>
-    <w:lsdException w:name="Medium Shading 2" w:uiPriority="64"/>
-    <w:lsdException w:name="Medium List 1" w:uiPriority="65"/>
-    <w:lsdException w:name="Medium List 2" w:uiPriority="66"/>
-    <w:lsdException w:name="Medium Grid 1" w:uiPriority="67"/>
-    <w:lsdException w:name="Medium Grid 2" w:uiPriority="68"/>
-    <w:lsdException w:name="Medium Grid 3" w:uiPriority="69"/>
-    <w:lsdException w:name="Dark List" w:uiPriority="70"/>
-    <w:lsdException w:name="Colorful Shading" w:uiPriority="71"/>
-    <w:lsdException w:name="Colorful List" w:uiPriority="72"/>
-    <w:lsdException w:name="Colorful Grid" w:uiPriority="73"/>
-    <w:lsdException w:name="Light Shading Accent 1" w:uiPriority="60"/>
-    <w:lsdException w:name="Light List Accent 1" w:uiPriority="61"/>
-    <w:lsdException w:name="Light Grid Accent 1" w:uiPriority="62"/>
-    <w:lsdException w:name="Medium Shading 1 Accent 1" w:uiPriority="63"/>
-    <w:lsdException w:name="Medium Shading 2 Accent 1" w:uiPriority="64"/>
-    <w:lsdException w:name="Medium List 1 Accent 1" w:uiPriority="65"/>
-    <w:lsdException w:name="Revision" w:semiHidden="1"/>
-    <w:lsdException w:name="List Paragraph" w:uiPriority="34" w:qFormat="1"/>
-    <w:lsdException w:name="Quote" w:uiPriority="29" w:qFormat="1"/>
-    <w:lsdException w:name="Intense Quote" w:uiPriority="30" w:qFormat="1"/>
-    <w:lsdException w:name="Medium List 2 Accent 1" w:uiPriority="66"/>
-    <w:lsdException w:name="Medium Grid 1 Accent 1" w:uiPriority="67"/>
-    <w:lsdException w:name="Medium Grid 2 Accent 1" w:uiPriority="68"/>
-    <w:lsdException w:name="Medium Grid 3 Accent 1" w:uiPriority="69"/>
-    <w:lsdException w:name="Dark List Accent 1" w:uiPriority="70"/>
-    <w:lsdException w:name="Colorful Shading Accent 1" w:uiPriority="71"/>
-    <w:lsdException w:name="Colorful List Accent 1" w:uiPriority="72"/>
-    <w:lsdException w:name="Colorful Grid Accent 1" w:uiPriority="73"/>
-    <w:lsdException w:name="Light Shading Accent 2" w:uiPriority="60"/>
-    <w:lsdException w:name="Light List Accent 2" w:uiPriority="61"/>
-    <w:lsdException w:name="Light Grid Accent 2" w:uiPriority="62"/>
-    <w:lsdException w:name="Medium Shading 1 Accent 2" w:uiPriority="63"/>
-    <w:lsdException w:name="Medium Shading 2 Accent 2" w:uiPriority="64"/>
-    <w:lsdException w:name="Medium List 1 Accent 2" w:uiPriority="65"/>
-    <w:lsdException w:name="Medium List 2 Accent 2" w:uiPriority="66"/>
-    <w:lsdException w:name="Medium Grid 1 Accent 2" w:uiPriority="67"/>
-    <w:lsdException w:name="Medium Grid 2 Accent 2" w:uiPriority="68"/>
-    <w:lsdException w:name="Medium Grid 3 Accent 2" w:uiPriority="69"/>
-    <w:lsdException w:name="Dark List Accent 2" w:uiPriority="70"/>
-    <w:lsdException w:name="Colorful Shading Accent 2" w:uiPriority="71"/>
-    <w:lsdException w:name="Colorful List Accent 2" w:uiPriority="72"/>
-    <w:lsdException w:name="Colorful Grid Accent 2" w:uiPriority="73"/>
-    <w:lsdException w:name="Light Shading Accent 3" w:uiPriority="60"/>
-    <w:lsdException w:name="Light List Accent 3" w:uiPriority="61"/>
-    <w:lsdException w:name="Light Grid Accent 3" w:uiPriority="62"/>
-    <w:lsdException w:name="Medium Shading 1 Accent 3" w:uiPriority="63"/>
-    <w:lsdException w:name="Medium Shading 2 Accent 3" w:uiPriority="64"/>
-    <w:lsdException w:name="Medium List 1 Accent 3" w:uiPriority="65"/>
-    <w:lsdException w:name="Medium List 2 Accent 3" w:uiPriority="66"/>
-    <w:lsdException w:name="Medium Grid 1 Accent 3" w:uiPriority="67"/>
-    <w:lsdException w:name="Medium Grid 2 Accent 3" w:uiPriority="68"/>
-    <w:lsdException w:name="Medium Grid 3 Accent 3" w:uiPriority="69"/>
-    <w:lsdException w:name="Dark List Accent 3" w:uiPriority="70"/>
-    <w:lsdException w:name="Colorful Shading Accent 3" w:uiPriority="71"/>
-    <w:lsdException w:name="Colorful List Accent 3" w:uiPriority="72"/>
-    <w:lsdException w:name="Colorful Grid Accent 3" w:uiPriority="73"/>
-    <w:lsdException w:name="Light Shading Accent 4" w:uiPriority="60"/>
-    <w:lsdException w:name="Light List Accent 4" w:uiPriority="61"/>
-    <w:lsdException w:name="Light Grid Accent 4" w:uiPriority="62"/>
-    <w:lsdException w:name="Medium Shading 1 Accent 4" w:uiPriority="63"/>
-    <w:lsdException w:name="Medium Shading 2 Accent 4" w:uiPriority="64"/>
-    <w:lsdException w:name="Medium List 1 Accent 4" w:uiPriority="65"/>
-    <w:lsdException w:name="Medium List 2 Accent 4" w:uiPriority="66"/>
-    <w:lsdException w:name="Medium Grid 1 Accent 4" w:uiPriority="67"/>
-    <w:lsdException w:name="Medium Grid 2 Accent 4" w:uiPriority="68"/>
-    <w:lsdException w:name="Medium Grid 3 Accent 4" w:uiPriority="69"/>
-    <w:lsdException w:name="Dark List Accent 4" w:uiPriority="70"/>
-    <w:lsdException w:name="Colorful Shading Accent 4" w:uiPriority="71"/>
-    <w:lsdException w:name="Colorful List Accent 4" w:uiPriority="72"/>
-    <w:lsdException w:name="Colorful Grid Accent 4" w:uiPriority="73"/>
-    <w:lsdException w:name="Light Shading Accent 5" w:uiPriority="60"/>
-    <w:lsdException w:name="Light List Accent 5" w:uiPriority="61"/>
-    <w:lsdException w:name="Light Grid Accent 5" w:uiPriority="62"/>
-    <w:lsdException w:name="Medium Shading 1 Accent 5" w:uiPriority="63"/>
-    <w:lsdException w:name="Medium Shading 2 Accent 5" w:uiPriority="64"/>
-    <w:lsdException w:name="Medium List 1 Accent 5" w:uiPriority="65"/>
-    <w:lsdException w:name="Medium List 2 Accent 5" w:uiPriority="66"/>
-    <w:lsdException w:name="Medium Grid 1 Accent 5" w:uiPriority="67"/>
-    <w:lsdException w:name="Medium Grid 2 Accent 5" w:uiPriority="68"/>
-    <w:lsdException w:name="Medium Grid 3 Accent 5" w:uiPriority="69"/>
-    <w:lsdException w:name="Dark List Accent 5" w:uiPriority="70"/>
-    <w:lsdException w:name="Colorful Shading Accent 5" w:uiPriority="71"/>
-    <w:lsdException w:name="Colorful List Accent 5" w:uiPriority="72"/>
-    <w:lsdException w:name="Colorful Grid Accent 5" w:uiPriority="73"/>
-    <w:lsdException w:name="Light Shading Accent 6" w:uiPriority="60"/>
-    <w:lsdException w:name="Light List Accent 6" w:uiPriority="61"/>
-    <w:lsdException w:name="Light Grid Accent 6" w:uiPriority="62"/>
-    <w:lsdException w:name="Medium Shading 1 Accent 6" w:uiPriority="63"/>
-    <w:lsdException w:name="Medium Shading 2 Accent 6" w:uiPriority="64"/>
-    <w:lsdException w:name="Medium List 1 Accent 6" w:uiPriority="65"/>
-    <w:lsdException w:name="Medium List 2 Accent 6" w:uiPriority="66"/>
-    <w:lsdException w:name="Medium Grid 1 Accent 6" w:uiPriority="67"/>
-    <w:lsdException w:name="Medium Grid 2 Accent 6" w:uiPriority="68"/>
-    <w:lsdException w:name="Medium Grid 3 Accent 6" w:uiPriority="69"/>
-    <w:lsdException w:name="Dark List Accent 6" w:uiPriority="70"/>
-    <w:lsdException w:name="Colorful Shading Accent 6" w:uiPriority="71"/>
-    <w:lsdException w:name="Colorful List Accent 6" w:uiPriority="72"/>
-    <w:lsdException w:name="Colorful Grid Accent 6" w:uiPriority="73"/>
-    <w:lsdException w:name="Subtle Emphasis" w:uiPriority="19" w:qFormat="1"/>
-    <w:lsdException w:name="Intense Emphasis" w:uiPriority="21" w:qFormat="1"/>
-    <w:lsdException w:name="Subtle Reference" w:uiPriority="31" w:qFormat="1"/>
-    <w:lsdException w:name="Intense Reference" w:uiPriority="32" w:qFormat="1"/>
-    <w:lsdException w:name="Book Title" w:uiPriority="33" w:qFormat="1"/>
-    <w:lsdException w:name="Bibliography" w:semiHidden="1" w:uiPriority="37" w:unhideWhenUsed="1"/>
-    <w:lsdException w:name="TOC Heading" w:semiHidden="1" w:uiPriority="39" w:unhideWhenUsed="1" w:qFormat="1"/>
-    <w:lsdException w:name="Plain Table 1" w:uiPriority="41"/>
-    <w:lsdException w:name="Plain Table 2" w:uiPriority="42"/>
-    <w:lsdException w:name="Plain Table 3" w:uiPriority="43"/>
-    <w:lsdException w:name="Plain Table 4" w:uiPriority="44"/>
-    <w:lsdException w:name="Plain Table 5" w:uiPriority="45"/>
-    <w:lsdException w:name="Grid Table Light" w:uiPriority="40"/>
-    <w:lsdException w:name="Grid Table 1 Light" w:uiPriority="46"/>
-    <w:lsdException w:name="Grid Table 2" w:uiPriority="47"/>
-    <w:lsdException w:name="Grid Table 3" w:uiPriority="48"/>
-    <w:lsdException w:name="Grid Table 4" w:uiPriority="49"/>
-    <w:lsdException w:name="Grid Table 5 Dark" w:uiPriority="50"/>
-    <w:lsdException w:name="Grid Table 6 Colorful" w:uiPriority="51"/>
-    <w:lsdException w:name="Grid Table 7 Colorful" w:uiPriority="52"/>
-    <w:lsdException w:name="Grid Table 1 Light Accent 1" w:uiPriority="46"/>
-    <w:lsdException w:name="Grid Table 2 Accent 1" w:uiPriority="47"/>
-    <w:lsdException w:name="Grid Table 3 Accent 1" w:uiPriority="48"/>
-    <w:lsdException w:name="Grid Table 4 Accent 1" w:uiPriority="49"/>
-    <w:lsdException w:name="Grid Table 5 Dark Accent 1" w:uiPriority="50"/>
-    <w:lsdException w:name="Grid Table 6 Colorful Accent 1" w:uiPriority="51"/>
-    <w:lsdException w:name="Grid Table 7 Colorful Accent 1" w:uiPriority="52"/>
-    <w:lsdException w:name="Grid Table 1 Light Accent 2" w:uiPriority="46"/>
-    <w:lsdException w:name="Grid Table 2 Accent 2" w:uiPriority="47"/>
-    <w:lsdException w:name="Grid Table 3 Accent 2" w:uiPriority="48"/>
-    <w:lsdException w:name="Grid Table 4 Accent 2" w:uiPriority="49"/>
-    <w:lsdException w:name="Grid Table 5 Dark Accent 2" w:uiPriority="50"/>
-    <w:lsdException w:name="Grid Table 6 Colorful Accent 2" w:uiPriority="51"/>
-    <w:lsdException w:name="Grid Table 7 Colorful Accent 2" w:uiPriority="52"/>
-    <w:lsdException w:name="Grid Table 1 Light Accent 3" w:uiPriority="46"/>
-    <w:lsdException w:name="Grid Table 2 Accent 3" w:uiPriority="47"/>
-    <w:lsdException w:name="Grid Table 3 Accent 3" w:uiPriority="48"/>
-    <w:lsdException w:name="Grid Table 4 Accent 3" w:uiPriority="49"/>
-    <w:lsdException w:name="Grid Table 5 Dark Accent 3" w:uiPriority="50"/>
-    <w:lsdException w:name="Grid Table 6 Colorful Accent 3" w:uiPriority="51"/>
-    <w:lsdException w:name="Grid Table 7 Colorful Accent 3" w:uiPriority="52"/>
-    <w:lsdException w:name="Grid Table 1 Light Accent 4" w:uiPriority="46"/>
-    <w:lsdException w:name="Grid Table 2 Accent 4" w:uiPriority="47"/>
-    <w:lsdException w:name="Grid Table 3 Accent 4" w:uiPriority="48"/>
-    <w:lsdException w:name="Grid Table 4 Accent 4" w:uiPriority="49"/>
-    <w:lsdException w:name="Grid Table 5 Dark Accent 4" w:uiPriority="50"/>
-    <w:lsdException w:name="Grid Table 6 Colorful Accent 4" w:uiPriority="51"/>
-    <w:lsdException w:name="Grid Table 7 Colorful Accent 4" w:uiPriority="52"/>
-    <w:lsdException w:name="Grid Table 1 Light Accent 5" w:uiPriority="46"/>
-    <w:lsdException w:name="Grid Table 2 Accent 5" w:uiPriority="47"/>
-    <w:lsdException w:name="Grid Table 3 Accent 5" w:uiPriority="48"/>
-    <w:lsdException w:name="Grid Table 4 Accent 5" w:uiPriority="49"/>
-    <w:lsdException w:name="Grid Table 5 Dark Accent 5" w:uiPriority="50"/>
-    <w:lsdException w:name="Grid Table 6 Colorful Accent 5" w:uiPriority="51"/>
-    <w:lsdException w:name="Grid Table 7 Colorful Accent 5" w:uiPriority="52"/>
-    <w:lsdException w:name="Grid Table 1 Light Accent 6" w:uiPriority="46"/>
-    <w:lsdException w:name="Grid Table 2 Accent 6" w:uiPriority="47"/>
-    <w:lsdException w:name="Grid Table 3 Accent 6" w:uiPriority="48"/>
-    <w:lsdException w:name="Grid Table 4 Accent 6" w:uiPriority="49"/>
-    <w:lsdException w:name="Grid Table 5 Dark Accent 6" w:uiPriority="50"/>
-    <w:lsdException w:name="Grid Table 6 Colorful Accent 6" w:uiPriority="51"/>
-    <w:lsdException w:name="Grid Table 7 Colorful Accent 6" w:uiPriority="52"/>
-    <w:lsdException w:name="List Table 1 Light" w:uiPriority="46"/>
-    <w:lsdException w:name="List Table 2" w:uiPriority="47"/>
-    <w:lsdException w:name="List Table 3" w:uiPriority="48"/>
-    <w:lsdException w:name="List Table 4" w:uiPriority="49"/>
-    <w:lsdException w:name="List Table 5 Dark" w:uiPriority="50"/>
-    <w:lsdException w:name="List Table 6 Colorful" w:uiPriority="51"/>
-    <w:lsdException w:name="List Table 7 Colorful" w:uiPriority="52"/>
-    <w:lsdException w:name="List Table 1 Light Accent 1" w:uiPriority="46"/>
-    <w:lsdException w:name="List Table 2 Accent 1" w:uiPriority="47"/>
-    <w:lsdException w:name="List Table 3 Accent 1" w:uiPriority="48"/>
-    <w:lsdException w:name="List Table 4 Accent 1" w:uiPriority="49"/>
-    <w:lsdException w:name="List Table 5 Dark Accent 1" w:uiPriority="50"/>
-    <w:lsdException w:name="List Table 6 Colorful Accent 1" w:uiPriority="51"/>
-    <w:lsdException w:name="List Table 7 Colorful Accent 1" w:uiPriority="52"/>
-    <w:lsdException w:name="List Table 1 Light Accent 2" w:uiPriority="46"/>
-    <w:lsdException w:name="List Table 2 Accent 2" w:uiPriority="47"/>
-    <w:lsdException w:name="List Table 3 Accent 2" w:uiPriority="48"/>
-    <w:lsdException w:name="List Table 4 Accent 2" w:uiPriority="49"/>
-    <w:lsdException w:name="List Table 5 Dark Accent 2" w:uiPriority="50"/>
-    <w:lsdException w:name="List Table 6 Colorful Accent 2" w:uiPriority="51"/>
-    <w:lsdException w:name="List Table 7 Colorful Accent 2" w:uiPriority="52"/>
-    <w:lsdException w:name="List Table 1 Light Accent 3" w:uiPriority="46"/>
-    <w:lsdException w:name="List Table 2 Accent 3" w:uiPriority="47"/>
-    <w:lsdException w:name="List Table 3 Accent 3" w:uiPriority="48"/>
-    <w:lsdException w:name="List Table 4 Accent 3" w:uiPriority="49"/>
-    <w:lsdException w:name="List Table 5 Dark Accent 3" w:uiPriority="50"/>
-    <w:lsdException w:name="List Table 6 Colorful Accent 3" w:uiPriority="51"/>
-    <w:lsdException w:name="List Table 7 Colorful Accent 3" w:uiPriority="52"/>
-    <w:lsdException w:name="List Table 1 Light Accent 4" w:uiPriority="46"/>
-    <w:lsdException w:name="List Table 2 Accent 4" w:uiPriority="47"/>
-    <w:lsdException w:name="List Table 3 Accent 4" w:uiPriority="48"/>
-    <w:lsdException w:name="List Table 4 Accent 4" w:uiPriority="49"/>
-    <w:lsdException w:name="List Table 5 Dark Accent 4" w:uiPriority="50"/>
-    <w:lsdException w:name="List Table 6 Colorful Accent 4" w:uiPriority="51"/>
-    <w:lsdException w:name="List Table 7 Colorful Accent 4" w:uiPriority="52"/>
-    <w:lsdException w:name="List Table 1 Light Accent 5" w:uiPriority="46"/>
-    <w:lsdException w:name="List Table 2 Accent 5" w:uiPriority="47"/>
-    <w:lsdException w:name="List Table 3 Accent 5" w:uiPriority="48"/>
-    <w:lsdException w:name="List Table 4 Accent 5" w:uiPriority="49"/>
-    <w:lsdException w:name="List Table 5 Dark Accent 5" w:uiPriority="50"/>
-    <w:lsdException w:name="List Table 6 Colorful Accent 5" w:uiPriority="51"/>
-    <w:lsdException w:name="List Table 7 Colorful Accent 5" w:uiPriority="52"/>
-    <w:lsdException w:name="List Table 1 Light Accent 6" w:uiPriority="46"/>
-    <w:lsdException w:name="List Table 2 Accent 6" w:uiPriority="47"/>
-    <w:lsdException w:name="List Table 3 Accent 6" w:uiPriority="48"/>
-    <w:lsdException w:name="List Table 4 Accent 6" w:uiPriority="49"/>
-    <w:lsdException w:name="List Table 5 Dark Accent 6" w:uiPriority="50"/>
-    <w:lsdException w:name="List Table 6 Colorful Accent 6" w:uiPriority="51"/>
-    <w:lsdException w:name="List Table 7 Colorful Accent 6" w:uiPriority="52"/>
-    <w:lsdException w:name="Mention" w:semiHidden="1" w:unhideWhenUsed="1"/>
-    <w:lsdException w:name="Smart Hyperlink" w:semiHidden="1" w:unhideWhenUsed="1"/>
-    <w:lsdException w:name="Hashtag" w:semiHidden="1" w:unhideWhenUsed="1"/>
-    <w:lsdException w:name="Unresolved Mention" w:semiHidden="1" w:unhideWhenUsed="1"/>
-  </w:latentStyles>
   <w:style w:type="paragraph" w:default="1" w:styleId="Normal">
     <w:name w:val="Normal"/>
+    <w:next w:val="Normal"/>
+    <w:pPr/>
     <w:rPr>
-      <w:rFonts w:cs="Arial Unicode MS"/>
-      <w:color w:val="000000"/>
       <w:sz w:val="24"/>
       <w:szCs w:val="24"/>
-      <w:u w:color="000000"/>
-      <w:lang w:val="de-DE"/>
+      <w:lang w:val="en-US" w:eastAsia="en-US" w:bidi="ar-SA"/>
     </w:rPr>
   </w:style>
-  <w:style w:type="character" w:default="1" w:styleId="DefaultParagraphFont">
+  <w:style w:type="character" w:default="1" w:styleId="Default Paragraph Font">
     <w:name w:val="Default Paragraph Font"/>
-    <w:uiPriority w:val="1"/>
-    <w:semiHidden/>
-    <w:unhideWhenUsed/>
-  </w:style>
-  <w:style w:type="table" w:default="1" w:styleId="TableNormal">
-    <w:name w:val="Normal Table"/>
-    <w:uiPriority w:val="99"/>
-    <w:semiHidden/>
-    <w:unhideWhenUsed/>
-    <w:tblPr>
-      <w:tblInd w:w="0" w:type="dxa"/>
-      <w:tblCellMar>
-        <w:top w:w="0" w:type="dxa"/>
-        <w:left w:w="108" w:type="dxa"/>
-        <w:bottom w:w="0" w:type="dxa"/>
-        <w:right w:w="108" w:type="dxa"/>
-      </w:tblCellMar>
-    </w:tblPr>
-  </w:style>
-  <w:style w:type="numbering" w:default="1" w:styleId="NoList">
-    <w:name w:val="No List"/>
-    <w:uiPriority w:val="99"/>
-    <w:semiHidden/>
-    <w:unhideWhenUsed/>
+    <w:next w:val="Default Paragraph Font"/>
   </w:style>
   <w:style w:type="character" w:styleId="Hyperlink">
     <w:name w:val="Hyperlink"/>
@@ -737,42 +896,158 @@
       <w:u w:val="single"/>
     </w:rPr>
   </w:style>
-  <w:style w:type="paragraph" w:styleId="Header">
+  <w:style w:type="table" w:default="1" w:styleId="Table Normal">
+    <w:name w:val="Table Normal"/>
+    <w:next w:val="Table Normal"/>
+    <w:pPr/>
+    <w:tblPr>
+      <w:tblInd w:w="0" w:type="dxa"/>
+    </w:tblPr>
+    <w:trPr/>
+    <w:tcPr/>
+    <w:tblStylePr w:type="firstRow"/>
+    <w:tblStylePr w:type="lastRow"/>
+    <w:tblStylePr w:type="firstCol"/>
+    <w:tblStylePr w:type="lastCol"/>
+    <w:tblStylePr w:type="band1Vert"/>
+    <w:tblStylePr w:type="band2Vert"/>
+    <w:tblStylePr w:type="band1Horz"/>
+    <w:tblStylePr w:type="band2Horz"/>
+    <w:tblStylePr w:type="neCell"/>
+    <w:tblStylePr w:type="nwCell"/>
+    <w:tblStylePr w:type="seCell"/>
+    <w:tblStylePr w:type="swCell"/>
+  </w:style>
+  <w:style w:type="numbering" w:default="1" w:styleId="No List">
+    <w:name w:val="No List"/>
+    <w:next w:val="No List"/>
+    <w:pPr/>
+  </w:style>
+  <w:style w:type="paragraph" w:styleId="header">
     <w:name w:val="header"/>
+    <w:next w:val="header"/>
     <w:pPr>
+      <w:keepNext w:val="0"/>
+      <w:keepLines w:val="0"/>
+      <w:pageBreakBefore w:val="0"/>
+      <w:widowControl w:val="1"/>
+      <w:shd w:val="clear" w:color="auto" w:fill="auto"/>
       <w:tabs>
         <w:tab w:val="center" w:pos="4536"/>
         <w:tab w:val="right" w:pos="9072"/>
       </w:tabs>
+      <w:suppressAutoHyphens w:val="0"/>
+      <w:bidi w:val="0"/>
+      <w:spacing w:before="0" w:after="0" w:line="240" w:lineRule="auto"/>
+      <w:ind w:left="0" w:right="0" w:firstLine="0"/>
+      <w:jc w:val="left"/>
+      <w:outlineLvl w:val="9"/>
     </w:pPr>
     <w:rPr>
-      <w:rFonts w:cs="Arial Unicode MS"/>
+      <w:rFonts w:ascii="Times New Roman" w:cs="Arial Unicode MS" w:hAnsi="Times New Roman" w:eastAsia="Arial Unicode MS"/>
+      <w:b w:val="0"/>
+      <w:bCs w:val="0"/>
+      <w:i w:val="0"/>
+      <w:iCs w:val="0"/>
+      <w:caps w:val="0"/>
+      <w:smallCaps w:val="0"/>
+      <w:strike w:val="0"/>
+      <w:dstrike w:val="0"/>
+      <w:outline w:val="0"/>
       <w:color w:val="000000"/>
+      <w:spacing w:val="0"/>
+      <w:kern w:val="0"/>
+      <w:position w:val="0"/>
       <w:sz w:val="24"/>
       <w:szCs w:val="24"/>
-      <w:u w:color="000000"/>
+      <w:u w:val="none" w:color="000000"/>
+      <w:vertAlign w:val="baseline"/>
       <w:lang w:val="de-DE"/>
     </w:rPr>
   </w:style>
-  <w:style w:type="paragraph" w:customStyle="1" w:styleId="Kopf-undFuzeilen">
+  <w:style w:type="paragraph" w:styleId="Text">
+    <w:name w:val="Text"/>
+    <w:next w:val="Text"/>
+    <w:pPr>
+      <w:keepNext w:val="0"/>
+      <w:keepLines w:val="0"/>
+      <w:pageBreakBefore w:val="0"/>
+      <w:widowControl w:val="1"/>
+      <w:shd w:val="clear" w:color="auto" w:fill="auto"/>
+      <w:suppressAutoHyphens w:val="0"/>
+      <w:bidi w:val="0"/>
+      <w:spacing w:before="0" w:after="0" w:line="240" w:lineRule="auto"/>
+      <w:ind w:left="0" w:right="0" w:firstLine="0"/>
+      <w:jc w:val="left"/>
+      <w:outlineLvl w:val="9"/>
+    </w:pPr>
+    <w:rPr>
+      <w:rFonts w:ascii="Times New Roman" w:cs="Arial Unicode MS" w:hAnsi="Times New Roman" w:eastAsia="Arial Unicode MS"/>
+      <w:b w:val="0"/>
+      <w:bCs w:val="0"/>
+      <w:i w:val="0"/>
+      <w:iCs w:val="0"/>
+      <w:caps w:val="0"/>
+      <w:smallCaps w:val="0"/>
+      <w:strike w:val="0"/>
+      <w:dstrike w:val="0"/>
+      <w:outline w:val="0"/>
+      <w:color w:val="000000"/>
+      <w:spacing w:val="0"/>
+      <w:kern w:val="0"/>
+      <w:position w:val="0"/>
+      <w:sz w:val="24"/>
+      <w:szCs w:val="24"/>
+      <w:u w:val="none" w:color="000000"/>
+      <w:vertAlign w:val="baseline"/>
+      <w:lang w:val="pt-PT"/>
+    </w:rPr>
+  </w:style>
+  <w:style w:type="paragraph" w:styleId="Kopf- und Fußzeilen">
     <w:name w:val="Kopf- und Fußzeilen"/>
+    <w:next w:val="Kopf- und Fußzeilen"/>
     <w:pPr>
+      <w:keepNext w:val="0"/>
+      <w:keepLines w:val="0"/>
+      <w:pageBreakBefore w:val="0"/>
+      <w:widowControl w:val="1"/>
+      <w:shd w:val="clear" w:color="auto" w:fill="auto"/>
       <w:tabs>
         <w:tab w:val="right" w:pos="9020"/>
       </w:tabs>
+      <w:suppressAutoHyphens w:val="0"/>
+      <w:bidi w:val="0"/>
+      <w:spacing w:before="0" w:after="0" w:line="240" w:lineRule="auto"/>
+      <w:ind w:left="0" w:right="0" w:firstLine="0"/>
+      <w:jc w:val="left"/>
+      <w:outlineLvl w:val="9"/>
     </w:pPr>
     <w:rPr>
-      <w:rFonts w:ascii="Helvetica Neue" w:eastAsia="Helvetica Neue" w:hAnsi="Helvetica Neue" w:cs="Helvetica Neue"/>
+      <w:rFonts w:ascii="Helvetica Neue" w:cs="Helvetica Neue" w:hAnsi="Helvetica Neue" w:eastAsia="Helvetica Neue"/>
+      <w:b w:val="0"/>
+      <w:bCs w:val="0"/>
+      <w:i w:val="0"/>
+      <w:iCs w:val="0"/>
+      <w:caps w:val="0"/>
+      <w:smallCaps w:val="0"/>
+      <w:strike w:val="0"/>
+      <w:dstrike w:val="0"/>
+      <w:outline w:val="0"/>
       <w:color w:val="000000"/>
+      <w:spacing w:val="0"/>
+      <w:kern w:val="0"/>
+      <w:position w:val="0"/>
       <w:sz w:val="24"/>
       <w:szCs w:val="24"/>
+      <w:u w:val="none"/>
+      <w:vertAlign w:val="baseline"/>
     </w:rPr>
   </w:style>
 </w:styles>
 </file>
 
 <file path=word/theme/theme1.xml><?xml version="1.0" encoding="utf-8"?>
-<a:theme xmlns:a="http://schemas.openxmlformats.org/drawingml/2006/main" name="Larissa">
+<a:theme xmlns:a="http://schemas.openxmlformats.org/drawingml/2006/main" xmlns:r="http://schemas.openxmlformats.org/officeDocument/2006/relationships" name="Larissa">
   <a:themeElements>
     <a:clrScheme name="Larissa">
       <a:dk1>
@@ -898,7 +1173,7 @@
       <a:effectStyleLst>
         <a:effectStyle>
           <a:effectLst>
-            <a:outerShdw blurRad="38100" dist="23000" dir="5400000" rotWithShape="0">
+            <a:outerShdw sx="100000" sy="100000" kx="0" ky="0" algn="b" rotWithShape="0" blurRad="38100" dist="23000" dir="5400000">
               <a:srgbClr val="000000">
                 <a:alpha val="35000"/>
               </a:srgbClr>
@@ -907,7 +1182,7 @@
         </a:effectStyle>
         <a:effectStyle>
           <a:effectLst>
-            <a:outerShdw blurRad="38100" dist="23000" dir="5400000" rotWithShape="0">
+            <a:outerShdw sx="100000" sy="100000" kx="0" ky="0" algn="b" rotWithShape="0" blurRad="38100" dist="23000" dir="5400000">
               <a:srgbClr val="000000">
                 <a:alpha val="35000"/>
               </a:srgbClr>
@@ -916,7 +1191,7 @@
         </a:effectStyle>
         <a:effectStyle>
           <a:effectLst>
-            <a:outerShdw blurRad="38100" dist="23000" dir="5400000" rotWithShape="0">
+            <a:outerShdw sx="100000" sy="100000" kx="0" ky="0" algn="b" rotWithShape="0" blurRad="38100" dist="23000" dir="5400000">
               <a:srgbClr val="000000">
                 <a:alpha val="35000"/>
               </a:srgbClr>
@@ -990,7 +1265,7 @@
           <a:round/>
         </a:ln>
         <a:effectLst>
-          <a:outerShdw blurRad="38100" dist="23000" dir="5400000" rotWithShape="0">
+          <a:outerShdw sx="100000" sy="100000" kx="0" ky="0" algn="b" rotWithShape="0" blurRad="38100" dist="23000" dir="5400000">
             <a:srgbClr val="000000">
               <a:alpha val="35000"/>
             </a:srgbClr>
@@ -998,7 +1273,7 @@
         </a:effectLst>
         <a:sp3d/>
       </a:spPr>
-      <a:bodyPr rot="0" spcFirstLastPara="1" vertOverflow="overflow" horzOverflow="overflow" vert="horz" wrap="square" lIns="45718" tIns="45718" rIns="45718" bIns="45718" numCol="1" spcCol="38100" rtlCol="0" anchor="ctr">
+      <a:bodyPr rot="0" spcFirstLastPara="1" vertOverflow="overflow" horzOverflow="overflow" vert="horz" wrap="square" lIns="45718" tIns="45718" rIns="45718" bIns="45718" numCol="1" spcCol="38100" rtlCol="0" anchor="ctr" upright="0">
         <a:spAutoFit/>
       </a:bodyPr>
       <a:lstStyle>
@@ -1017,7 +1292,7 @@
           <a:buFontTx/>
           <a:buNone/>
           <a:tabLst/>
-          <a:defRPr kumimoji="0" sz="1800" b="0" i="0" u="none" strike="noStrike" cap="none" spc="0" normalizeH="0" baseline="0">
+          <a:defRPr b="0" baseline="0" cap="none" i="0" spc="0" strike="noStrike" sz="1800" u="none" kumimoji="0" normalizeH="0">
             <a:ln>
               <a:noFill/>
             </a:ln>
@@ -1047,7 +1322,7 @@
           <a:buFontTx/>
           <a:buNone/>
           <a:tabLst/>
-          <a:defRPr kumimoji="0" sz="1800" b="0" i="0" u="none" strike="noStrike" cap="none" spc="0" normalizeH="0" baseline="0">
+          <a:defRPr b="0" baseline="0" cap="none" i="0" spc="0" strike="noStrike" sz="1800" u="none" kumimoji="0" normalizeH="0">
             <a:ln>
               <a:noFill/>
             </a:ln>
@@ -1073,7 +1348,7 @@
           <a:buFontTx/>
           <a:buNone/>
           <a:tabLst/>
-          <a:defRPr kumimoji="0" sz="1800" b="0" i="0" u="none" strike="noStrike" cap="none" spc="0" normalizeH="0" baseline="0">
+          <a:defRPr b="0" baseline="0" cap="none" i="0" spc="0" strike="noStrike" sz="1800" u="none" kumimoji="0" normalizeH="0">
             <a:ln>
               <a:noFill/>
             </a:ln>
@@ -1099,7 +1374,7 @@
           <a:buFontTx/>
           <a:buNone/>
           <a:tabLst/>
-          <a:defRPr kumimoji="0" sz="1800" b="0" i="0" u="none" strike="noStrike" cap="none" spc="0" normalizeH="0" baseline="0">
+          <a:defRPr b="0" baseline="0" cap="none" i="0" spc="0" strike="noStrike" sz="1800" u="none" kumimoji="0" normalizeH="0">
             <a:ln>
               <a:noFill/>
             </a:ln>
@@ -1125,7 +1400,7 @@
           <a:buFontTx/>
           <a:buNone/>
           <a:tabLst/>
-          <a:defRPr kumimoji="0" sz="1800" b="0" i="0" u="none" strike="noStrike" cap="none" spc="0" normalizeH="0" baseline="0">
+          <a:defRPr b="0" baseline="0" cap="none" i="0" spc="0" strike="noStrike" sz="1800" u="none" kumimoji="0" normalizeH="0">
             <a:ln>
               <a:noFill/>
             </a:ln>
@@ -1151,7 +1426,7 @@
           <a:buFontTx/>
           <a:buNone/>
           <a:tabLst/>
-          <a:defRPr kumimoji="0" sz="1800" b="0" i="0" u="none" strike="noStrike" cap="none" spc="0" normalizeH="0" baseline="0">
+          <a:defRPr b="0" baseline="0" cap="none" i="0" spc="0" strike="noStrike" sz="1800" u="none" kumimoji="0" normalizeH="0">
             <a:ln>
               <a:noFill/>
             </a:ln>
@@ -1177,7 +1452,7 @@
           <a:buFontTx/>
           <a:buNone/>
           <a:tabLst/>
-          <a:defRPr kumimoji="0" sz="1800" b="0" i="0" u="none" strike="noStrike" cap="none" spc="0" normalizeH="0" baseline="0">
+          <a:defRPr b="0" baseline="0" cap="none" i="0" spc="0" strike="noStrike" sz="1800" u="none" kumimoji="0" normalizeH="0">
             <a:ln>
               <a:noFill/>
             </a:ln>
@@ -1203,7 +1478,7 @@
           <a:buFontTx/>
           <a:buNone/>
           <a:tabLst/>
-          <a:defRPr kumimoji="0" sz="1800" b="0" i="0" u="none" strike="noStrike" cap="none" spc="0" normalizeH="0" baseline="0">
+          <a:defRPr b="0" baseline="0" cap="none" i="0" spc="0" strike="noStrike" sz="1800" u="none" kumimoji="0" normalizeH="0">
             <a:ln>
               <a:noFill/>
             </a:ln>
@@ -1229,7 +1504,7 @@
           <a:buFontTx/>
           <a:buNone/>
           <a:tabLst/>
-          <a:defRPr kumimoji="0" sz="1800" b="0" i="0" u="none" strike="noStrike" cap="none" spc="0" normalizeH="0" baseline="0">
+          <a:defRPr b="0" baseline="0" cap="none" i="0" spc="0" strike="noStrike" sz="1800" u="none" kumimoji="0" normalizeH="0">
             <a:ln>
               <a:noFill/>
             </a:ln>
@@ -1255,7 +1530,7 @@
           <a:buFontTx/>
           <a:buNone/>
           <a:tabLst/>
-          <a:defRPr kumimoji="0" sz="1800" b="0" i="0" u="none" strike="noStrike" cap="none" spc="0" normalizeH="0" baseline="0">
+          <a:defRPr b="0" baseline="0" cap="none" i="0" spc="0" strike="noStrike" sz="1800" u="none" kumimoji="0" normalizeH="0">
             <a:ln>
               <a:noFill/>
             </a:ln>
@@ -1268,15 +1543,9 @@
         </a:lvl9pPr>
       </a:lstStyle>
       <a:style>
-        <a:lnRef idx="0">
-          <a:scrgbClr r="0" g="0" b="0"/>
-        </a:lnRef>
-        <a:fillRef idx="0">
-          <a:scrgbClr r="0" g="0" b="0"/>
-        </a:fillRef>
-        <a:effectRef idx="0">
-          <a:scrgbClr r="0" g="0" b="0"/>
-        </a:effectRef>
+        <a:lnRef idx="0"/>
+        <a:fillRef idx="0"/>
+        <a:effectRef idx="0"/>
         <a:fontRef idx="none"/>
       </a:style>
     </a:spDef>
@@ -1291,7 +1560,7 @@
           <a:round/>
         </a:ln>
         <a:effectLst>
-          <a:outerShdw blurRad="38100" dist="23000" dir="5400000" rotWithShape="0">
+          <a:outerShdw sx="100000" sy="100000" kx="0" ky="0" algn="b" rotWithShape="0" blurRad="38100" dist="23000" dir="5400000">
             <a:srgbClr val="000000">
               <a:alpha val="35000"/>
             </a:srgbClr>
@@ -1299,7 +1568,7 @@
         </a:effectLst>
         <a:sp3d/>
       </a:spPr>
-      <a:bodyPr rot="0" spcFirstLastPara="1" vertOverflow="overflow" horzOverflow="overflow" vert="horz" wrap="square" lIns="91439" tIns="45719" rIns="91439" bIns="45719" numCol="1" spcCol="38100" rtlCol="0" anchor="t">
+      <a:bodyPr rot="0" spcFirstLastPara="1" vertOverflow="overflow" horzOverflow="overflow" vert="horz" wrap="square" lIns="91439" tIns="45719" rIns="91439" bIns="45719" numCol="1" spcCol="38100" rtlCol="0" anchor="t" upright="0">
         <a:noAutofit/>
       </a:bodyPr>
       <a:lstStyle>
@@ -1318,7 +1587,7 @@
           <a:buFontTx/>
           <a:buNone/>
           <a:tabLst/>
-          <a:defRPr kumimoji="0" sz="1800" b="0" i="0" u="none" strike="noStrike" cap="none" spc="0" normalizeH="0" baseline="0">
+          <a:defRPr b="0" baseline="0" cap="none" i="0" spc="0" strike="noStrike" sz="1800" u="none" kumimoji="0" normalizeH="0">
             <a:ln>
               <a:noFill/>
             </a:ln>
@@ -1344,7 +1613,7 @@
           <a:buFontTx/>
           <a:buNone/>
           <a:tabLst/>
-          <a:defRPr kumimoji="0" sz="1800" b="0" i="0" u="none" strike="noStrike" cap="none" spc="0" normalizeH="0" baseline="0">
+          <a:defRPr b="0" baseline="0" cap="none" i="0" spc="0" strike="noStrike" sz="1800" u="none" kumimoji="0" normalizeH="0">
             <a:ln>
               <a:noFill/>
             </a:ln>
@@ -1370,7 +1639,7 @@
           <a:buFontTx/>
           <a:buNone/>
           <a:tabLst/>
-          <a:defRPr kumimoji="0" sz="1800" b="0" i="0" u="none" strike="noStrike" cap="none" spc="0" normalizeH="0" baseline="0">
+          <a:defRPr b="0" baseline="0" cap="none" i="0" spc="0" strike="noStrike" sz="1800" u="none" kumimoji="0" normalizeH="0">
             <a:ln>
               <a:noFill/>
             </a:ln>
@@ -1396,7 +1665,7 @@
           <a:buFontTx/>
           <a:buNone/>
           <a:tabLst/>
-          <a:defRPr kumimoji="0" sz="1800" b="0" i="0" u="none" strike="noStrike" cap="none" spc="0" normalizeH="0" baseline="0">
+          <a:defRPr b="0" baseline="0" cap="none" i="0" spc="0" strike="noStrike" sz="1800" u="none" kumimoji="0" normalizeH="0">
             <a:ln>
               <a:noFill/>
             </a:ln>
@@ -1422,7 +1691,7 @@
           <a:buFontTx/>
           <a:buNone/>
           <a:tabLst/>
-          <a:defRPr kumimoji="0" sz="1800" b="0" i="0" u="none" strike="noStrike" cap="none" spc="0" normalizeH="0" baseline="0">
+          <a:defRPr b="0" baseline="0" cap="none" i="0" spc="0" strike="noStrike" sz="1800" u="none" kumimoji="0" normalizeH="0">
             <a:ln>
               <a:noFill/>
             </a:ln>
@@ -1448,7 +1717,7 @@
           <a:buFontTx/>
           <a:buNone/>
           <a:tabLst/>
-          <a:defRPr kumimoji="0" sz="1800" b="0" i="0" u="none" strike="noStrike" cap="none" spc="0" normalizeH="0" baseline="0">
+          <a:defRPr b="0" baseline="0" cap="none" i="0" spc="0" strike="noStrike" sz="1800" u="none" kumimoji="0" normalizeH="0">
             <a:ln>
               <a:noFill/>
             </a:ln>
@@ -1474,7 +1743,7 @@
           <a:buFontTx/>
           <a:buNone/>
           <a:tabLst/>
-          <a:defRPr kumimoji="0" sz="1800" b="0" i="0" u="none" strike="noStrike" cap="none" spc="0" normalizeH="0" baseline="0">
+          <a:defRPr b="0" baseline="0" cap="none" i="0" spc="0" strike="noStrike" sz="1800" u="none" kumimoji="0" normalizeH="0">
             <a:ln>
               <a:noFill/>
             </a:ln>
@@ -1500,7 +1769,7 @@
           <a:buFontTx/>
           <a:buNone/>
           <a:tabLst/>
-          <a:defRPr kumimoji="0" sz="1800" b="0" i="0" u="none" strike="noStrike" cap="none" spc="0" normalizeH="0" baseline="0">
+          <a:defRPr b="0" baseline="0" cap="none" i="0" spc="0" strike="noStrike" sz="1800" u="none" kumimoji="0" normalizeH="0">
             <a:ln>
               <a:noFill/>
             </a:ln>
@@ -1526,7 +1795,7 @@
           <a:buFontTx/>
           <a:buNone/>
           <a:tabLst/>
-          <a:defRPr kumimoji="0" sz="1800" b="0" i="0" u="none" strike="noStrike" cap="none" spc="0" normalizeH="0" baseline="0">
+          <a:defRPr b="0" baseline="0" cap="none" i="0" spc="0" strike="noStrike" sz="1800" u="none" kumimoji="0" normalizeH="0">
             <a:ln>
               <a:noFill/>
             </a:ln>
@@ -1552,7 +1821,7 @@
           <a:buFontTx/>
           <a:buNone/>
           <a:tabLst/>
-          <a:defRPr kumimoji="0" sz="1800" b="0" i="0" u="none" strike="noStrike" cap="none" spc="0" normalizeH="0" baseline="0">
+          <a:defRPr b="0" baseline="0" cap="none" i="0" spc="0" strike="noStrike" sz="1800" u="none" kumimoji="0" normalizeH="0">
             <a:ln>
               <a:noFill/>
             </a:ln>
@@ -1565,15 +1834,9 @@
         </a:lvl9pPr>
       </a:lstStyle>
       <a:style>
-        <a:lnRef idx="0">
-          <a:scrgbClr r="0" g="0" b="0"/>
-        </a:lnRef>
-        <a:fillRef idx="0">
-          <a:scrgbClr r="0" g="0" b="0"/>
-        </a:fillRef>
-        <a:effectRef idx="0">
-          <a:scrgbClr r="0" g="0" b="0"/>
-        </a:effectRef>
+        <a:lnRef idx="0"/>
+        <a:fillRef idx="0"/>
+        <a:effectRef idx="0"/>
         <a:fontRef idx="none"/>
       </a:style>
     </a:lnDef>
@@ -1587,7 +1850,7 @@
         <a:effectLst/>
         <a:sp3d/>
       </a:spPr>
-      <a:bodyPr rot="0" spcFirstLastPara="1" vertOverflow="overflow" horzOverflow="overflow" vert="horz" wrap="square" lIns="45718" tIns="45718" rIns="45718" bIns="45718" numCol="1" spcCol="38100" rtlCol="0" anchor="t">
+      <a:bodyPr rot="0" spcFirstLastPara="1" vertOverflow="overflow" horzOverflow="overflow" vert="horz" wrap="square" lIns="45718" tIns="45718" rIns="45718" bIns="45718" numCol="1" spcCol="38100" rtlCol="0" anchor="t" upright="0">
         <a:spAutoFit/>
       </a:bodyPr>
       <a:lstStyle>
@@ -1606,7 +1869,7 @@
           <a:buFontTx/>
           <a:buNone/>
           <a:tabLst/>
-          <a:defRPr kumimoji="0" sz="1800" b="0" i="0" u="none" strike="noStrike" cap="none" spc="0" normalizeH="0" baseline="0">
+          <a:defRPr b="0" baseline="0" cap="none" i="0" spc="0" strike="noStrike" sz="1800" u="none" kumimoji="0" normalizeH="0">
             <a:ln>
               <a:noFill/>
             </a:ln>
@@ -1636,7 +1899,7 @@
           <a:buFontTx/>
           <a:buNone/>
           <a:tabLst/>
-          <a:defRPr kumimoji="0" sz="1800" b="0" i="0" u="none" strike="noStrike" cap="none" spc="0" normalizeH="0" baseline="0">
+          <a:defRPr b="0" baseline="0" cap="none" i="0" spc="0" strike="noStrike" sz="1800" u="none" kumimoji="0" normalizeH="0">
             <a:ln>
               <a:noFill/>
             </a:ln>
@@ -1662,7 +1925,7 @@
           <a:buFontTx/>
           <a:buNone/>
           <a:tabLst/>
-          <a:defRPr kumimoji="0" sz="1800" b="0" i="0" u="none" strike="noStrike" cap="none" spc="0" normalizeH="0" baseline="0">
+          <a:defRPr b="0" baseline="0" cap="none" i="0" spc="0" strike="noStrike" sz="1800" u="none" kumimoji="0" normalizeH="0">
             <a:ln>
               <a:noFill/>
             </a:ln>
@@ -1688,7 +1951,7 @@
           <a:buFontTx/>
           <a:buNone/>
           <a:tabLst/>
-          <a:defRPr kumimoji="0" sz="1800" b="0" i="0" u="none" strike="noStrike" cap="none" spc="0" normalizeH="0" baseline="0">
+          <a:defRPr b="0" baseline="0" cap="none" i="0" spc="0" strike="noStrike" sz="1800" u="none" kumimoji="0" normalizeH="0">
             <a:ln>
               <a:noFill/>
             </a:ln>
@@ -1714,7 +1977,7 @@
           <a:buFontTx/>
           <a:buNone/>
           <a:tabLst/>
-          <a:defRPr kumimoji="0" sz="1800" b="0" i="0" u="none" strike="noStrike" cap="none" spc="0" normalizeH="0" baseline="0">
+          <a:defRPr b="0" baseline="0" cap="none" i="0" spc="0" strike="noStrike" sz="1800" u="none" kumimoji="0" normalizeH="0">
             <a:ln>
               <a:noFill/>
             </a:ln>
@@ -1740,7 +2003,7 @@
           <a:buFontTx/>
           <a:buNone/>
           <a:tabLst/>
-          <a:defRPr kumimoji="0" sz="1800" b="0" i="0" u="none" strike="noStrike" cap="none" spc="0" normalizeH="0" baseline="0">
+          <a:defRPr b="0" baseline="0" cap="none" i="0" spc="0" strike="noStrike" sz="1800" u="none" kumimoji="0" normalizeH="0">
             <a:ln>
               <a:noFill/>
             </a:ln>
@@ -1766,7 +2029,7 @@
           <a:buFontTx/>
           <a:buNone/>
           <a:tabLst/>
-          <a:defRPr kumimoji="0" sz="1800" b="0" i="0" u="none" strike="noStrike" cap="none" spc="0" normalizeH="0" baseline="0">
+          <a:defRPr b="0" baseline="0" cap="none" i="0" spc="0" strike="noStrike" sz="1800" u="none" kumimoji="0" normalizeH="0">
             <a:ln>
               <a:noFill/>
             </a:ln>
@@ -1792,7 +2055,7 @@
           <a:buFontTx/>
           <a:buNone/>
           <a:tabLst/>
-          <a:defRPr kumimoji="0" sz="1800" b="0" i="0" u="none" strike="noStrike" cap="none" spc="0" normalizeH="0" baseline="0">
+          <a:defRPr b="0" baseline="0" cap="none" i="0" spc="0" strike="noStrike" sz="1800" u="none" kumimoji="0" normalizeH="0">
             <a:ln>
               <a:noFill/>
             </a:ln>
@@ -1818,7 +2081,7 @@
           <a:buFontTx/>
           <a:buNone/>
           <a:tabLst/>
-          <a:defRPr kumimoji="0" sz="1800" b="0" i="0" u="none" strike="noStrike" cap="none" spc="0" normalizeH="0" baseline="0">
+          <a:defRPr b="0" baseline="0" cap="none" i="0" spc="0" strike="noStrike" sz="1800" u="none" kumimoji="0" normalizeH="0">
             <a:ln>
               <a:noFill/>
             </a:ln>
@@ -1844,7 +2107,7 @@
           <a:buFontTx/>
           <a:buNone/>
           <a:tabLst/>
-          <a:defRPr kumimoji="0" sz="1800" b="0" i="0" u="none" strike="noStrike" cap="none" spc="0" normalizeH="0" baseline="0">
+          <a:defRPr b="0" baseline="0" cap="none" i="0" spc="0" strike="noStrike" sz="1800" u="none" kumimoji="0" normalizeH="0">
             <a:ln>
               <a:noFill/>
             </a:ln>
@@ -1857,19 +2120,12 @@
         </a:lvl9pPr>
       </a:lstStyle>
       <a:style>
-        <a:lnRef idx="0">
-          <a:scrgbClr r="0" g="0" b="0"/>
-        </a:lnRef>
-        <a:fillRef idx="0">
-          <a:scrgbClr r="0" g="0" b="0"/>
-        </a:fillRef>
-        <a:effectRef idx="0">
-          <a:scrgbClr r="0" g="0" b="0"/>
-        </a:effectRef>
+        <a:lnRef idx="0"/>
+        <a:fillRef idx="0"/>
+        <a:effectRef idx="0"/>
         <a:fontRef idx="none"/>
       </a:style>
     </a:txDef>
   </a:objectDefaults>
-  <a:extraClrSchemeLst/>
 </a:theme>
 </file>
</xml_diff>